<commit_message>
U: updated new project
</commit_message>
<xml_diff>
--- a/ashish_cv_2.docx
+++ b/ashish_cv_2.docx
@@ -4,7 +4,7 @@
   <w:body>
     <w:p>
       <w:pPr>
-        <w:pStyle w:val="style139"/>
+        <w:pStyle w:val="style142"/>
         <w:tabs>
           <w:tab w:leader="none" w:pos="4320" w:val="center"/>
           <w:tab w:leader="none" w:pos="8640" w:val="right"/>
@@ -76,7 +76,7 @@
     </w:p>
     <w:p>
       <w:pPr>
-        <w:pStyle w:val="style164"/>
+        <w:pStyle w:val="style167"/>
         <w:numPr>
           <w:ilvl w:val="0"/>
           <w:numId w:val="2"/>
@@ -93,7 +93,7 @@
     </w:p>
     <w:p>
       <w:pPr>
-        <w:pStyle w:val="style164"/>
+        <w:pStyle w:val="style167"/>
         <w:numPr>
           <w:ilvl w:val="0"/>
           <w:numId w:val="2"/>
@@ -121,7 +121,7 @@
     <w:tbl>
       <w:tblPr>
         <w:jc w:val="left"/>
-        <w:tblInd w:type="dxa" w:w="-549"/>
+        <w:tblInd w:type="dxa" w:w="-657"/>
         <w:tblBorders>
           <w:top w:color="00000A" w:space="0" w:sz="4" w:val="single"/>
           <w:left w:color="00000A" w:space="0" w:sz="4" w:val="single"/>
@@ -130,7 +130,7 @@
       </w:tblPr>
       <w:tblGrid>
         <w:gridCol w:w="4845"/>
-        <w:gridCol w:w="4845"/>
+        <w:gridCol w:w="4844"/>
       </w:tblGrid>
       <w:tr>
         <w:trPr>
@@ -173,7 +173,7 @@
         </w:tc>
         <w:tc>
           <w:tcPr>
-            <w:tcW w:type="dxa" w:w="4845"/>
+            <w:tcW w:type="dxa" w:w="4844"/>
             <w:tcBorders>
               <w:top w:color="00000A" w:space="0" w:sz="4" w:val="single"/>
               <w:bottom w:color="00000A" w:space="0" w:sz="4" w:val="single"/>
@@ -240,7 +240,7 @@
         </w:tc>
         <w:tc>
           <w:tcPr>
-            <w:tcW w:type="dxa" w:w="4845"/>
+            <w:tcW w:type="dxa" w:w="4844"/>
             <w:tcBorders>
               <w:top w:color="00000A" w:space="0" w:sz="4" w:val="single"/>
               <w:left w:color="00000A" w:space="0" w:sz="4" w:val="single"/>
@@ -314,7 +314,7 @@
         </w:tc>
         <w:tc>
           <w:tcPr>
-            <w:tcW w:type="dxa" w:w="4845"/>
+            <w:tcW w:type="dxa" w:w="4844"/>
             <w:tcBorders>
               <w:top w:color="00000A" w:space="0" w:sz="4" w:val="single"/>
               <w:left w:color="00000A" w:space="0" w:sz="4" w:val="single"/>
@@ -388,7 +388,7 @@
         </w:tc>
         <w:tc>
           <w:tcPr>
-            <w:tcW w:type="dxa" w:w="4845"/>
+            <w:tcW w:type="dxa" w:w="4844"/>
             <w:tcBorders>
               <w:top w:color="00000A" w:space="0" w:sz="4" w:val="single"/>
               <w:left w:color="00000A" w:space="0" w:sz="4" w:val="single"/>
@@ -462,7 +462,7 @@
         </w:tc>
         <w:tc>
           <w:tcPr>
-            <w:tcW w:type="dxa" w:w="4845"/>
+            <w:tcW w:type="dxa" w:w="4844"/>
             <w:tcBorders>
               <w:top w:color="00000A" w:space="0" w:sz="4" w:val="single"/>
               <w:left w:color="00000A" w:space="0" w:sz="4" w:val="single"/>
@@ -535,7 +535,7 @@
         </w:tc>
         <w:tc>
           <w:tcPr>
-            <w:tcW w:type="dxa" w:w="4845"/>
+            <w:tcW w:type="dxa" w:w="4844"/>
             <w:tcBorders>
               <w:top w:color="00000A" w:space="0" w:sz="4" w:val="single"/>
               <w:left w:color="00000A" w:space="0" w:sz="4" w:val="single"/>
@@ -609,7 +609,7 @@
         </w:tc>
         <w:tc>
           <w:tcPr>
-            <w:tcW w:type="dxa" w:w="4845"/>
+            <w:tcW w:type="dxa" w:w="4844"/>
             <w:tcBorders>
               <w:top w:color="00000A" w:space="0" w:sz="4" w:val="single"/>
               <w:left w:color="00000A" w:space="0" w:sz="4" w:val="single"/>
@@ -682,7 +682,7 @@
         </w:tc>
         <w:tc>
           <w:tcPr>
-            <w:tcW w:type="dxa" w:w="4845"/>
+            <w:tcW w:type="dxa" w:w="4844"/>
             <w:tcBorders>
               <w:top w:color="00000A" w:space="0" w:sz="4" w:val="single"/>
               <w:left w:color="00000A" w:space="0" w:sz="4" w:val="single"/>
@@ -756,7 +756,7 @@
         </w:tc>
         <w:tc>
           <w:tcPr>
-            <w:tcW w:type="dxa" w:w="4845"/>
+            <w:tcW w:type="dxa" w:w="4844"/>
             <w:tcBorders>
               <w:top w:color="00000A" w:space="0" w:sz="4" w:val="single"/>
               <w:left w:color="00000A" w:space="0" w:sz="4" w:val="single"/>
@@ -830,7 +830,7 @@
         </w:tc>
         <w:tc>
           <w:tcPr>
-            <w:tcW w:type="dxa" w:w="4845"/>
+            <w:tcW w:type="dxa" w:w="4844"/>
             <w:tcBorders>
               <w:top w:color="00000A" w:space="0" w:sz="4" w:val="single"/>
               <w:left w:color="00000A" w:space="0" w:sz="4" w:val="single"/>
@@ -904,25 +904,25 @@
         </w:tc>
         <w:tc>
           <w:tcPr>
-            <w:tcW w:type="dxa" w:w="4845"/>
-            <w:tcBorders>
-              <w:top w:color="00000A" w:space="0" w:sz="4" w:val="single"/>
-              <w:left w:color="00000A" w:space="0" w:sz="4" w:val="single"/>
-              <w:bottom w:color="00000A" w:space="0" w:sz="4" w:val="single"/>
-              <w:right w:color="00000A" w:space="0" w:sz="4" w:val="single"/>
-            </w:tcBorders>
-            <w:shd w:fill="FFFFFF" w:val="clear"/>
-            <w:tcMar>
-              <w:top w:type="dxa" w:w="0"/>
-              <w:left w:type="dxa" w:w="108"/>
-              <w:bottom w:type="dxa" w:w="0"/>
-              <w:right w:type="dxa" w:w="108"/>
-            </w:tcMar>
-            <w:vAlign w:val="center"/>
-          </w:tcPr>
-          <w:p>
-            <w:pPr>
-              <w:pStyle w:val="style134"/>
+            <w:tcW w:type="dxa" w:w="4844"/>
+            <w:tcBorders>
+              <w:top w:color="00000A" w:space="0" w:sz="4" w:val="single"/>
+              <w:left w:color="00000A" w:space="0" w:sz="4" w:val="single"/>
+              <w:bottom w:color="00000A" w:space="0" w:sz="4" w:val="single"/>
+              <w:right w:color="00000A" w:space="0" w:sz="4" w:val="single"/>
+            </w:tcBorders>
+            <w:shd w:fill="FFFFFF" w:val="clear"/>
+            <w:tcMar>
+              <w:top w:type="dxa" w:w="0"/>
+              <w:left w:type="dxa" w:w="108"/>
+              <w:bottom w:type="dxa" w:w="0"/>
+              <w:right w:type="dxa" w:w="108"/>
+            </w:tcMar>
+            <w:vAlign w:val="center"/>
+          </w:tcPr>
+          <w:p>
+            <w:pPr>
+              <w:pStyle w:val="style137"/>
               <w:spacing w:after="220" w:before="0" w:line="240" w:lineRule="atLeast"/>
             </w:pPr>
             <w:r>
@@ -986,25 +986,25 @@
         </w:tc>
         <w:tc>
           <w:tcPr>
-            <w:tcW w:type="dxa" w:w="4845"/>
-            <w:tcBorders>
-              <w:top w:color="00000A" w:space="0" w:sz="4" w:val="single"/>
-              <w:left w:color="00000A" w:space="0" w:sz="4" w:val="single"/>
-              <w:bottom w:color="00000A" w:space="0" w:sz="4" w:val="single"/>
-              <w:right w:color="00000A" w:space="0" w:sz="4" w:val="single"/>
-            </w:tcBorders>
-            <w:shd w:fill="FFFFFF" w:val="clear"/>
-            <w:tcMar>
-              <w:top w:type="dxa" w:w="0"/>
-              <w:left w:type="dxa" w:w="108"/>
-              <w:bottom w:type="dxa" w:w="0"/>
-              <w:right w:type="dxa" w:w="108"/>
-            </w:tcMar>
-            <w:vAlign w:val="center"/>
-          </w:tcPr>
-          <w:p>
-            <w:pPr>
-              <w:pStyle w:val="style134"/>
+            <w:tcW w:type="dxa" w:w="4844"/>
+            <w:tcBorders>
+              <w:top w:color="00000A" w:space="0" w:sz="4" w:val="single"/>
+              <w:left w:color="00000A" w:space="0" w:sz="4" w:val="single"/>
+              <w:bottom w:color="00000A" w:space="0" w:sz="4" w:val="single"/>
+              <w:right w:color="00000A" w:space="0" w:sz="4" w:val="single"/>
+            </w:tcBorders>
+            <w:shd w:fill="FFFFFF" w:val="clear"/>
+            <w:tcMar>
+              <w:top w:type="dxa" w:w="0"/>
+              <w:left w:type="dxa" w:w="108"/>
+              <w:bottom w:type="dxa" w:w="0"/>
+              <w:right w:type="dxa" w:w="108"/>
+            </w:tcMar>
+            <w:vAlign w:val="center"/>
+          </w:tcPr>
+          <w:p>
+            <w:pPr>
+              <w:pStyle w:val="style137"/>
               <w:spacing w:after="220" w:before="0" w:line="240" w:lineRule="atLeast"/>
             </w:pPr>
             <w:r>
@@ -1059,25 +1059,25 @@
         </w:tc>
         <w:tc>
           <w:tcPr>
-            <w:tcW w:type="dxa" w:w="4845"/>
-            <w:tcBorders>
-              <w:top w:color="00000A" w:space="0" w:sz="4" w:val="single"/>
-              <w:left w:color="00000A" w:space="0" w:sz="4" w:val="single"/>
-              <w:bottom w:color="00000A" w:space="0" w:sz="4" w:val="single"/>
-              <w:right w:color="00000A" w:space="0" w:sz="4" w:val="single"/>
-            </w:tcBorders>
-            <w:shd w:fill="FFFFFF" w:val="clear"/>
-            <w:tcMar>
-              <w:top w:type="dxa" w:w="0"/>
-              <w:left w:type="dxa" w:w="108"/>
-              <w:bottom w:type="dxa" w:w="0"/>
-              <w:right w:type="dxa" w:w="108"/>
-            </w:tcMar>
-            <w:vAlign w:val="center"/>
-          </w:tcPr>
-          <w:p>
-            <w:pPr>
-              <w:pStyle w:val="style134"/>
+            <w:tcW w:type="dxa" w:w="4844"/>
+            <w:tcBorders>
+              <w:top w:color="00000A" w:space="0" w:sz="4" w:val="single"/>
+              <w:left w:color="00000A" w:space="0" w:sz="4" w:val="single"/>
+              <w:bottom w:color="00000A" w:space="0" w:sz="4" w:val="single"/>
+              <w:right w:color="00000A" w:space="0" w:sz="4" w:val="single"/>
+            </w:tcBorders>
+            <w:shd w:fill="FFFFFF" w:val="clear"/>
+            <w:tcMar>
+              <w:top w:type="dxa" w:w="0"/>
+              <w:left w:type="dxa" w:w="108"/>
+              <w:bottom w:type="dxa" w:w="0"/>
+              <w:right w:type="dxa" w:w="108"/>
+            </w:tcMar>
+            <w:vAlign w:val="center"/>
+          </w:tcPr>
+          <w:p>
+            <w:pPr>
+              <w:pStyle w:val="style137"/>
               <w:spacing w:after="220" w:before="0" w:line="240" w:lineRule="atLeast"/>
             </w:pPr>
             <w:r>
@@ -1132,25 +1132,25 @@
         </w:tc>
         <w:tc>
           <w:tcPr>
-            <w:tcW w:type="dxa" w:w="4845"/>
-            <w:tcBorders>
-              <w:top w:color="00000A" w:space="0" w:sz="4" w:val="single"/>
-              <w:left w:color="00000A" w:space="0" w:sz="4" w:val="single"/>
-              <w:bottom w:color="00000A" w:space="0" w:sz="4" w:val="single"/>
-              <w:right w:color="00000A" w:space="0" w:sz="4" w:val="single"/>
-            </w:tcBorders>
-            <w:shd w:fill="FFFFFF" w:val="clear"/>
-            <w:tcMar>
-              <w:top w:type="dxa" w:w="0"/>
-              <w:left w:type="dxa" w:w="108"/>
-              <w:bottom w:type="dxa" w:w="0"/>
-              <w:right w:type="dxa" w:w="108"/>
-            </w:tcMar>
-            <w:vAlign w:val="center"/>
-          </w:tcPr>
-          <w:p>
-            <w:pPr>
-              <w:pStyle w:val="style134"/>
+            <w:tcW w:type="dxa" w:w="4844"/>
+            <w:tcBorders>
+              <w:top w:color="00000A" w:space="0" w:sz="4" w:val="single"/>
+              <w:left w:color="00000A" w:space="0" w:sz="4" w:val="single"/>
+              <w:bottom w:color="00000A" w:space="0" w:sz="4" w:val="single"/>
+              <w:right w:color="00000A" w:space="0" w:sz="4" w:val="single"/>
+            </w:tcBorders>
+            <w:shd w:fill="FFFFFF" w:val="clear"/>
+            <w:tcMar>
+              <w:top w:type="dxa" w:w="0"/>
+              <w:left w:type="dxa" w:w="108"/>
+              <w:bottom w:type="dxa" w:w="0"/>
+              <w:right w:type="dxa" w:w="108"/>
+            </w:tcMar>
+            <w:vAlign w:val="center"/>
+          </w:tcPr>
+          <w:p>
+            <w:pPr>
+              <w:pStyle w:val="style137"/>
               <w:spacing w:after="220" w:before="0" w:line="240" w:lineRule="atLeast"/>
             </w:pPr>
             <w:r>
@@ -1223,7 +1223,7 @@
     <w:tbl>
       <w:tblPr>
         <w:jc w:val="left"/>
-        <w:tblInd w:type="dxa" w:w="-549"/>
+        <w:tblInd w:type="dxa" w:w="-657"/>
         <w:tblBorders>
           <w:top w:color="00000A" w:space="0" w:sz="4" w:val="single"/>
           <w:left w:color="00000A" w:space="0" w:sz="4" w:val="single"/>
@@ -1232,8 +1232,8 @@
         </w:tblBorders>
       </w:tblPr>
       <w:tblGrid>
-        <w:gridCol w:w="4717"/>
-        <w:gridCol w:w="4939"/>
+        <w:gridCol w:w="4715"/>
+        <w:gridCol w:w="4940"/>
       </w:tblGrid>
       <w:tr>
         <w:trPr>
@@ -1242,7 +1242,7 @@
         </w:trPr>
         <w:tc>
           <w:tcPr>
-            <w:tcW w:type="dxa" w:w="4717"/>
+            <w:tcW w:type="dxa" w:w="4715"/>
             <w:tcBorders>
               <w:top w:color="00000A" w:space="0" w:sz="4" w:val="single"/>
               <w:left w:color="00000A" w:space="0" w:sz="4" w:val="single"/>
@@ -1279,7 +1279,7 @@
         </w:tc>
         <w:tc>
           <w:tcPr>
-            <w:tcW w:type="dxa" w:w="4939"/>
+            <w:tcW w:type="dxa" w:w="4940"/>
             <w:tcBorders>
               <w:top w:color="00000A" w:space="0" w:sz="4" w:val="single"/>
               <w:left w:color="00000A" w:space="0" w:sz="4" w:val="single"/>
@@ -1321,7 +1321,7 @@
         </w:trPr>
         <w:tc>
           <w:tcPr>
-            <w:tcW w:type="dxa" w:w="4717"/>
+            <w:tcW w:type="dxa" w:w="4715"/>
             <w:tcBorders>
               <w:top w:color="00000A" w:space="0" w:sz="4" w:val="single"/>
               <w:left w:color="00000A" w:space="0" w:sz="4" w:val="single"/>
@@ -1356,7 +1356,7 @@
         </w:tc>
         <w:tc>
           <w:tcPr>
-            <w:tcW w:type="dxa" w:w="4939"/>
+            <w:tcW w:type="dxa" w:w="4940"/>
             <w:tcBorders>
               <w:top w:color="00000A" w:space="0" w:sz="4" w:val="single"/>
               <w:left w:color="00000A" w:space="0" w:sz="4" w:val="single"/>
@@ -1386,7 +1386,7 @@
     </w:tbl>
     <w:p>
       <w:pPr>
-        <w:pStyle w:val="style140"/>
+        <w:pStyle w:val="style143"/>
       </w:pPr>
       <w:r>
         <w:rPr/>
@@ -1394,7 +1394,7 @@
     </w:p>
     <w:p>
       <w:pPr>
-        <w:pStyle w:val="style140"/>
+        <w:pStyle w:val="style143"/>
       </w:pPr>
       <w:r>
         <w:rPr/>
@@ -1402,7 +1402,7 @@
     </w:p>
     <w:p>
       <w:pPr>
-        <w:pStyle w:val="style140"/>
+        <w:pStyle w:val="style143"/>
       </w:pPr>
       <w:r>
         <w:rPr/>
@@ -1411,7 +1411,7 @@
     <w:tbl>
       <w:tblPr>
         <w:jc w:val="left"/>
-        <w:tblInd w:type="dxa" w:w="-549"/>
+        <w:tblInd w:type="dxa" w:w="-657"/>
         <w:tblBorders>
           <w:top w:color="00000A" w:space="0" w:sz="4" w:val="single"/>
           <w:left w:color="00000A" w:space="0" w:sz="4" w:val="single"/>
@@ -1421,7 +1421,7 @@
       </w:tblPr>
       <w:tblGrid>
         <w:gridCol w:w="4800"/>
-        <w:gridCol w:w="4800"/>
+        <w:gridCol w:w="4799"/>
       </w:tblGrid>
       <w:tr>
         <w:trPr>
@@ -1464,7 +1464,7 @@
         </w:tc>
         <w:tc>
           <w:tcPr>
-            <w:tcW w:type="dxa" w:w="4800"/>
+            <w:tcW w:type="dxa" w:w="4799"/>
             <w:tcBorders>
               <w:top w:color="00000A" w:space="0" w:sz="4" w:val="single"/>
               <w:left w:color="00000A" w:space="0" w:sz="4" w:val="single"/>
@@ -1539,7 +1539,7 @@
         </w:tc>
         <w:tc>
           <w:tcPr>
-            <w:tcW w:type="dxa" w:w="4800"/>
+            <w:tcW w:type="dxa" w:w="4799"/>
             <w:tcBorders>
               <w:top w:color="00000A" w:space="0" w:sz="4" w:val="single"/>
               <w:left w:color="00000A" w:space="0" w:sz="4" w:val="single"/>
@@ -1614,7 +1614,7 @@
         </w:tc>
         <w:tc>
           <w:tcPr>
-            <w:tcW w:type="dxa" w:w="4800"/>
+            <w:tcW w:type="dxa" w:w="4799"/>
             <w:tcBorders>
               <w:top w:color="00000A" w:space="0" w:sz="4" w:val="single"/>
               <w:left w:color="00000A" w:space="0" w:sz="4" w:val="single"/>
@@ -1689,7 +1689,7 @@
         </w:tc>
         <w:tc>
           <w:tcPr>
-            <w:tcW w:type="dxa" w:w="4800"/>
+            <w:tcW w:type="dxa" w:w="4799"/>
             <w:tcBorders>
               <w:top w:color="00000A" w:space="0" w:sz="4" w:val="single"/>
               <w:left w:color="00000A" w:space="0" w:sz="4" w:val="single"/>
@@ -1764,7 +1764,7 @@
         </w:tc>
         <w:tc>
           <w:tcPr>
-            <w:tcW w:type="dxa" w:w="4800"/>
+            <w:tcW w:type="dxa" w:w="4799"/>
             <w:tcBorders>
               <w:top w:color="00000A" w:space="0" w:sz="4" w:val="single"/>
               <w:left w:color="00000A" w:space="0" w:sz="4" w:val="single"/>
@@ -1839,7 +1839,7 @@
         </w:tc>
         <w:tc>
           <w:tcPr>
-            <w:tcW w:type="dxa" w:w="4800"/>
+            <w:tcW w:type="dxa" w:w="4799"/>
             <w:tcBorders>
               <w:top w:color="00000A" w:space="0" w:sz="4" w:val="single"/>
               <w:left w:color="00000A" w:space="0" w:sz="4" w:val="single"/>
@@ -1942,7 +1942,7 @@
     </w:p>
     <w:p>
       <w:pPr>
-        <w:pStyle w:val="style134"/>
+        <w:pStyle w:val="style137"/>
         <w:numPr>
           <w:ilvl w:val="0"/>
           <w:numId w:val="4"/>
@@ -1972,7 +1972,7 @@
     <w:tbl>
       <w:tblPr>
         <w:jc w:val="left"/>
-        <w:tblInd w:type="dxa" w:w="-549"/>
+        <w:tblInd w:type="dxa" w:w="-657"/>
         <w:tblBorders>
           <w:top w:color="00000A" w:space="0" w:sz="4" w:val="single"/>
           <w:left w:color="00000A" w:space="0" w:sz="4" w:val="single"/>
@@ -1982,7 +1982,7 @@
       </w:tblPr>
       <w:tblGrid>
         <w:gridCol w:w="4800"/>
-        <w:gridCol w:w="4800"/>
+        <w:gridCol w:w="4799"/>
       </w:tblGrid>
       <w:tr>
         <w:trPr>
@@ -2025,7 +2025,7 @@
         </w:tc>
         <w:tc>
           <w:tcPr>
-            <w:tcW w:type="dxa" w:w="4800"/>
+            <w:tcW w:type="dxa" w:w="4799"/>
             <w:tcBorders>
               <w:top w:color="00000A" w:space="0" w:sz="4" w:val="single"/>
               <w:left w:color="00000A" w:space="0" w:sz="4" w:val="single"/>
@@ -2100,7 +2100,7 @@
         </w:tc>
         <w:tc>
           <w:tcPr>
-            <w:tcW w:type="dxa" w:w="4800"/>
+            <w:tcW w:type="dxa" w:w="4799"/>
             <w:tcBorders>
               <w:top w:color="00000A" w:space="0" w:sz="4" w:val="single"/>
               <w:left w:color="00000A" w:space="0" w:sz="4" w:val="single"/>
@@ -2175,7 +2175,7 @@
         </w:tc>
         <w:tc>
           <w:tcPr>
-            <w:tcW w:type="dxa" w:w="4800"/>
+            <w:tcW w:type="dxa" w:w="4799"/>
             <w:tcBorders>
               <w:top w:color="00000A" w:space="0" w:sz="4" w:val="single"/>
               <w:left w:color="00000A" w:space="0" w:sz="4" w:val="single"/>
@@ -2250,7 +2250,7 @@
         </w:tc>
         <w:tc>
           <w:tcPr>
-            <w:tcW w:type="dxa" w:w="4800"/>
+            <w:tcW w:type="dxa" w:w="4799"/>
             <w:tcBorders>
               <w:top w:color="00000A" w:space="0" w:sz="4" w:val="single"/>
               <w:left w:color="00000A" w:space="0" w:sz="4" w:val="single"/>
@@ -2325,7 +2325,7 @@
         </w:tc>
         <w:tc>
           <w:tcPr>
-            <w:tcW w:type="dxa" w:w="4800"/>
+            <w:tcW w:type="dxa" w:w="4799"/>
             <w:tcBorders>
               <w:top w:color="00000A" w:space="0" w:sz="4" w:val="single"/>
               <w:left w:color="00000A" w:space="0" w:sz="4" w:val="single"/>
@@ -2400,7 +2400,7 @@
         </w:tc>
         <w:tc>
           <w:tcPr>
-            <w:tcW w:type="dxa" w:w="4800"/>
+            <w:tcW w:type="dxa" w:w="4799"/>
             <w:tcBorders>
               <w:top w:color="00000A" w:space="0" w:sz="4" w:val="single"/>
               <w:left w:color="00000A" w:space="0" w:sz="4" w:val="single"/>
@@ -2462,7 +2462,7 @@
     </w:p>
     <w:p>
       <w:pPr>
-        <w:pStyle w:val="style134"/>
+        <w:pStyle w:val="style137"/>
         <w:numPr>
           <w:ilvl w:val="0"/>
           <w:numId w:val="3"/>
@@ -2496,7 +2496,7 @@
     </w:p>
     <w:p>
       <w:pPr>
-        <w:pStyle w:val="style134"/>
+        <w:pStyle w:val="style137"/>
         <w:numPr>
           <w:ilvl w:val="0"/>
           <w:numId w:val="3"/>
@@ -2519,7 +2519,7 @@
     </w:p>
     <w:p>
       <w:pPr>
-        <w:pStyle w:val="style134"/>
+        <w:pStyle w:val="style137"/>
         <w:tabs>
           <w:tab w:leader="none" w:pos="709" w:val="left"/>
           <w:tab w:leader="none" w:pos="2760" w:val="left"/>
@@ -2547,7 +2547,7 @@
     </w:p>
     <w:p>
       <w:pPr>
-        <w:pStyle w:val="style134"/>
+        <w:pStyle w:val="style137"/>
         <w:numPr>
           <w:ilvl w:val="0"/>
           <w:numId w:val="5"/>
@@ -2577,7 +2577,7 @@
     <w:tbl>
       <w:tblPr>
         <w:jc w:val="left"/>
-        <w:tblInd w:type="dxa" w:w="-549"/>
+        <w:tblInd w:type="dxa" w:w="-657"/>
         <w:tblBorders>
           <w:top w:color="00000A" w:space="0" w:sz="4" w:val="single"/>
           <w:left w:color="00000A" w:space="0" w:sz="4" w:val="single"/>
@@ -2586,7 +2586,7 @@
         </w:tblBorders>
       </w:tblPr>
       <w:tblGrid>
-        <w:gridCol w:w="4719"/>
+        <w:gridCol w:w="4718"/>
         <w:gridCol w:w="5380"/>
       </w:tblGrid>
       <w:tr>
@@ -2595,7 +2595,7 @@
         </w:trPr>
         <w:tc>
           <w:tcPr>
-            <w:tcW w:type="dxa" w:w="4719"/>
+            <w:tcW w:type="dxa" w:w="4718"/>
             <w:tcBorders>
               <w:top w:color="00000A" w:space="0" w:sz="4" w:val="single"/>
               <w:left w:color="00000A" w:space="0" w:sz="4" w:val="single"/>
@@ -2670,7 +2670,7 @@
         </w:trPr>
         <w:tc>
           <w:tcPr>
-            <w:tcW w:type="dxa" w:w="4719"/>
+            <w:tcW w:type="dxa" w:w="4718"/>
             <w:tcBorders>
               <w:top w:color="00000A" w:space="0" w:sz="4" w:val="single"/>
               <w:left w:color="00000A" w:space="0" w:sz="4" w:val="single"/>
@@ -2745,7 +2745,7 @@
         </w:trPr>
         <w:tc>
           <w:tcPr>
-            <w:tcW w:type="dxa" w:w="4719"/>
+            <w:tcW w:type="dxa" w:w="4718"/>
             <w:tcBorders>
               <w:top w:color="00000A" w:space="0" w:sz="4" w:val="single"/>
               <w:left w:color="00000A" w:space="0" w:sz="4" w:val="single"/>
@@ -2820,7 +2820,7 @@
         </w:trPr>
         <w:tc>
           <w:tcPr>
-            <w:tcW w:type="dxa" w:w="4719"/>
+            <w:tcW w:type="dxa" w:w="4718"/>
             <w:tcBorders>
               <w:top w:color="00000A" w:space="0" w:sz="4" w:val="single"/>
               <w:left w:color="00000A" w:space="0" w:sz="4" w:val="single"/>
@@ -2895,7 +2895,7 @@
         </w:trPr>
         <w:tc>
           <w:tcPr>
-            <w:tcW w:type="dxa" w:w="4719"/>
+            <w:tcW w:type="dxa" w:w="4718"/>
             <w:tcBorders>
               <w:top w:color="00000A" w:space="0" w:sz="4" w:val="single"/>
               <w:left w:color="00000A" w:space="0" w:sz="4" w:val="single"/>
@@ -2970,7 +2970,7 @@
         </w:trPr>
         <w:tc>
           <w:tcPr>
-            <w:tcW w:type="dxa" w:w="4719"/>
+            <w:tcW w:type="dxa" w:w="4718"/>
             <w:tcBorders>
               <w:top w:color="00000A" w:space="0" w:sz="4" w:val="single"/>
               <w:left w:color="00000A" w:space="0" w:sz="4" w:val="single"/>
@@ -3067,7 +3067,7 @@
     </w:p>
     <w:p>
       <w:pPr>
-        <w:pStyle w:val="style134"/>
+        <w:pStyle w:val="style137"/>
       </w:pPr>
       <w:r>
         <w:rPr>
@@ -3082,7 +3082,7 @@
     </w:p>
     <w:p>
       <w:pPr>
-        <w:pStyle w:val="style134"/>
+        <w:pStyle w:val="style137"/>
       </w:pPr>
       <w:bookmarkStart w:id="0" w:name="__DdeLink__287_1354809666"/>
       <w:r>
@@ -3109,7 +3109,7 @@
     </w:p>
     <w:p>
       <w:pPr>
-        <w:pStyle w:val="style134"/>
+        <w:pStyle w:val="style137"/>
       </w:pPr>
       <w:r>
         <w:rPr>
@@ -3149,7 +3149,7 @@
     </w:p>
     <w:p>
       <w:pPr>
-        <w:pStyle w:val="style134"/>
+        <w:pStyle w:val="style137"/>
         <w:numPr>
           <w:ilvl w:val="0"/>
           <w:numId w:val="5"/>
@@ -3179,7 +3179,7 @@
     <w:tbl>
       <w:tblPr>
         <w:jc w:val="left"/>
-        <w:tblInd w:type="dxa" w:w="-549"/>
+        <w:tblInd w:type="dxa" w:w="-657"/>
         <w:tblBorders>
           <w:top w:color="00000A" w:space="0" w:sz="4" w:val="single"/>
           <w:left w:color="00000A" w:space="0" w:sz="4" w:val="single"/>
@@ -3188,7 +3188,7 @@
         </w:tblBorders>
       </w:tblPr>
       <w:tblGrid>
-        <w:gridCol w:w="4615"/>
+        <w:gridCol w:w="4614"/>
         <w:gridCol w:w="5484"/>
       </w:tblGrid>
       <w:tr>
@@ -3197,7 +3197,7 @@
         </w:trPr>
         <w:tc>
           <w:tcPr>
-            <w:tcW w:type="dxa" w:w="4615"/>
+            <w:tcW w:type="dxa" w:w="4614"/>
             <w:tcBorders>
               <w:top w:color="00000A" w:space="0" w:sz="4" w:val="single"/>
               <w:left w:color="00000A" w:space="0" w:sz="4" w:val="single"/>
@@ -3272,7 +3272,7 @@
         </w:trPr>
         <w:tc>
           <w:tcPr>
-            <w:tcW w:type="dxa" w:w="4615"/>
+            <w:tcW w:type="dxa" w:w="4614"/>
             <w:tcBorders>
               <w:top w:color="00000A" w:space="0" w:sz="4" w:val="single"/>
               <w:left w:color="00000A" w:space="0" w:sz="4" w:val="single"/>
@@ -3347,7 +3347,7 @@
         </w:trPr>
         <w:tc>
           <w:tcPr>
-            <w:tcW w:type="dxa" w:w="4615"/>
+            <w:tcW w:type="dxa" w:w="4614"/>
             <w:tcBorders>
               <w:top w:color="00000A" w:space="0" w:sz="4" w:val="single"/>
               <w:left w:color="00000A" w:space="0" w:sz="4" w:val="single"/>
@@ -3422,7 +3422,7 @@
         </w:trPr>
         <w:tc>
           <w:tcPr>
-            <w:tcW w:type="dxa" w:w="4615"/>
+            <w:tcW w:type="dxa" w:w="4614"/>
             <w:tcBorders>
               <w:top w:color="00000A" w:space="0" w:sz="4" w:val="single"/>
               <w:left w:color="00000A" w:space="0" w:sz="4" w:val="single"/>
@@ -3497,7 +3497,7 @@
         </w:trPr>
         <w:tc>
           <w:tcPr>
-            <w:tcW w:type="dxa" w:w="4615"/>
+            <w:tcW w:type="dxa" w:w="4614"/>
             <w:tcBorders>
               <w:top w:color="00000A" w:space="0" w:sz="4" w:val="single"/>
               <w:left w:color="00000A" w:space="0" w:sz="4" w:val="single"/>
@@ -3572,7 +3572,7 @@
         </w:trPr>
         <w:tc>
           <w:tcPr>
-            <w:tcW w:type="dxa" w:w="4615"/>
+            <w:tcW w:type="dxa" w:w="4614"/>
             <w:tcBorders>
               <w:top w:color="00000A" w:space="0" w:sz="4" w:val="single"/>
               <w:left w:color="00000A" w:space="0" w:sz="4" w:val="single"/>
@@ -3717,7 +3717,7 @@
     </w:p>
     <w:p>
       <w:pPr>
-        <w:pStyle w:val="style134"/>
+        <w:pStyle w:val="style137"/>
         <w:numPr>
           <w:ilvl w:val="0"/>
           <w:numId w:val="5"/>
@@ -3747,7 +3747,7 @@
     <w:tbl>
       <w:tblPr>
         <w:jc w:val="left"/>
-        <w:tblInd w:type="dxa" w:w="-549"/>
+        <w:tblInd w:type="dxa" w:w="-657"/>
         <w:tblBorders>
           <w:top w:color="00000A" w:space="0" w:sz="4" w:val="single"/>
           <w:left w:color="00000A" w:space="0" w:sz="4" w:val="single"/>
@@ -3756,7 +3756,7 @@
         </w:tblBorders>
       </w:tblPr>
       <w:tblGrid>
-        <w:gridCol w:w="4615"/>
+        <w:gridCol w:w="4614"/>
         <w:gridCol w:w="5484"/>
       </w:tblGrid>
       <w:tr>
@@ -3765,7 +3765,7 @@
         </w:trPr>
         <w:tc>
           <w:tcPr>
-            <w:tcW w:type="dxa" w:w="4615"/>
+            <w:tcW w:type="dxa" w:w="4614"/>
             <w:tcBorders>
               <w:top w:color="00000A" w:space="0" w:sz="4" w:val="single"/>
               <w:left w:color="00000A" w:space="0" w:sz="4" w:val="single"/>
@@ -3840,7 +3840,7 @@
         </w:trPr>
         <w:tc>
           <w:tcPr>
-            <w:tcW w:type="dxa" w:w="4615"/>
+            <w:tcW w:type="dxa" w:w="4614"/>
             <w:tcBorders>
               <w:top w:color="00000A" w:space="0" w:sz="4" w:val="single"/>
               <w:left w:color="00000A" w:space="0" w:sz="4" w:val="single"/>
@@ -3915,7 +3915,7 @@
         </w:trPr>
         <w:tc>
           <w:tcPr>
-            <w:tcW w:type="dxa" w:w="4615"/>
+            <w:tcW w:type="dxa" w:w="4614"/>
             <w:tcBorders>
               <w:top w:color="00000A" w:space="0" w:sz="4" w:val="single"/>
               <w:left w:color="00000A" w:space="0" w:sz="4" w:val="single"/>
@@ -3990,7 +3990,7 @@
         </w:trPr>
         <w:tc>
           <w:tcPr>
-            <w:tcW w:type="dxa" w:w="4615"/>
+            <w:tcW w:type="dxa" w:w="4614"/>
             <w:tcBorders>
               <w:top w:color="00000A" w:space="0" w:sz="4" w:val="single"/>
               <w:left w:color="00000A" w:space="0" w:sz="4" w:val="single"/>
@@ -4065,7 +4065,7 @@
         </w:trPr>
         <w:tc>
           <w:tcPr>
-            <w:tcW w:type="dxa" w:w="4615"/>
+            <w:tcW w:type="dxa" w:w="4614"/>
             <w:tcBorders>
               <w:top w:color="00000A" w:space="0" w:sz="4" w:val="single"/>
               <w:left w:color="00000A" w:space="0" w:sz="4" w:val="single"/>
@@ -4140,7 +4140,7 @@
         </w:trPr>
         <w:tc>
           <w:tcPr>
-            <w:tcW w:type="dxa" w:w="4615"/>
+            <w:tcW w:type="dxa" w:w="4614"/>
             <w:tcBorders>
               <w:top w:color="00000A" w:space="0" w:sz="4" w:val="single"/>
               <w:left w:color="00000A" w:space="0" w:sz="4" w:val="single"/>
@@ -4268,7 +4268,7 @@
     </w:p>
     <w:p>
       <w:pPr>
-        <w:pStyle w:val="style134"/>
+        <w:pStyle w:val="style137"/>
         <w:numPr>
           <w:ilvl w:val="0"/>
           <w:numId w:val="5"/>
@@ -4288,7 +4288,482 @@
     </w:p>
     <w:p>
       <w:pPr>
-        <w:pStyle w:val="style134"/>
+        <w:pStyle w:val="style0"/>
+        <w:spacing w:line="360" w:lineRule="auto"/>
+      </w:pPr>
+      <w:r>
+        <w:rPr/>
+      </w:r>
+    </w:p>
+    <w:tbl>
+      <w:tblPr>
+        <w:jc w:val="left"/>
+        <w:tblInd w:type="dxa" w:w="-657"/>
+        <w:tblBorders>
+          <w:top w:color="00000A" w:space="0" w:sz="4" w:val="single"/>
+          <w:left w:color="00000A" w:space="0" w:sz="4" w:val="single"/>
+          <w:bottom w:color="00000A" w:space="0" w:sz="4" w:val="single"/>
+          <w:right w:color="00000A" w:space="0" w:sz="4" w:val="single"/>
+        </w:tblBorders>
+      </w:tblPr>
+      <w:tblGrid>
+        <w:gridCol w:w="4614"/>
+        <w:gridCol w:w="5484"/>
+      </w:tblGrid>
+      <w:tr>
+        <w:trPr>
+          <w:cantSplit w:val="false"/>
+        </w:trPr>
+        <w:tc>
+          <w:tcPr>
+            <w:tcW w:type="dxa" w:w="4614"/>
+            <w:tcBorders>
+              <w:top w:color="00000A" w:space="0" w:sz="4" w:val="single"/>
+              <w:left w:color="00000A" w:space="0" w:sz="4" w:val="single"/>
+              <w:bottom w:color="00000A" w:space="0" w:sz="4" w:val="single"/>
+              <w:right w:color="00000A" w:space="0" w:sz="4" w:val="single"/>
+            </w:tcBorders>
+            <w:shd w:fill="FFFFFF" w:val="clear"/>
+            <w:tcMar>
+              <w:top w:type="dxa" w:w="0"/>
+              <w:left w:type="dxa" w:w="108"/>
+              <w:bottom w:type="dxa" w:w="0"/>
+              <w:right w:type="dxa" w:w="108"/>
+            </w:tcMar>
+            <w:vAlign w:val="center"/>
+          </w:tcPr>
+          <w:p>
+            <w:pPr>
+              <w:pStyle w:val="style0"/>
+              <w:spacing w:line="360" w:lineRule="auto"/>
+            </w:pPr>
+            <w:r>
+              <w:rPr>
+                <w:rFonts w:ascii="Trebuchet MS" w:cs="Tahoma" w:hAnsi="Trebuchet MS"/>
+                <w:b/>
+                <w:bCs/>
+                <w:sz w:val="20"/>
+                <w:szCs w:val="20"/>
+              </w:rPr>
+              <w:t>Client</w:t>
+            </w:r>
+          </w:p>
+        </w:tc>
+        <w:tc>
+          <w:tcPr>
+            <w:tcW w:type="dxa" w:w="5484"/>
+            <w:tcBorders>
+              <w:top w:color="00000A" w:space="0" w:sz="4" w:val="single"/>
+              <w:left w:color="00000A" w:space="0" w:sz="4" w:val="single"/>
+              <w:bottom w:color="00000A" w:space="0" w:sz="4" w:val="single"/>
+              <w:right w:color="00000A" w:space="0" w:sz="4" w:val="single"/>
+            </w:tcBorders>
+            <w:shd w:fill="FFFFFF" w:val="clear"/>
+            <w:tcMar>
+              <w:top w:type="dxa" w:w="0"/>
+              <w:left w:type="dxa" w:w="108"/>
+              <w:bottom w:type="dxa" w:w="0"/>
+              <w:right w:type="dxa" w:w="108"/>
+            </w:tcMar>
+            <w:vAlign w:val="center"/>
+          </w:tcPr>
+          <w:p>
+            <w:pPr>
+              <w:pStyle w:val="style0"/>
+              <w:spacing w:line="360" w:lineRule="auto"/>
+            </w:pPr>
+            <w:r>
+              <w:rPr>
+                <w:rFonts w:ascii="Trebuchet MS" w:cs="Tahoma" w:hAnsi="Trebuchet MS"/>
+                <w:b/>
+                <w:bCs/>
+                <w:sz w:val="20"/>
+                <w:szCs w:val="20"/>
+              </w:rPr>
+              <w:t>General Electric (GE)</w:t>
+            </w:r>
+          </w:p>
+        </w:tc>
+      </w:tr>
+      <w:tr>
+        <w:trPr>
+          <w:cantSplit w:val="false"/>
+        </w:trPr>
+        <w:tc>
+          <w:tcPr>
+            <w:tcW w:type="dxa" w:w="4614"/>
+            <w:tcBorders>
+              <w:top w:color="00000A" w:space="0" w:sz="4" w:val="single"/>
+              <w:left w:color="00000A" w:space="0" w:sz="4" w:val="single"/>
+              <w:bottom w:color="00000A" w:space="0" w:sz="4" w:val="single"/>
+              <w:right w:color="00000A" w:space="0" w:sz="4" w:val="single"/>
+            </w:tcBorders>
+            <w:shd w:fill="FFFFFF" w:val="clear"/>
+            <w:tcMar>
+              <w:top w:type="dxa" w:w="0"/>
+              <w:left w:type="dxa" w:w="108"/>
+              <w:bottom w:type="dxa" w:w="0"/>
+              <w:right w:type="dxa" w:w="108"/>
+            </w:tcMar>
+            <w:vAlign w:val="center"/>
+          </w:tcPr>
+          <w:p>
+            <w:pPr>
+              <w:pStyle w:val="style0"/>
+              <w:spacing w:line="360" w:lineRule="auto"/>
+            </w:pPr>
+            <w:r>
+              <w:rPr>
+                <w:rFonts w:ascii="Trebuchet MS" w:cs="Tahoma" w:hAnsi="Trebuchet MS"/>
+                <w:b/>
+                <w:bCs/>
+                <w:sz w:val="20"/>
+                <w:szCs w:val="20"/>
+              </w:rPr>
+              <w:t xml:space="preserve">Project </w:t>
+            </w:r>
+          </w:p>
+        </w:tc>
+        <w:tc>
+          <w:tcPr>
+            <w:tcW w:type="dxa" w:w="5484"/>
+            <w:tcBorders>
+              <w:top w:color="00000A" w:space="0" w:sz="4" w:val="single"/>
+              <w:left w:color="00000A" w:space="0" w:sz="4" w:val="single"/>
+              <w:bottom w:color="00000A" w:space="0" w:sz="4" w:val="single"/>
+              <w:right w:color="00000A" w:space="0" w:sz="4" w:val="single"/>
+            </w:tcBorders>
+            <w:shd w:fill="FFFFFF" w:val="clear"/>
+            <w:tcMar>
+              <w:top w:type="dxa" w:w="0"/>
+              <w:left w:type="dxa" w:w="108"/>
+              <w:bottom w:type="dxa" w:w="0"/>
+              <w:right w:type="dxa" w:w="108"/>
+            </w:tcMar>
+            <w:vAlign w:val="center"/>
+          </w:tcPr>
+          <w:p>
+            <w:pPr>
+              <w:pStyle w:val="style0"/>
+              <w:spacing w:line="360" w:lineRule="auto"/>
+            </w:pPr>
+            <w:r>
+              <w:rPr>
+                <w:rFonts w:ascii="Trebuchet MS" w:cs="Tahoma" w:hAnsi="Trebuchet MS"/>
+                <w:b/>
+                <w:bCs/>
+                <w:sz w:val="20"/>
+                <w:szCs w:val="20"/>
+              </w:rPr>
+              <w:t>Writing and adding to an internal company iOS app of GE.</w:t>
+            </w:r>
+          </w:p>
+        </w:tc>
+      </w:tr>
+      <w:tr>
+        <w:trPr>
+          <w:cantSplit w:val="false"/>
+        </w:trPr>
+        <w:tc>
+          <w:tcPr>
+            <w:tcW w:type="dxa" w:w="4614"/>
+            <w:tcBorders>
+              <w:top w:color="00000A" w:space="0" w:sz="4" w:val="single"/>
+              <w:left w:color="00000A" w:space="0" w:sz="4" w:val="single"/>
+              <w:bottom w:color="00000A" w:space="0" w:sz="4" w:val="single"/>
+              <w:right w:color="00000A" w:space="0" w:sz="4" w:val="single"/>
+            </w:tcBorders>
+            <w:shd w:fill="FFFFFF" w:val="clear"/>
+            <w:tcMar>
+              <w:top w:type="dxa" w:w="0"/>
+              <w:left w:type="dxa" w:w="108"/>
+              <w:bottom w:type="dxa" w:w="0"/>
+              <w:right w:type="dxa" w:w="108"/>
+            </w:tcMar>
+            <w:vAlign w:val="center"/>
+          </w:tcPr>
+          <w:p>
+            <w:pPr>
+              <w:pStyle w:val="style0"/>
+              <w:spacing w:line="360" w:lineRule="auto"/>
+            </w:pPr>
+            <w:r>
+              <w:rPr>
+                <w:rFonts w:ascii="Trebuchet MS" w:cs="Tahoma" w:hAnsi="Trebuchet MS"/>
+                <w:b/>
+                <w:bCs/>
+                <w:sz w:val="20"/>
+                <w:szCs w:val="20"/>
+              </w:rPr>
+              <w:t>Duration</w:t>
+            </w:r>
+          </w:p>
+        </w:tc>
+        <w:tc>
+          <w:tcPr>
+            <w:tcW w:type="dxa" w:w="5484"/>
+            <w:tcBorders>
+              <w:top w:color="00000A" w:space="0" w:sz="4" w:val="single"/>
+              <w:left w:color="00000A" w:space="0" w:sz="4" w:val="single"/>
+              <w:bottom w:color="00000A" w:space="0" w:sz="4" w:val="single"/>
+              <w:right w:color="00000A" w:space="0" w:sz="4" w:val="single"/>
+            </w:tcBorders>
+            <w:shd w:fill="FFFFFF" w:val="clear"/>
+            <w:tcMar>
+              <w:top w:type="dxa" w:w="0"/>
+              <w:left w:type="dxa" w:w="108"/>
+              <w:bottom w:type="dxa" w:w="0"/>
+              <w:right w:type="dxa" w:w="108"/>
+            </w:tcMar>
+            <w:vAlign w:val="center"/>
+          </w:tcPr>
+          <w:p>
+            <w:pPr>
+              <w:pStyle w:val="style0"/>
+              <w:spacing w:line="360" w:lineRule="auto"/>
+            </w:pPr>
+            <w:r>
+              <w:rPr>
+                <w:rFonts w:ascii="Trebuchet MS" w:cs="Tahoma" w:hAnsi="Trebuchet MS"/>
+                <w:b/>
+                <w:bCs/>
+                <w:sz w:val="20"/>
+                <w:szCs w:val="20"/>
+              </w:rPr>
+              <w:t>April 2017 ...</w:t>
+            </w:r>
+          </w:p>
+        </w:tc>
+      </w:tr>
+      <w:tr>
+        <w:trPr>
+          <w:cantSplit w:val="false"/>
+        </w:trPr>
+        <w:tc>
+          <w:tcPr>
+            <w:tcW w:type="dxa" w:w="4614"/>
+            <w:tcBorders>
+              <w:top w:color="00000A" w:space="0" w:sz="4" w:val="single"/>
+              <w:left w:color="00000A" w:space="0" w:sz="4" w:val="single"/>
+              <w:bottom w:color="00000A" w:space="0" w:sz="4" w:val="single"/>
+              <w:right w:color="00000A" w:space="0" w:sz="4" w:val="single"/>
+            </w:tcBorders>
+            <w:shd w:fill="FFFFFF" w:val="clear"/>
+            <w:tcMar>
+              <w:top w:type="dxa" w:w="0"/>
+              <w:left w:type="dxa" w:w="108"/>
+              <w:bottom w:type="dxa" w:w="0"/>
+              <w:right w:type="dxa" w:w="108"/>
+            </w:tcMar>
+            <w:vAlign w:val="center"/>
+          </w:tcPr>
+          <w:p>
+            <w:pPr>
+              <w:pStyle w:val="style0"/>
+              <w:spacing w:line="360" w:lineRule="auto"/>
+            </w:pPr>
+            <w:r>
+              <w:rPr>
+                <w:rFonts w:ascii="Trebuchet MS" w:cs="Tahoma" w:hAnsi="Trebuchet MS"/>
+                <w:b/>
+                <w:bCs/>
+                <w:sz w:val="20"/>
+                <w:szCs w:val="20"/>
+              </w:rPr>
+              <w:t>Role</w:t>
+            </w:r>
+          </w:p>
+        </w:tc>
+        <w:tc>
+          <w:tcPr>
+            <w:tcW w:type="dxa" w:w="5484"/>
+            <w:tcBorders>
+              <w:top w:color="00000A" w:space="0" w:sz="4" w:val="single"/>
+              <w:left w:color="00000A" w:space="0" w:sz="4" w:val="single"/>
+              <w:bottom w:color="00000A" w:space="0" w:sz="4" w:val="single"/>
+              <w:right w:color="00000A" w:space="0" w:sz="4" w:val="single"/>
+            </w:tcBorders>
+            <w:shd w:fill="FFFFFF" w:val="clear"/>
+            <w:tcMar>
+              <w:top w:type="dxa" w:w="0"/>
+              <w:left w:type="dxa" w:w="108"/>
+              <w:bottom w:type="dxa" w:w="0"/>
+              <w:right w:type="dxa" w:w="108"/>
+            </w:tcMar>
+            <w:vAlign w:val="center"/>
+          </w:tcPr>
+          <w:p>
+            <w:pPr>
+              <w:pStyle w:val="style0"/>
+              <w:spacing w:line="360" w:lineRule="auto"/>
+            </w:pPr>
+            <w:r>
+              <w:rPr>
+                <w:rFonts w:ascii="Trebuchet MS" w:cs="Tahoma" w:hAnsi="Trebuchet MS"/>
+                <w:b/>
+                <w:bCs/>
+                <w:sz w:val="20"/>
+                <w:szCs w:val="20"/>
+              </w:rPr>
+              <w:t>Sr. Software Engineer</w:t>
+            </w:r>
+          </w:p>
+        </w:tc>
+      </w:tr>
+      <w:tr>
+        <w:trPr>
+          <w:cantSplit w:val="false"/>
+        </w:trPr>
+        <w:tc>
+          <w:tcPr>
+            <w:tcW w:type="dxa" w:w="4614"/>
+            <w:tcBorders>
+              <w:top w:color="00000A" w:space="0" w:sz="4" w:val="single"/>
+              <w:left w:color="00000A" w:space="0" w:sz="4" w:val="single"/>
+              <w:bottom w:color="00000A" w:space="0" w:sz="4" w:val="single"/>
+              <w:right w:color="00000A" w:space="0" w:sz="4" w:val="single"/>
+            </w:tcBorders>
+            <w:shd w:fill="FFFFFF" w:val="clear"/>
+            <w:tcMar>
+              <w:top w:type="dxa" w:w="0"/>
+              <w:left w:type="dxa" w:w="108"/>
+              <w:bottom w:type="dxa" w:w="0"/>
+              <w:right w:type="dxa" w:w="108"/>
+            </w:tcMar>
+            <w:vAlign w:val="center"/>
+          </w:tcPr>
+          <w:p>
+            <w:pPr>
+              <w:pStyle w:val="style0"/>
+              <w:spacing w:line="360" w:lineRule="auto"/>
+            </w:pPr>
+            <w:r>
+              <w:rPr>
+                <w:rFonts w:ascii="Trebuchet MS" w:cs="Tahoma" w:hAnsi="Trebuchet MS"/>
+                <w:b/>
+                <w:bCs/>
+                <w:sz w:val="20"/>
+                <w:szCs w:val="20"/>
+              </w:rPr>
+              <w:t>Team Size</w:t>
+            </w:r>
+          </w:p>
+        </w:tc>
+        <w:tc>
+          <w:tcPr>
+            <w:tcW w:type="dxa" w:w="5484"/>
+            <w:tcBorders>
+              <w:top w:color="00000A" w:space="0" w:sz="4" w:val="single"/>
+              <w:left w:color="00000A" w:space="0" w:sz="4" w:val="single"/>
+              <w:bottom w:color="00000A" w:space="0" w:sz="4" w:val="single"/>
+              <w:right w:color="00000A" w:space="0" w:sz="4" w:val="single"/>
+            </w:tcBorders>
+            <w:shd w:fill="FFFFFF" w:val="clear"/>
+            <w:tcMar>
+              <w:top w:type="dxa" w:w="0"/>
+              <w:left w:type="dxa" w:w="108"/>
+              <w:bottom w:type="dxa" w:w="0"/>
+              <w:right w:type="dxa" w:w="108"/>
+            </w:tcMar>
+            <w:vAlign w:val="center"/>
+          </w:tcPr>
+          <w:p>
+            <w:pPr>
+              <w:pStyle w:val="style0"/>
+              <w:spacing w:line="360" w:lineRule="auto"/>
+            </w:pPr>
+            <w:r>
+              <w:rPr>
+                <w:rFonts w:ascii="Trebuchet MS" w:cs="Tahoma" w:hAnsi="Trebuchet MS"/>
+                <w:b/>
+                <w:bCs/>
+                <w:sz w:val="20"/>
+                <w:szCs w:val="20"/>
+              </w:rPr>
+              <w:t>1</w:t>
+            </w:r>
+          </w:p>
+        </w:tc>
+      </w:tr>
+      <w:tr>
+        <w:trPr>
+          <w:cantSplit w:val="false"/>
+        </w:trPr>
+        <w:tc>
+          <w:tcPr>
+            <w:tcW w:type="dxa" w:w="4614"/>
+            <w:tcBorders>
+              <w:top w:color="00000A" w:space="0" w:sz="4" w:val="single"/>
+              <w:left w:color="00000A" w:space="0" w:sz="4" w:val="single"/>
+              <w:bottom w:color="00000A" w:space="0" w:sz="4" w:val="single"/>
+              <w:right w:color="00000A" w:space="0" w:sz="4" w:val="single"/>
+            </w:tcBorders>
+            <w:shd w:fill="FFFFFF" w:val="clear"/>
+            <w:tcMar>
+              <w:top w:type="dxa" w:w="0"/>
+              <w:left w:type="dxa" w:w="108"/>
+              <w:bottom w:type="dxa" w:w="0"/>
+              <w:right w:type="dxa" w:w="108"/>
+            </w:tcMar>
+            <w:vAlign w:val="center"/>
+          </w:tcPr>
+          <w:p>
+            <w:pPr>
+              <w:pStyle w:val="style0"/>
+              <w:spacing w:line="360" w:lineRule="auto"/>
+            </w:pPr>
+            <w:r>
+              <w:rPr>
+                <w:rFonts w:ascii="Trebuchet MS" w:cs="Tahoma" w:hAnsi="Trebuchet MS"/>
+                <w:b/>
+                <w:bCs/>
+                <w:sz w:val="20"/>
+                <w:szCs w:val="20"/>
+              </w:rPr>
+              <w:t>Tech Used</w:t>
+            </w:r>
+          </w:p>
+        </w:tc>
+        <w:tc>
+          <w:tcPr>
+            <w:tcW w:type="dxa" w:w="5484"/>
+            <w:tcBorders>
+              <w:top w:color="00000A" w:space="0" w:sz="4" w:val="single"/>
+              <w:left w:color="00000A" w:space="0" w:sz="4" w:val="single"/>
+              <w:bottom w:color="00000A" w:space="0" w:sz="4" w:val="single"/>
+              <w:right w:color="00000A" w:space="0" w:sz="4" w:val="single"/>
+            </w:tcBorders>
+            <w:shd w:fill="FFFFFF" w:val="clear"/>
+            <w:tcMar>
+              <w:top w:type="dxa" w:w="0"/>
+              <w:left w:type="dxa" w:w="108"/>
+              <w:bottom w:type="dxa" w:w="0"/>
+              <w:right w:type="dxa" w:w="108"/>
+            </w:tcMar>
+            <w:vAlign w:val="center"/>
+          </w:tcPr>
+          <w:p>
+            <w:pPr>
+              <w:pStyle w:val="style0"/>
+              <w:spacing w:line="360" w:lineRule="auto"/>
+            </w:pPr>
+            <w:r>
+              <w:rPr>
+                <w:rFonts w:ascii="Trebuchet MS" w:cs="Tahoma" w:hAnsi="Trebuchet MS"/>
+                <w:b/>
+                <w:bCs/>
+                <w:sz w:val="20"/>
+                <w:szCs w:val="20"/>
+              </w:rPr>
+              <w:t>Swift 3, XCode 8.2/9.0, GitHub, AWS, Redis, Google Maps.</w:t>
+            </w:r>
+          </w:p>
+        </w:tc>
+      </w:tr>
+    </w:tbl>
+    <w:p>
+      <w:pPr>
+        <w:pStyle w:val="style0"/>
         <w:spacing w:line="360" w:lineRule="auto"/>
       </w:pPr>
       <w:r>
@@ -4297,7 +4772,98 @@
     </w:p>
     <w:p>
       <w:pPr>
-        <w:pStyle w:val="style134"/>
+        <w:pStyle w:val="style0"/>
+        <w:spacing w:line="360" w:lineRule="auto"/>
+      </w:pPr>
+      <w:r>
+        <w:rPr>
+          <w:rFonts w:ascii="Trebuchet MS" w:cs="Tahoma" w:hAnsi="Trebuchet MS"/>
+          <w:b/>
+          <w:sz w:val="20"/>
+          <w:szCs w:val="20"/>
+          <w:u w:val="single"/>
+        </w:rPr>
+        <w:t xml:space="preserve">Project Description </w:t>
+      </w:r>
+    </w:p>
+    <w:p>
+      <w:pPr>
+        <w:pStyle w:val="style0"/>
+        <w:spacing w:line="360" w:lineRule="auto"/>
+      </w:pPr>
+      <w:r>
+        <w:rPr>
+          <w:rFonts w:ascii="Trebuchet MS" w:cs="Tahoma" w:hAnsi="Trebuchet MS"/>
+          <w:b/>
+          <w:sz w:val="20"/>
+          <w:szCs w:val="20"/>
+        </w:rPr>
+        <w:t>Prject consist of an iOS app made to manage bookings of Conference rooms, Parking lots across GE offices.</w:t>
+      </w:r>
+    </w:p>
+    <w:p>
+      <w:pPr>
+        <w:pStyle w:val="style0"/>
+        <w:spacing w:line="360" w:lineRule="auto"/>
+      </w:pPr>
+      <w:r>
+        <w:rPr>
+          <w:rFonts w:ascii="Trebuchet MS" w:cs="Tahoma" w:hAnsi="Trebuchet MS"/>
+          <w:b/>
+          <w:sz w:val="20"/>
+          <w:szCs w:val="20"/>
+        </w:rPr>
+        <w:t>Its also used for tracking company car fleet on maps &amp; booking car in case needed.</w:t>
+      </w:r>
+    </w:p>
+    <w:p>
+      <w:pPr>
+        <w:pStyle w:val="style0"/>
+        <w:spacing w:line="360" w:lineRule="auto"/>
+      </w:pPr>
+      <w:r>
+        <w:rPr>
+          <w:rFonts w:ascii="Trebuchet MS" w:cs="Tahoma" w:hAnsi="Trebuchet MS"/>
+          <w:b/>
+          <w:sz w:val="20"/>
+          <w:szCs w:val="20"/>
+          <w:u w:val="single"/>
+        </w:rPr>
+        <w:t xml:space="preserve">Roles &amp; Responsibilities </w:t>
+      </w:r>
+    </w:p>
+    <w:p>
+      <w:pPr>
+        <w:pStyle w:val="style0"/>
+        <w:numPr>
+          <w:ilvl w:val="0"/>
+          <w:numId w:val="5"/>
+        </w:numPr>
+        <w:spacing w:line="360" w:lineRule="auto"/>
+      </w:pPr>
+      <w:r>
+        <w:rPr>
+          <w:rFonts w:ascii="Trebuchet MS" w:cs="Tahoma" w:hAnsi="Trebuchet MS"/>
+          <w:b/>
+          <w:sz w:val="20"/>
+          <w:szCs w:val="20"/>
+          <w:shd w:fill="FFFFFF" w:val="clear"/>
+        </w:rPr>
+        <w:t>Developing the project from scratch &amp; writing the core features of the iOS App.</w:t>
+      </w:r>
+    </w:p>
+    <w:p>
+      <w:pPr>
+        <w:pStyle w:val="style137"/>
+        <w:spacing w:line="360" w:lineRule="auto"/>
+      </w:pPr>
+      <w:r>
+        <w:rPr/>
+      </w:r>
+    </w:p>
+    <w:p>
+      <w:pPr>
+        <w:pStyle w:val="style137"/>
         <w:spacing w:after="220" w:before="0" w:line="240" w:lineRule="atLeast"/>
       </w:pPr>
       <w:r>
@@ -4324,7 +4890,7 @@
     </w:p>
     <w:p>
       <w:pPr>
-        <w:pStyle w:val="style134"/>
+        <w:pStyle w:val="style137"/>
       </w:pPr>
       <w:r>
         <w:rPr>
@@ -4339,7 +4905,7 @@
     </w:p>
     <w:p>
       <w:pPr>
-        <w:pStyle w:val="style134"/>
+        <w:pStyle w:val="style137"/>
       </w:pPr>
       <w:r>
         <w:rPr>
@@ -4354,7 +4920,7 @@
     </w:p>
     <w:p>
       <w:pPr>
-        <w:pStyle w:val="style134"/>
+        <w:pStyle w:val="style137"/>
       </w:pPr>
       <w:hyperlink r:id="rId2">
         <w:r>
@@ -4373,7 +4939,7 @@
     </w:p>
     <w:p>
       <w:pPr>
-        <w:pStyle w:val="style134"/>
+        <w:pStyle w:val="style137"/>
       </w:pPr>
       <w:hyperlink r:id="rId3">
         <w:r>
@@ -4411,7 +4977,7 @@
     </w:p>
     <w:p>
       <w:pPr>
-        <w:pStyle w:val="style134"/>
+        <w:pStyle w:val="style137"/>
       </w:pPr>
       <w:r>
         <w:rPr>
@@ -4427,7 +4993,7 @@
     <w:tbl>
       <w:tblPr>
         <w:jc w:val="left"/>
-        <w:tblInd w:type="dxa" w:w="-549"/>
+        <w:tblInd w:type="dxa" w:w="-657"/>
         <w:tblBorders>
           <w:top w:color="00000A" w:space="0" w:sz="4" w:val="single"/>
           <w:left w:color="00000A" w:space="0" w:sz="4" w:val="single"/>
@@ -4436,7 +5002,7 @@
         </w:tblBorders>
       </w:tblPr>
       <w:tblGrid>
-        <w:gridCol w:w="4615"/>
+        <w:gridCol w:w="4614"/>
         <w:gridCol w:w="5484"/>
       </w:tblGrid>
       <w:tr>
@@ -4445,7 +5011,7 @@
         </w:trPr>
         <w:tc>
           <w:tcPr>
-            <w:tcW w:type="dxa" w:w="4615"/>
+            <w:tcW w:type="dxa" w:w="4614"/>
             <w:tcBorders>
               <w:top w:color="00000A" w:space="0" w:sz="4" w:val="single"/>
               <w:left w:color="00000A" w:space="0" w:sz="4" w:val="single"/>
@@ -4498,7 +5064,7 @@
           </w:tcPr>
           <w:p>
             <w:pPr>
-              <w:pStyle w:val="style134"/>
+              <w:pStyle w:val="style137"/>
             </w:pPr>
             <w:r>
               <w:rPr>
@@ -4513,7 +5079,7 @@
           </w:p>
           <w:p>
             <w:pPr>
-              <w:pStyle w:val="style134"/>
+              <w:pStyle w:val="style137"/>
             </w:pPr>
             <w:r>
               <w:rPr>
@@ -4528,7 +5094,7 @@
           </w:p>
           <w:p>
             <w:pPr>
-              <w:pStyle w:val="style134"/>
+              <w:pStyle w:val="style137"/>
             </w:pPr>
             <w:r>
               <w:rPr>
@@ -4543,7 +5109,7 @@
           </w:p>
           <w:p>
             <w:pPr>
-              <w:pStyle w:val="style134"/>
+              <w:pStyle w:val="style137"/>
             </w:pPr>
             <w:r>
               <w:rPr>
@@ -4558,7 +5124,7 @@
           </w:p>
           <w:p>
             <w:pPr>
-              <w:pStyle w:val="style134"/>
+              <w:pStyle w:val="style137"/>
             </w:pPr>
             <w:r>
               <w:rPr>
@@ -4573,7 +5139,7 @@
           </w:p>
           <w:p>
             <w:pPr>
-              <w:pStyle w:val="style134"/>
+              <w:pStyle w:val="style137"/>
             </w:pPr>
             <w:r>
               <w:rPr>
@@ -4588,7 +5154,7 @@
           </w:p>
           <w:p>
             <w:pPr>
-              <w:pStyle w:val="style134"/>
+              <w:pStyle w:val="style137"/>
             </w:pPr>
             <w:r>
               <w:rPr>
@@ -4603,7 +5169,7 @@
           </w:p>
           <w:p>
             <w:pPr>
-              <w:pStyle w:val="style134"/>
+              <w:pStyle w:val="style137"/>
             </w:pPr>
             <w:r>
               <w:rPr>
@@ -4618,7 +5184,7 @@
           </w:p>
           <w:p>
             <w:pPr>
-              <w:pStyle w:val="style134"/>
+              <w:pStyle w:val="style137"/>
               <w:spacing w:after="120" w:before="0" w:line="360" w:lineRule="auto"/>
             </w:pPr>
             <w:r>
@@ -4633,25 +5199,25 @@
         </w:trPr>
         <w:tc>
           <w:tcPr>
-            <w:tcW w:type="dxa" w:w="4615"/>
-            <w:tcBorders>
-              <w:top w:color="00000A" w:space="0" w:sz="4" w:val="single"/>
-              <w:left w:color="00000A" w:space="0" w:sz="4" w:val="single"/>
-              <w:bottom w:color="00000A" w:space="0" w:sz="4" w:val="single"/>
-              <w:right w:color="00000A" w:space="0" w:sz="4" w:val="single"/>
-            </w:tcBorders>
-            <w:shd w:fill="FFFFFF" w:val="clear"/>
-            <w:tcMar>
-              <w:top w:type="dxa" w:w="0"/>
-              <w:left w:type="dxa" w:w="108"/>
-              <w:bottom w:type="dxa" w:w="0"/>
-              <w:right w:type="dxa" w:w="108"/>
-            </w:tcMar>
-            <w:vAlign w:val="center"/>
-          </w:tcPr>
-          <w:p>
-            <w:pPr>
-              <w:pStyle w:val="style134"/>
+            <w:tcW w:type="dxa" w:w="4614"/>
+            <w:tcBorders>
+              <w:top w:color="00000A" w:space="0" w:sz="4" w:val="single"/>
+              <w:left w:color="00000A" w:space="0" w:sz="4" w:val="single"/>
+              <w:bottom w:color="00000A" w:space="0" w:sz="4" w:val="single"/>
+              <w:right w:color="00000A" w:space="0" w:sz="4" w:val="single"/>
+            </w:tcBorders>
+            <w:shd w:fill="FFFFFF" w:val="clear"/>
+            <w:tcMar>
+              <w:top w:type="dxa" w:w="0"/>
+              <w:left w:type="dxa" w:w="108"/>
+              <w:bottom w:type="dxa" w:w="0"/>
+              <w:right w:type="dxa" w:w="108"/>
+            </w:tcMar>
+            <w:vAlign w:val="center"/>
+          </w:tcPr>
+          <w:p>
+            <w:pPr>
+              <w:pStyle w:val="style137"/>
               <w:spacing w:after="120" w:before="0" w:line="360" w:lineRule="auto"/>
             </w:pPr>
             <w:r>
@@ -4686,7 +5252,7 @@
           </w:tcPr>
           <w:p>
             <w:pPr>
-              <w:pStyle w:val="style134"/>
+              <w:pStyle w:val="style137"/>
               <w:spacing w:after="120" w:before="0" w:line="360" w:lineRule="auto"/>
             </w:pPr>
             <w:r>
@@ -4708,25 +5274,25 @@
         </w:trPr>
         <w:tc>
           <w:tcPr>
-            <w:tcW w:type="dxa" w:w="4615"/>
-            <w:tcBorders>
-              <w:top w:color="00000A" w:space="0" w:sz="4" w:val="single"/>
-              <w:left w:color="00000A" w:space="0" w:sz="4" w:val="single"/>
-              <w:bottom w:color="00000A" w:space="0" w:sz="4" w:val="single"/>
-              <w:right w:color="00000A" w:space="0" w:sz="4" w:val="single"/>
-            </w:tcBorders>
-            <w:shd w:fill="FFFFFF" w:val="clear"/>
-            <w:tcMar>
-              <w:top w:type="dxa" w:w="0"/>
-              <w:left w:type="dxa" w:w="108"/>
-              <w:bottom w:type="dxa" w:w="0"/>
-              <w:right w:type="dxa" w:w="108"/>
-            </w:tcMar>
-            <w:vAlign w:val="center"/>
-          </w:tcPr>
-          <w:p>
-            <w:pPr>
-              <w:pStyle w:val="style134"/>
+            <w:tcW w:type="dxa" w:w="4614"/>
+            <w:tcBorders>
+              <w:top w:color="00000A" w:space="0" w:sz="4" w:val="single"/>
+              <w:left w:color="00000A" w:space="0" w:sz="4" w:val="single"/>
+              <w:bottom w:color="00000A" w:space="0" w:sz="4" w:val="single"/>
+              <w:right w:color="00000A" w:space="0" w:sz="4" w:val="single"/>
+            </w:tcBorders>
+            <w:shd w:fill="FFFFFF" w:val="clear"/>
+            <w:tcMar>
+              <w:top w:type="dxa" w:w="0"/>
+              <w:left w:type="dxa" w:w="108"/>
+              <w:bottom w:type="dxa" w:w="0"/>
+              <w:right w:type="dxa" w:w="108"/>
+            </w:tcMar>
+            <w:vAlign w:val="center"/>
+          </w:tcPr>
+          <w:p>
+            <w:pPr>
+              <w:pStyle w:val="style137"/>
               <w:spacing w:after="120" w:before="0" w:line="360" w:lineRule="auto"/>
             </w:pPr>
             <w:r>
@@ -4761,7 +5327,7 @@
           </w:tcPr>
           <w:p>
             <w:pPr>
-              <w:pStyle w:val="style134"/>
+              <w:pStyle w:val="style137"/>
               <w:spacing w:after="120" w:before="0"/>
             </w:pPr>
             <w:hyperlink r:id="rId4">
@@ -4787,25 +5353,25 @@
         </w:trPr>
         <w:tc>
           <w:tcPr>
-            <w:tcW w:type="dxa" w:w="4615"/>
-            <w:tcBorders>
-              <w:top w:color="00000A" w:space="0" w:sz="4" w:val="single"/>
-              <w:left w:color="00000A" w:space="0" w:sz="4" w:val="single"/>
-              <w:bottom w:color="00000A" w:space="0" w:sz="4" w:val="single"/>
-              <w:right w:color="00000A" w:space="0" w:sz="4" w:val="single"/>
-            </w:tcBorders>
-            <w:shd w:fill="FFFFFF" w:val="clear"/>
-            <w:tcMar>
-              <w:top w:type="dxa" w:w="0"/>
-              <w:left w:type="dxa" w:w="108"/>
-              <w:bottom w:type="dxa" w:w="0"/>
-              <w:right w:type="dxa" w:w="108"/>
-            </w:tcMar>
-            <w:vAlign w:val="center"/>
-          </w:tcPr>
-          <w:p>
-            <w:pPr>
-              <w:pStyle w:val="style134"/>
+            <w:tcW w:type="dxa" w:w="4614"/>
+            <w:tcBorders>
+              <w:top w:color="00000A" w:space="0" w:sz="4" w:val="single"/>
+              <w:left w:color="00000A" w:space="0" w:sz="4" w:val="single"/>
+              <w:bottom w:color="00000A" w:space="0" w:sz="4" w:val="single"/>
+              <w:right w:color="00000A" w:space="0" w:sz="4" w:val="single"/>
+            </w:tcBorders>
+            <w:shd w:fill="FFFFFF" w:val="clear"/>
+            <w:tcMar>
+              <w:top w:type="dxa" w:w="0"/>
+              <w:left w:type="dxa" w:w="108"/>
+              <w:bottom w:type="dxa" w:w="0"/>
+              <w:right w:type="dxa" w:w="108"/>
+            </w:tcMar>
+            <w:vAlign w:val="center"/>
+          </w:tcPr>
+          <w:p>
+            <w:pPr>
+              <w:pStyle w:val="style137"/>
               <w:spacing w:after="120" w:before="0" w:line="360" w:lineRule="auto"/>
             </w:pPr>
             <w:r>
@@ -4840,7 +5406,7 @@
           </w:tcPr>
           <w:p>
             <w:pPr>
-              <w:pStyle w:val="style134"/>
+              <w:pStyle w:val="style137"/>
               <w:spacing w:after="120" w:before="0" w:line="360" w:lineRule="auto"/>
             </w:pPr>
             <w:hyperlink r:id="rId5">
@@ -4872,7 +5438,7 @@
     </w:p>
     <w:p>
       <w:pPr>
-        <w:pStyle w:val="style134"/>
+        <w:pStyle w:val="style137"/>
       </w:pPr>
       <w:r>
         <w:rPr>
@@ -4887,7 +5453,7 @@
     </w:p>
     <w:p>
       <w:pPr>
-        <w:pStyle w:val="style134"/>
+        <w:pStyle w:val="style137"/>
       </w:pPr>
       <w:r>
         <w:rPr>
@@ -4902,7 +5468,7 @@
     </w:p>
     <w:p>
       <w:pPr>
-        <w:pStyle w:val="style134"/>
+        <w:pStyle w:val="style137"/>
       </w:pPr>
       <w:r>
         <w:rPr>
@@ -4917,7 +5483,7 @@
     </w:p>
     <w:p>
       <w:pPr>
-        <w:pStyle w:val="style134"/>
+        <w:pStyle w:val="style137"/>
       </w:pPr>
       <w:r>
         <w:rPr>
@@ -4932,7 +5498,7 @@
     </w:p>
     <w:p>
       <w:pPr>
-        <w:pStyle w:val="style134"/>
+        <w:pStyle w:val="style137"/>
       </w:pPr>
       <w:hyperlink r:id="rId6">
         <w:r>
@@ -4960,7 +5526,7 @@
     </w:p>
     <w:p>
       <w:pPr>
-        <w:pStyle w:val="style134"/>
+        <w:pStyle w:val="style137"/>
       </w:pPr>
       <w:r>
         <w:rPr>
@@ -4976,7 +5542,7 @@
     <w:tbl>
       <w:tblPr>
         <w:jc w:val="left"/>
-        <w:tblInd w:type="dxa" w:w="-549"/>
+        <w:tblInd w:type="dxa" w:w="-657"/>
         <w:tblBorders>
           <w:top w:color="00000A" w:space="0" w:sz="4" w:val="single"/>
           <w:left w:color="00000A" w:space="0" w:sz="4" w:val="single"/>
@@ -4985,7 +5551,7 @@
         </w:tblBorders>
       </w:tblPr>
       <w:tblGrid>
-        <w:gridCol w:w="4615"/>
+        <w:gridCol w:w="4614"/>
         <w:gridCol w:w="5484"/>
       </w:tblGrid>
       <w:tr>
@@ -4994,7 +5560,7 @@
         </w:trPr>
         <w:tc>
           <w:tcPr>
-            <w:tcW w:type="dxa" w:w="4615"/>
+            <w:tcW w:type="dxa" w:w="4614"/>
             <w:tcBorders>
               <w:top w:color="00000A" w:space="0" w:sz="4" w:val="single"/>
               <w:left w:color="00000A" w:space="0" w:sz="4" w:val="single"/>
@@ -5047,7 +5613,7 @@
           </w:tcPr>
           <w:p>
             <w:pPr>
-              <w:pStyle w:val="style134"/>
+              <w:pStyle w:val="style137"/>
               <w:spacing w:after="120" w:before="0" w:line="360" w:lineRule="auto"/>
             </w:pPr>
             <w:r>
@@ -5069,25 +5635,25 @@
         </w:trPr>
         <w:tc>
           <w:tcPr>
-            <w:tcW w:type="dxa" w:w="4615"/>
-            <w:tcBorders>
-              <w:top w:color="00000A" w:space="0" w:sz="4" w:val="single"/>
-              <w:left w:color="00000A" w:space="0" w:sz="4" w:val="single"/>
-              <w:bottom w:color="00000A" w:space="0" w:sz="4" w:val="single"/>
-              <w:right w:color="00000A" w:space="0" w:sz="4" w:val="single"/>
-            </w:tcBorders>
-            <w:shd w:fill="FFFFFF" w:val="clear"/>
-            <w:tcMar>
-              <w:top w:type="dxa" w:w="0"/>
-              <w:left w:type="dxa" w:w="108"/>
-              <w:bottom w:type="dxa" w:w="0"/>
-              <w:right w:type="dxa" w:w="108"/>
-            </w:tcMar>
-            <w:vAlign w:val="center"/>
-          </w:tcPr>
-          <w:p>
-            <w:pPr>
-              <w:pStyle w:val="style134"/>
+            <w:tcW w:type="dxa" w:w="4614"/>
+            <w:tcBorders>
+              <w:top w:color="00000A" w:space="0" w:sz="4" w:val="single"/>
+              <w:left w:color="00000A" w:space="0" w:sz="4" w:val="single"/>
+              <w:bottom w:color="00000A" w:space="0" w:sz="4" w:val="single"/>
+              <w:right w:color="00000A" w:space="0" w:sz="4" w:val="single"/>
+            </w:tcBorders>
+            <w:shd w:fill="FFFFFF" w:val="clear"/>
+            <w:tcMar>
+              <w:top w:type="dxa" w:w="0"/>
+              <w:left w:type="dxa" w:w="108"/>
+              <w:bottom w:type="dxa" w:w="0"/>
+              <w:right w:type="dxa" w:w="108"/>
+            </w:tcMar>
+            <w:vAlign w:val="center"/>
+          </w:tcPr>
+          <w:p>
+            <w:pPr>
+              <w:pStyle w:val="style137"/>
               <w:spacing w:after="120" w:before="0" w:line="360" w:lineRule="auto"/>
             </w:pPr>
             <w:r>
@@ -5122,7 +5688,7 @@
           </w:tcPr>
           <w:p>
             <w:pPr>
-              <w:pStyle w:val="style134"/>
+              <w:pStyle w:val="style137"/>
               <w:spacing w:after="120" w:before="0" w:line="360" w:lineRule="auto"/>
             </w:pPr>
             <w:r>
@@ -5144,25 +5710,25 @@
         </w:trPr>
         <w:tc>
           <w:tcPr>
-            <w:tcW w:type="dxa" w:w="4615"/>
-            <w:tcBorders>
-              <w:top w:color="00000A" w:space="0" w:sz="4" w:val="single"/>
-              <w:left w:color="00000A" w:space="0" w:sz="4" w:val="single"/>
-              <w:bottom w:color="00000A" w:space="0" w:sz="4" w:val="single"/>
-              <w:right w:color="00000A" w:space="0" w:sz="4" w:val="single"/>
-            </w:tcBorders>
-            <w:shd w:fill="FFFFFF" w:val="clear"/>
-            <w:tcMar>
-              <w:top w:type="dxa" w:w="0"/>
-              <w:left w:type="dxa" w:w="108"/>
-              <w:bottom w:type="dxa" w:w="0"/>
-              <w:right w:type="dxa" w:w="108"/>
-            </w:tcMar>
-            <w:vAlign w:val="center"/>
-          </w:tcPr>
-          <w:p>
-            <w:pPr>
-              <w:pStyle w:val="style134"/>
+            <w:tcW w:type="dxa" w:w="4614"/>
+            <w:tcBorders>
+              <w:top w:color="00000A" w:space="0" w:sz="4" w:val="single"/>
+              <w:left w:color="00000A" w:space="0" w:sz="4" w:val="single"/>
+              <w:bottom w:color="00000A" w:space="0" w:sz="4" w:val="single"/>
+              <w:right w:color="00000A" w:space="0" w:sz="4" w:val="single"/>
+            </w:tcBorders>
+            <w:shd w:fill="FFFFFF" w:val="clear"/>
+            <w:tcMar>
+              <w:top w:type="dxa" w:w="0"/>
+              <w:left w:type="dxa" w:w="108"/>
+              <w:bottom w:type="dxa" w:w="0"/>
+              <w:right w:type="dxa" w:w="108"/>
+            </w:tcMar>
+            <w:vAlign w:val="center"/>
+          </w:tcPr>
+          <w:p>
+            <w:pPr>
+              <w:pStyle w:val="style137"/>
               <w:spacing w:after="120" w:before="0" w:line="360" w:lineRule="auto"/>
             </w:pPr>
             <w:r>
@@ -5197,7 +5763,7 @@
           </w:tcPr>
           <w:p>
             <w:pPr>
-              <w:pStyle w:val="style134"/>
+              <w:pStyle w:val="style137"/>
               <w:spacing w:after="120" w:before="0" w:line="360" w:lineRule="auto"/>
             </w:pPr>
             <w:hyperlink r:id="rId7">
@@ -5223,25 +5789,25 @@
         </w:trPr>
         <w:tc>
           <w:tcPr>
-            <w:tcW w:type="dxa" w:w="4615"/>
-            <w:tcBorders>
-              <w:top w:color="00000A" w:space="0" w:sz="4" w:val="single"/>
-              <w:left w:color="00000A" w:space="0" w:sz="4" w:val="single"/>
-              <w:bottom w:color="00000A" w:space="0" w:sz="4" w:val="single"/>
-              <w:right w:color="00000A" w:space="0" w:sz="4" w:val="single"/>
-            </w:tcBorders>
-            <w:shd w:fill="FFFFFF" w:val="clear"/>
-            <w:tcMar>
-              <w:top w:type="dxa" w:w="0"/>
-              <w:left w:type="dxa" w:w="108"/>
-              <w:bottom w:type="dxa" w:w="0"/>
-              <w:right w:type="dxa" w:w="108"/>
-            </w:tcMar>
-            <w:vAlign w:val="center"/>
-          </w:tcPr>
-          <w:p>
-            <w:pPr>
-              <w:pStyle w:val="style134"/>
+            <w:tcW w:type="dxa" w:w="4614"/>
+            <w:tcBorders>
+              <w:top w:color="00000A" w:space="0" w:sz="4" w:val="single"/>
+              <w:left w:color="00000A" w:space="0" w:sz="4" w:val="single"/>
+              <w:bottom w:color="00000A" w:space="0" w:sz="4" w:val="single"/>
+              <w:right w:color="00000A" w:space="0" w:sz="4" w:val="single"/>
+            </w:tcBorders>
+            <w:shd w:fill="FFFFFF" w:val="clear"/>
+            <w:tcMar>
+              <w:top w:type="dxa" w:w="0"/>
+              <w:left w:type="dxa" w:w="108"/>
+              <w:bottom w:type="dxa" w:w="0"/>
+              <w:right w:type="dxa" w:w="108"/>
+            </w:tcMar>
+            <w:vAlign w:val="center"/>
+          </w:tcPr>
+          <w:p>
+            <w:pPr>
+              <w:pStyle w:val="style137"/>
               <w:spacing w:after="120" w:before="0" w:line="360" w:lineRule="auto"/>
             </w:pPr>
             <w:r>
@@ -5276,7 +5842,7 @@
           </w:tcPr>
           <w:p>
             <w:pPr>
-              <w:pStyle w:val="style134"/>
+              <w:pStyle w:val="style137"/>
               <w:spacing w:after="120" w:before="0" w:line="360" w:lineRule="auto"/>
             </w:pPr>
             <w:hyperlink r:id="rId8">
@@ -5308,7 +5874,7 @@
     </w:p>
     <w:p>
       <w:pPr>
-        <w:pStyle w:val="style134"/>
+        <w:pStyle w:val="style137"/>
       </w:pPr>
       <w:r>
         <w:rPr>
@@ -5324,7 +5890,7 @@
     <w:tbl>
       <w:tblPr>
         <w:jc w:val="left"/>
-        <w:tblInd w:type="dxa" w:w="-549"/>
+        <w:tblInd w:type="dxa" w:w="-657"/>
         <w:tblBorders>
           <w:top w:color="00000A" w:space="0" w:sz="4" w:val="single"/>
           <w:left w:color="00000A" w:space="0" w:sz="4" w:val="single"/>
@@ -5333,7 +5899,7 @@
         </w:tblBorders>
       </w:tblPr>
       <w:tblGrid>
-        <w:gridCol w:w="4615"/>
+        <w:gridCol w:w="4614"/>
         <w:gridCol w:w="5484"/>
       </w:tblGrid>
       <w:tr>
@@ -5342,7 +5908,7 @@
         </w:trPr>
         <w:tc>
           <w:tcPr>
-            <w:tcW w:type="dxa" w:w="4615"/>
+            <w:tcW w:type="dxa" w:w="4614"/>
             <w:tcBorders>
               <w:top w:color="00000A" w:space="0" w:sz="4" w:val="single"/>
               <w:left w:color="00000A" w:space="0" w:sz="4" w:val="single"/>
@@ -5410,7 +5976,7 @@
           </w:p>
           <w:p>
             <w:pPr>
-              <w:pStyle w:val="style134"/>
+              <w:pStyle w:val="style137"/>
             </w:pPr>
             <w:r>
               <w:rPr>
@@ -5425,7 +5991,7 @@
           </w:p>
           <w:p>
             <w:pPr>
-              <w:pStyle w:val="style134"/>
+              <w:pStyle w:val="style137"/>
               <w:spacing w:after="120" w:before="0" w:line="360" w:lineRule="auto"/>
             </w:pPr>
             <w:r>
@@ -5447,25 +6013,25 @@
         </w:trPr>
         <w:tc>
           <w:tcPr>
-            <w:tcW w:type="dxa" w:w="4615"/>
-            <w:tcBorders>
-              <w:top w:color="00000A" w:space="0" w:sz="4" w:val="single"/>
-              <w:left w:color="00000A" w:space="0" w:sz="4" w:val="single"/>
-              <w:bottom w:color="00000A" w:space="0" w:sz="4" w:val="single"/>
-              <w:right w:color="00000A" w:space="0" w:sz="4" w:val="single"/>
-            </w:tcBorders>
-            <w:shd w:fill="FFFFFF" w:val="clear"/>
-            <w:tcMar>
-              <w:top w:type="dxa" w:w="0"/>
-              <w:left w:type="dxa" w:w="108"/>
-              <w:bottom w:type="dxa" w:w="0"/>
-              <w:right w:type="dxa" w:w="108"/>
-            </w:tcMar>
-            <w:vAlign w:val="center"/>
-          </w:tcPr>
-          <w:p>
-            <w:pPr>
-              <w:pStyle w:val="style134"/>
+            <w:tcW w:type="dxa" w:w="4614"/>
+            <w:tcBorders>
+              <w:top w:color="00000A" w:space="0" w:sz="4" w:val="single"/>
+              <w:left w:color="00000A" w:space="0" w:sz="4" w:val="single"/>
+              <w:bottom w:color="00000A" w:space="0" w:sz="4" w:val="single"/>
+              <w:right w:color="00000A" w:space="0" w:sz="4" w:val="single"/>
+            </w:tcBorders>
+            <w:shd w:fill="FFFFFF" w:val="clear"/>
+            <w:tcMar>
+              <w:top w:type="dxa" w:w="0"/>
+              <w:left w:type="dxa" w:w="108"/>
+              <w:bottom w:type="dxa" w:w="0"/>
+              <w:right w:type="dxa" w:w="108"/>
+            </w:tcMar>
+            <w:vAlign w:val="center"/>
+          </w:tcPr>
+          <w:p>
+            <w:pPr>
+              <w:pStyle w:val="style137"/>
               <w:spacing w:after="120" w:before="0" w:line="360" w:lineRule="auto"/>
             </w:pPr>
             <w:r>
@@ -5500,7 +6066,7 @@
           </w:tcPr>
           <w:p>
             <w:pPr>
-              <w:pStyle w:val="style134"/>
+              <w:pStyle w:val="style137"/>
               <w:spacing w:after="120" w:before="0" w:line="360" w:lineRule="auto"/>
             </w:pPr>
             <w:r>
@@ -5522,25 +6088,25 @@
         </w:trPr>
         <w:tc>
           <w:tcPr>
-            <w:tcW w:type="dxa" w:w="4615"/>
-            <w:tcBorders>
-              <w:top w:color="00000A" w:space="0" w:sz="4" w:val="single"/>
-              <w:left w:color="00000A" w:space="0" w:sz="4" w:val="single"/>
-              <w:bottom w:color="00000A" w:space="0" w:sz="4" w:val="single"/>
-              <w:right w:color="00000A" w:space="0" w:sz="4" w:val="single"/>
-            </w:tcBorders>
-            <w:shd w:fill="FFFFFF" w:val="clear"/>
-            <w:tcMar>
-              <w:top w:type="dxa" w:w="0"/>
-              <w:left w:type="dxa" w:w="108"/>
-              <w:bottom w:type="dxa" w:w="0"/>
-              <w:right w:type="dxa" w:w="108"/>
-            </w:tcMar>
-            <w:vAlign w:val="center"/>
-          </w:tcPr>
-          <w:p>
-            <w:pPr>
-              <w:pStyle w:val="style134"/>
+            <w:tcW w:type="dxa" w:w="4614"/>
+            <w:tcBorders>
+              <w:top w:color="00000A" w:space="0" w:sz="4" w:val="single"/>
+              <w:left w:color="00000A" w:space="0" w:sz="4" w:val="single"/>
+              <w:bottom w:color="00000A" w:space="0" w:sz="4" w:val="single"/>
+              <w:right w:color="00000A" w:space="0" w:sz="4" w:val="single"/>
+            </w:tcBorders>
+            <w:shd w:fill="FFFFFF" w:val="clear"/>
+            <w:tcMar>
+              <w:top w:type="dxa" w:w="0"/>
+              <w:left w:type="dxa" w:w="108"/>
+              <w:bottom w:type="dxa" w:w="0"/>
+              <w:right w:type="dxa" w:w="108"/>
+            </w:tcMar>
+            <w:vAlign w:val="center"/>
+          </w:tcPr>
+          <w:p>
+            <w:pPr>
+              <w:pStyle w:val="style137"/>
               <w:spacing w:after="120" w:before="0" w:line="360" w:lineRule="auto"/>
             </w:pPr>
             <w:r>
@@ -5575,7 +6141,7 @@
           </w:tcPr>
           <w:p>
             <w:pPr>
-              <w:pStyle w:val="style134"/>
+              <w:pStyle w:val="style137"/>
               <w:spacing w:after="120" w:before="0" w:line="360" w:lineRule="auto"/>
             </w:pPr>
             <w:hyperlink r:id="rId9">
@@ -5601,25 +6167,25 @@
         </w:trPr>
         <w:tc>
           <w:tcPr>
-            <w:tcW w:type="dxa" w:w="4615"/>
-            <w:tcBorders>
-              <w:top w:color="00000A" w:space="0" w:sz="4" w:val="single"/>
-              <w:left w:color="00000A" w:space="0" w:sz="4" w:val="single"/>
-              <w:bottom w:color="00000A" w:space="0" w:sz="4" w:val="single"/>
-              <w:right w:color="00000A" w:space="0" w:sz="4" w:val="single"/>
-            </w:tcBorders>
-            <w:shd w:fill="FFFFFF" w:val="clear"/>
-            <w:tcMar>
-              <w:top w:type="dxa" w:w="0"/>
-              <w:left w:type="dxa" w:w="108"/>
-              <w:bottom w:type="dxa" w:w="0"/>
-              <w:right w:type="dxa" w:w="108"/>
-            </w:tcMar>
-            <w:vAlign w:val="center"/>
-          </w:tcPr>
-          <w:p>
-            <w:pPr>
-              <w:pStyle w:val="style134"/>
+            <w:tcW w:type="dxa" w:w="4614"/>
+            <w:tcBorders>
+              <w:top w:color="00000A" w:space="0" w:sz="4" w:val="single"/>
+              <w:left w:color="00000A" w:space="0" w:sz="4" w:val="single"/>
+              <w:bottom w:color="00000A" w:space="0" w:sz="4" w:val="single"/>
+              <w:right w:color="00000A" w:space="0" w:sz="4" w:val="single"/>
+            </w:tcBorders>
+            <w:shd w:fill="FFFFFF" w:val="clear"/>
+            <w:tcMar>
+              <w:top w:type="dxa" w:w="0"/>
+              <w:left w:type="dxa" w:w="108"/>
+              <w:bottom w:type="dxa" w:w="0"/>
+              <w:right w:type="dxa" w:w="108"/>
+            </w:tcMar>
+            <w:vAlign w:val="center"/>
+          </w:tcPr>
+          <w:p>
+            <w:pPr>
+              <w:pStyle w:val="style137"/>
               <w:spacing w:after="120" w:before="0" w:line="360" w:lineRule="auto"/>
             </w:pPr>
             <w:r>
@@ -5654,7 +6220,7 @@
           </w:tcPr>
           <w:p>
             <w:pPr>
-              <w:pStyle w:val="style134"/>
+              <w:pStyle w:val="style137"/>
               <w:spacing w:after="120" w:before="0" w:line="360" w:lineRule="auto"/>
             </w:pPr>
             <w:r>
@@ -5685,7 +6251,7 @@
     </w:p>
     <w:p>
       <w:pPr>
-        <w:pStyle w:val="style134"/>
+        <w:pStyle w:val="style137"/>
       </w:pPr>
       <w:r>
         <w:rPr>
@@ -5700,7 +6266,7 @@
     </w:p>
     <w:p>
       <w:pPr>
-        <w:pStyle w:val="style134"/>
+        <w:pStyle w:val="style137"/>
       </w:pPr>
       <w:r>
         <w:rPr>
@@ -5715,7 +6281,7 @@
     </w:p>
     <w:p>
       <w:pPr>
-        <w:pStyle w:val="style134"/>
+        <w:pStyle w:val="style137"/>
       </w:pPr>
       <w:hyperlink r:id="rId10">
         <w:r>
@@ -5743,7 +6309,7 @@
     </w:p>
     <w:p>
       <w:pPr>
-        <w:pStyle w:val="style134"/>
+        <w:pStyle w:val="style137"/>
       </w:pPr>
       <w:r>
         <w:rPr>
@@ -5759,7 +6325,7 @@
     <w:tbl>
       <w:tblPr>
         <w:jc w:val="left"/>
-        <w:tblInd w:type="dxa" w:w="-549"/>
+        <w:tblInd w:type="dxa" w:w="-657"/>
         <w:tblBorders>
           <w:top w:color="00000A" w:space="0" w:sz="4" w:val="single"/>
           <w:left w:color="00000A" w:space="0" w:sz="4" w:val="single"/>
@@ -5768,7 +6334,7 @@
         </w:tblBorders>
       </w:tblPr>
       <w:tblGrid>
-        <w:gridCol w:w="4615"/>
+        <w:gridCol w:w="4614"/>
         <w:gridCol w:w="5484"/>
       </w:tblGrid>
       <w:tr>
@@ -5777,7 +6343,7 @@
         </w:trPr>
         <w:tc>
           <w:tcPr>
-            <w:tcW w:type="dxa" w:w="4615"/>
+            <w:tcW w:type="dxa" w:w="4614"/>
             <w:tcBorders>
               <w:top w:color="00000A" w:space="0" w:sz="4" w:val="single"/>
               <w:left w:color="00000A" w:space="0" w:sz="4" w:val="single"/>
@@ -5830,7 +6396,7 @@
           </w:tcPr>
           <w:p>
             <w:pPr>
-              <w:pStyle w:val="style134"/>
+              <w:pStyle w:val="style137"/>
               <w:spacing w:after="120" w:before="0" w:line="360" w:lineRule="auto"/>
             </w:pPr>
             <w:r>
@@ -5852,25 +6418,25 @@
         </w:trPr>
         <w:tc>
           <w:tcPr>
-            <w:tcW w:type="dxa" w:w="4615"/>
-            <w:tcBorders>
-              <w:top w:color="00000A" w:space="0" w:sz="4" w:val="single"/>
-              <w:left w:color="00000A" w:space="0" w:sz="4" w:val="single"/>
-              <w:bottom w:color="00000A" w:space="0" w:sz="4" w:val="single"/>
-              <w:right w:color="00000A" w:space="0" w:sz="4" w:val="single"/>
-            </w:tcBorders>
-            <w:shd w:fill="FFFFFF" w:val="clear"/>
-            <w:tcMar>
-              <w:top w:type="dxa" w:w="0"/>
-              <w:left w:type="dxa" w:w="108"/>
-              <w:bottom w:type="dxa" w:w="0"/>
-              <w:right w:type="dxa" w:w="108"/>
-            </w:tcMar>
-            <w:vAlign w:val="center"/>
-          </w:tcPr>
-          <w:p>
-            <w:pPr>
-              <w:pStyle w:val="style134"/>
+            <w:tcW w:type="dxa" w:w="4614"/>
+            <w:tcBorders>
+              <w:top w:color="00000A" w:space="0" w:sz="4" w:val="single"/>
+              <w:left w:color="00000A" w:space="0" w:sz="4" w:val="single"/>
+              <w:bottom w:color="00000A" w:space="0" w:sz="4" w:val="single"/>
+              <w:right w:color="00000A" w:space="0" w:sz="4" w:val="single"/>
+            </w:tcBorders>
+            <w:shd w:fill="FFFFFF" w:val="clear"/>
+            <w:tcMar>
+              <w:top w:type="dxa" w:w="0"/>
+              <w:left w:type="dxa" w:w="108"/>
+              <w:bottom w:type="dxa" w:w="0"/>
+              <w:right w:type="dxa" w:w="108"/>
+            </w:tcMar>
+            <w:vAlign w:val="center"/>
+          </w:tcPr>
+          <w:p>
+            <w:pPr>
+              <w:pStyle w:val="style137"/>
               <w:spacing w:after="120" w:before="0" w:line="360" w:lineRule="auto"/>
             </w:pPr>
             <w:r>
@@ -5905,7 +6471,7 @@
           </w:tcPr>
           <w:p>
             <w:pPr>
-              <w:pStyle w:val="style134"/>
+              <w:pStyle w:val="style137"/>
               <w:spacing w:after="120" w:before="0" w:line="360" w:lineRule="auto"/>
             </w:pPr>
             <w:r>
@@ -5927,25 +6493,25 @@
         </w:trPr>
         <w:tc>
           <w:tcPr>
-            <w:tcW w:type="dxa" w:w="4615"/>
-            <w:tcBorders>
-              <w:top w:color="00000A" w:space="0" w:sz="4" w:val="single"/>
-              <w:left w:color="00000A" w:space="0" w:sz="4" w:val="single"/>
-              <w:bottom w:color="00000A" w:space="0" w:sz="4" w:val="single"/>
-              <w:right w:color="00000A" w:space="0" w:sz="4" w:val="single"/>
-            </w:tcBorders>
-            <w:shd w:fill="FFFFFF" w:val="clear"/>
-            <w:tcMar>
-              <w:top w:type="dxa" w:w="0"/>
-              <w:left w:type="dxa" w:w="108"/>
-              <w:bottom w:type="dxa" w:w="0"/>
-              <w:right w:type="dxa" w:w="108"/>
-            </w:tcMar>
-            <w:vAlign w:val="center"/>
-          </w:tcPr>
-          <w:p>
-            <w:pPr>
-              <w:pStyle w:val="style134"/>
+            <w:tcW w:type="dxa" w:w="4614"/>
+            <w:tcBorders>
+              <w:top w:color="00000A" w:space="0" w:sz="4" w:val="single"/>
+              <w:left w:color="00000A" w:space="0" w:sz="4" w:val="single"/>
+              <w:bottom w:color="00000A" w:space="0" w:sz="4" w:val="single"/>
+              <w:right w:color="00000A" w:space="0" w:sz="4" w:val="single"/>
+            </w:tcBorders>
+            <w:shd w:fill="FFFFFF" w:val="clear"/>
+            <w:tcMar>
+              <w:top w:type="dxa" w:w="0"/>
+              <w:left w:type="dxa" w:w="108"/>
+              <w:bottom w:type="dxa" w:w="0"/>
+              <w:right w:type="dxa" w:w="108"/>
+            </w:tcMar>
+            <w:vAlign w:val="center"/>
+          </w:tcPr>
+          <w:p>
+            <w:pPr>
+              <w:pStyle w:val="style137"/>
               <w:spacing w:after="120" w:before="0" w:line="360" w:lineRule="auto"/>
             </w:pPr>
             <w:r>
@@ -5980,7 +6546,7 @@
           </w:tcPr>
           <w:p>
             <w:pPr>
-              <w:pStyle w:val="style134"/>
+              <w:pStyle w:val="style137"/>
               <w:spacing w:after="120" w:before="0" w:line="360" w:lineRule="auto"/>
             </w:pPr>
             <w:hyperlink r:id="rId11">
@@ -6006,25 +6572,25 @@
         </w:trPr>
         <w:tc>
           <w:tcPr>
-            <w:tcW w:type="dxa" w:w="4615"/>
-            <w:tcBorders>
-              <w:top w:color="00000A" w:space="0" w:sz="4" w:val="single"/>
-              <w:left w:color="00000A" w:space="0" w:sz="4" w:val="single"/>
-              <w:bottom w:color="00000A" w:space="0" w:sz="4" w:val="single"/>
-              <w:right w:color="00000A" w:space="0" w:sz="4" w:val="single"/>
-            </w:tcBorders>
-            <w:shd w:fill="FFFFFF" w:val="clear"/>
-            <w:tcMar>
-              <w:top w:type="dxa" w:w="0"/>
-              <w:left w:type="dxa" w:w="108"/>
-              <w:bottom w:type="dxa" w:w="0"/>
-              <w:right w:type="dxa" w:w="108"/>
-            </w:tcMar>
-            <w:vAlign w:val="center"/>
-          </w:tcPr>
-          <w:p>
-            <w:pPr>
-              <w:pStyle w:val="style134"/>
+            <w:tcW w:type="dxa" w:w="4614"/>
+            <w:tcBorders>
+              <w:top w:color="00000A" w:space="0" w:sz="4" w:val="single"/>
+              <w:left w:color="00000A" w:space="0" w:sz="4" w:val="single"/>
+              <w:bottom w:color="00000A" w:space="0" w:sz="4" w:val="single"/>
+              <w:right w:color="00000A" w:space="0" w:sz="4" w:val="single"/>
+            </w:tcBorders>
+            <w:shd w:fill="FFFFFF" w:val="clear"/>
+            <w:tcMar>
+              <w:top w:type="dxa" w:w="0"/>
+              <w:left w:type="dxa" w:w="108"/>
+              <w:bottom w:type="dxa" w:w="0"/>
+              <w:right w:type="dxa" w:w="108"/>
+            </w:tcMar>
+            <w:vAlign w:val="center"/>
+          </w:tcPr>
+          <w:p>
+            <w:pPr>
+              <w:pStyle w:val="style137"/>
               <w:spacing w:after="120" w:before="0" w:line="360" w:lineRule="auto"/>
             </w:pPr>
             <w:r>
@@ -6059,7 +6625,7 @@
           </w:tcPr>
           <w:p>
             <w:pPr>
-              <w:pStyle w:val="style134"/>
+              <w:pStyle w:val="style137"/>
               <w:spacing w:after="120" w:before="0" w:line="360" w:lineRule="auto"/>
             </w:pPr>
             <w:r>
@@ -6090,7 +6656,7 @@
     </w:p>
     <w:p>
       <w:pPr>
-        <w:pStyle w:val="style134"/>
+        <w:pStyle w:val="style137"/>
       </w:pPr>
       <w:r>
         <w:rPr>
@@ -6106,7 +6672,7 @@
     <w:tbl>
       <w:tblPr>
         <w:jc w:val="left"/>
-        <w:tblInd w:type="dxa" w:w="-549"/>
+        <w:tblInd w:type="dxa" w:w="-657"/>
         <w:tblBorders>
           <w:top w:color="00000A" w:space="0" w:sz="4" w:val="single"/>
           <w:left w:color="00000A" w:space="0" w:sz="4" w:val="single"/>
@@ -6115,7 +6681,7 @@
         </w:tblBorders>
       </w:tblPr>
       <w:tblGrid>
-        <w:gridCol w:w="4615"/>
+        <w:gridCol w:w="4614"/>
         <w:gridCol w:w="5484"/>
       </w:tblGrid>
       <w:tr>
@@ -6124,7 +6690,7 @@
         </w:trPr>
         <w:tc>
           <w:tcPr>
-            <w:tcW w:type="dxa" w:w="4615"/>
+            <w:tcW w:type="dxa" w:w="4614"/>
             <w:tcBorders>
               <w:top w:color="00000A" w:space="0" w:sz="4" w:val="single"/>
               <w:left w:color="00000A" w:space="0" w:sz="4" w:val="single"/>
@@ -6192,7 +6758,7 @@
           </w:p>
           <w:p>
             <w:pPr>
-              <w:pStyle w:val="style134"/>
+              <w:pStyle w:val="style137"/>
               <w:spacing w:after="120" w:before="0" w:line="360" w:lineRule="auto"/>
             </w:pPr>
             <w:r>
@@ -6214,25 +6780,25 @@
         </w:trPr>
         <w:tc>
           <w:tcPr>
-            <w:tcW w:type="dxa" w:w="4615"/>
-            <w:tcBorders>
-              <w:top w:color="00000A" w:space="0" w:sz="4" w:val="single"/>
-              <w:left w:color="00000A" w:space="0" w:sz="4" w:val="single"/>
-              <w:bottom w:color="00000A" w:space="0" w:sz="4" w:val="single"/>
-              <w:right w:color="00000A" w:space="0" w:sz="4" w:val="single"/>
-            </w:tcBorders>
-            <w:shd w:fill="FFFFFF" w:val="clear"/>
-            <w:tcMar>
-              <w:top w:type="dxa" w:w="0"/>
-              <w:left w:type="dxa" w:w="108"/>
-              <w:bottom w:type="dxa" w:w="0"/>
-              <w:right w:type="dxa" w:w="108"/>
-            </w:tcMar>
-            <w:vAlign w:val="center"/>
-          </w:tcPr>
-          <w:p>
-            <w:pPr>
-              <w:pStyle w:val="style134"/>
+            <w:tcW w:type="dxa" w:w="4614"/>
+            <w:tcBorders>
+              <w:top w:color="00000A" w:space="0" w:sz="4" w:val="single"/>
+              <w:left w:color="00000A" w:space="0" w:sz="4" w:val="single"/>
+              <w:bottom w:color="00000A" w:space="0" w:sz="4" w:val="single"/>
+              <w:right w:color="00000A" w:space="0" w:sz="4" w:val="single"/>
+            </w:tcBorders>
+            <w:shd w:fill="FFFFFF" w:val="clear"/>
+            <w:tcMar>
+              <w:top w:type="dxa" w:w="0"/>
+              <w:left w:type="dxa" w:w="108"/>
+              <w:bottom w:type="dxa" w:w="0"/>
+              <w:right w:type="dxa" w:w="108"/>
+            </w:tcMar>
+            <w:vAlign w:val="center"/>
+          </w:tcPr>
+          <w:p>
+            <w:pPr>
+              <w:pStyle w:val="style137"/>
               <w:spacing w:after="120" w:before="0" w:line="360" w:lineRule="auto"/>
             </w:pPr>
             <w:r>
@@ -6267,7 +6833,7 @@
           </w:tcPr>
           <w:p>
             <w:pPr>
-              <w:pStyle w:val="style134"/>
+              <w:pStyle w:val="style137"/>
               <w:spacing w:after="120" w:before="0" w:line="360" w:lineRule="auto"/>
             </w:pPr>
             <w:r>
@@ -6289,25 +6855,25 @@
         </w:trPr>
         <w:tc>
           <w:tcPr>
-            <w:tcW w:type="dxa" w:w="4615"/>
-            <w:tcBorders>
-              <w:top w:color="00000A" w:space="0" w:sz="4" w:val="single"/>
-              <w:left w:color="00000A" w:space="0" w:sz="4" w:val="single"/>
-              <w:bottom w:color="00000A" w:space="0" w:sz="4" w:val="single"/>
-              <w:right w:color="00000A" w:space="0" w:sz="4" w:val="single"/>
-            </w:tcBorders>
-            <w:shd w:fill="FFFFFF" w:val="clear"/>
-            <w:tcMar>
-              <w:top w:type="dxa" w:w="0"/>
-              <w:left w:type="dxa" w:w="108"/>
-              <w:bottom w:type="dxa" w:w="0"/>
-              <w:right w:type="dxa" w:w="108"/>
-            </w:tcMar>
-            <w:vAlign w:val="center"/>
-          </w:tcPr>
-          <w:p>
-            <w:pPr>
-              <w:pStyle w:val="style134"/>
+            <w:tcW w:type="dxa" w:w="4614"/>
+            <w:tcBorders>
+              <w:top w:color="00000A" w:space="0" w:sz="4" w:val="single"/>
+              <w:left w:color="00000A" w:space="0" w:sz="4" w:val="single"/>
+              <w:bottom w:color="00000A" w:space="0" w:sz="4" w:val="single"/>
+              <w:right w:color="00000A" w:space="0" w:sz="4" w:val="single"/>
+            </w:tcBorders>
+            <w:shd w:fill="FFFFFF" w:val="clear"/>
+            <w:tcMar>
+              <w:top w:type="dxa" w:w="0"/>
+              <w:left w:type="dxa" w:w="108"/>
+              <w:bottom w:type="dxa" w:w="0"/>
+              <w:right w:type="dxa" w:w="108"/>
+            </w:tcMar>
+            <w:vAlign w:val="center"/>
+          </w:tcPr>
+          <w:p>
+            <w:pPr>
+              <w:pStyle w:val="style137"/>
               <w:spacing w:after="120" w:before="0" w:line="360" w:lineRule="auto"/>
             </w:pPr>
             <w:r>
@@ -6342,7 +6908,7 @@
           </w:tcPr>
           <w:p>
             <w:pPr>
-              <w:pStyle w:val="style134"/>
+              <w:pStyle w:val="style137"/>
               <w:spacing w:after="120" w:before="0" w:line="360" w:lineRule="auto"/>
             </w:pPr>
             <w:hyperlink r:id="rId12">
@@ -6368,25 +6934,25 @@
         </w:trPr>
         <w:tc>
           <w:tcPr>
-            <w:tcW w:type="dxa" w:w="4615"/>
-            <w:tcBorders>
-              <w:top w:color="00000A" w:space="0" w:sz="4" w:val="single"/>
-              <w:left w:color="00000A" w:space="0" w:sz="4" w:val="single"/>
-              <w:bottom w:color="00000A" w:space="0" w:sz="4" w:val="single"/>
-              <w:right w:color="00000A" w:space="0" w:sz="4" w:val="single"/>
-            </w:tcBorders>
-            <w:shd w:fill="FFFFFF" w:val="clear"/>
-            <w:tcMar>
-              <w:top w:type="dxa" w:w="0"/>
-              <w:left w:type="dxa" w:w="108"/>
-              <w:bottom w:type="dxa" w:w="0"/>
-              <w:right w:type="dxa" w:w="108"/>
-            </w:tcMar>
-            <w:vAlign w:val="center"/>
-          </w:tcPr>
-          <w:p>
-            <w:pPr>
-              <w:pStyle w:val="style134"/>
+            <w:tcW w:type="dxa" w:w="4614"/>
+            <w:tcBorders>
+              <w:top w:color="00000A" w:space="0" w:sz="4" w:val="single"/>
+              <w:left w:color="00000A" w:space="0" w:sz="4" w:val="single"/>
+              <w:bottom w:color="00000A" w:space="0" w:sz="4" w:val="single"/>
+              <w:right w:color="00000A" w:space="0" w:sz="4" w:val="single"/>
+            </w:tcBorders>
+            <w:shd w:fill="FFFFFF" w:val="clear"/>
+            <w:tcMar>
+              <w:top w:type="dxa" w:w="0"/>
+              <w:left w:type="dxa" w:w="108"/>
+              <w:bottom w:type="dxa" w:w="0"/>
+              <w:right w:type="dxa" w:w="108"/>
+            </w:tcMar>
+            <w:vAlign w:val="center"/>
+          </w:tcPr>
+          <w:p>
+            <w:pPr>
+              <w:pStyle w:val="style137"/>
               <w:spacing w:after="120" w:before="0" w:line="360" w:lineRule="auto"/>
             </w:pPr>
             <w:r>
@@ -6421,7 +6987,7 @@
           </w:tcPr>
           <w:p>
             <w:pPr>
-              <w:pStyle w:val="style134"/>
+              <w:pStyle w:val="style137"/>
               <w:spacing w:after="120" w:before="0" w:line="360" w:lineRule="auto"/>
             </w:pPr>
             <w:hyperlink r:id="rId13">
@@ -6462,7 +7028,7 @@
     </w:p>
     <w:p>
       <w:pPr>
-        <w:pStyle w:val="style134"/>
+        <w:pStyle w:val="style137"/>
       </w:pPr>
       <w:r>
         <w:rPr>
@@ -6478,7 +7044,7 @@
     <w:tbl>
       <w:tblPr>
         <w:jc w:val="left"/>
-        <w:tblInd w:type="dxa" w:w="-549"/>
+        <w:tblInd w:type="dxa" w:w="-657"/>
         <w:tblBorders>
           <w:top w:color="00000A" w:space="0" w:sz="4" w:val="single"/>
           <w:left w:color="00000A" w:space="0" w:sz="4" w:val="single"/>
@@ -6487,7 +7053,7 @@
         </w:tblBorders>
       </w:tblPr>
       <w:tblGrid>
-        <w:gridCol w:w="4615"/>
+        <w:gridCol w:w="4614"/>
         <w:gridCol w:w="5484"/>
       </w:tblGrid>
       <w:tr>
@@ -6496,7 +7062,7 @@
         </w:trPr>
         <w:tc>
           <w:tcPr>
-            <w:tcW w:type="dxa" w:w="4615"/>
+            <w:tcW w:type="dxa" w:w="4614"/>
             <w:tcBorders>
               <w:top w:color="00000A" w:space="0" w:sz="4" w:val="single"/>
               <w:left w:color="00000A" w:space="0" w:sz="4" w:val="single"/>
@@ -6549,7 +7115,7 @@
           </w:tcPr>
           <w:p>
             <w:pPr>
-              <w:pStyle w:val="style134"/>
+              <w:pStyle w:val="style137"/>
               <w:spacing w:after="120" w:before="0" w:line="360" w:lineRule="auto"/>
             </w:pPr>
             <w:r>
@@ -6571,25 +7137,25 @@
         </w:trPr>
         <w:tc>
           <w:tcPr>
-            <w:tcW w:type="dxa" w:w="4615"/>
-            <w:tcBorders>
-              <w:top w:color="00000A" w:space="0" w:sz="4" w:val="single"/>
-              <w:left w:color="00000A" w:space="0" w:sz="4" w:val="single"/>
-              <w:bottom w:color="00000A" w:space="0" w:sz="4" w:val="single"/>
-              <w:right w:color="00000A" w:space="0" w:sz="4" w:val="single"/>
-            </w:tcBorders>
-            <w:shd w:fill="FFFFFF" w:val="clear"/>
-            <w:tcMar>
-              <w:top w:type="dxa" w:w="0"/>
-              <w:left w:type="dxa" w:w="108"/>
-              <w:bottom w:type="dxa" w:w="0"/>
-              <w:right w:type="dxa" w:w="108"/>
-            </w:tcMar>
-            <w:vAlign w:val="center"/>
-          </w:tcPr>
-          <w:p>
-            <w:pPr>
-              <w:pStyle w:val="style134"/>
+            <w:tcW w:type="dxa" w:w="4614"/>
+            <w:tcBorders>
+              <w:top w:color="00000A" w:space="0" w:sz="4" w:val="single"/>
+              <w:left w:color="00000A" w:space="0" w:sz="4" w:val="single"/>
+              <w:bottom w:color="00000A" w:space="0" w:sz="4" w:val="single"/>
+              <w:right w:color="00000A" w:space="0" w:sz="4" w:val="single"/>
+            </w:tcBorders>
+            <w:shd w:fill="FFFFFF" w:val="clear"/>
+            <w:tcMar>
+              <w:top w:type="dxa" w:w="0"/>
+              <w:left w:type="dxa" w:w="108"/>
+              <w:bottom w:type="dxa" w:w="0"/>
+              <w:right w:type="dxa" w:w="108"/>
+            </w:tcMar>
+            <w:vAlign w:val="center"/>
+          </w:tcPr>
+          <w:p>
+            <w:pPr>
+              <w:pStyle w:val="style137"/>
               <w:spacing w:after="120" w:before="0" w:line="360" w:lineRule="auto"/>
             </w:pPr>
             <w:r>
@@ -6624,7 +7190,7 @@
           </w:tcPr>
           <w:p>
             <w:pPr>
-              <w:pStyle w:val="style134"/>
+              <w:pStyle w:val="style137"/>
               <w:spacing w:after="120" w:before="0" w:line="360" w:lineRule="auto"/>
             </w:pPr>
             <w:r>
@@ -6646,25 +7212,25 @@
         </w:trPr>
         <w:tc>
           <w:tcPr>
-            <w:tcW w:type="dxa" w:w="4615"/>
-            <w:tcBorders>
-              <w:top w:color="00000A" w:space="0" w:sz="4" w:val="single"/>
-              <w:left w:color="00000A" w:space="0" w:sz="4" w:val="single"/>
-              <w:bottom w:color="00000A" w:space="0" w:sz="4" w:val="single"/>
-              <w:right w:color="00000A" w:space="0" w:sz="4" w:val="single"/>
-            </w:tcBorders>
-            <w:shd w:fill="FFFFFF" w:val="clear"/>
-            <w:tcMar>
-              <w:top w:type="dxa" w:w="0"/>
-              <w:left w:type="dxa" w:w="108"/>
-              <w:bottom w:type="dxa" w:w="0"/>
-              <w:right w:type="dxa" w:w="108"/>
-            </w:tcMar>
-            <w:vAlign w:val="center"/>
-          </w:tcPr>
-          <w:p>
-            <w:pPr>
-              <w:pStyle w:val="style134"/>
+            <w:tcW w:type="dxa" w:w="4614"/>
+            <w:tcBorders>
+              <w:top w:color="00000A" w:space="0" w:sz="4" w:val="single"/>
+              <w:left w:color="00000A" w:space="0" w:sz="4" w:val="single"/>
+              <w:bottom w:color="00000A" w:space="0" w:sz="4" w:val="single"/>
+              <w:right w:color="00000A" w:space="0" w:sz="4" w:val="single"/>
+            </w:tcBorders>
+            <w:shd w:fill="FFFFFF" w:val="clear"/>
+            <w:tcMar>
+              <w:top w:type="dxa" w:w="0"/>
+              <w:left w:type="dxa" w:w="108"/>
+              <w:bottom w:type="dxa" w:w="0"/>
+              <w:right w:type="dxa" w:w="108"/>
+            </w:tcMar>
+            <w:vAlign w:val="center"/>
+          </w:tcPr>
+          <w:p>
+            <w:pPr>
+              <w:pStyle w:val="style137"/>
               <w:spacing w:after="120" w:before="0" w:line="360" w:lineRule="auto"/>
             </w:pPr>
             <w:r>
@@ -6699,7 +7265,7 @@
           </w:tcPr>
           <w:p>
             <w:pPr>
-              <w:pStyle w:val="style134"/>
+              <w:pStyle w:val="style137"/>
               <w:spacing w:after="120" w:before="0" w:line="360" w:lineRule="auto"/>
             </w:pPr>
             <w:hyperlink r:id="rId14">
@@ -6725,25 +7291,25 @@
         </w:trPr>
         <w:tc>
           <w:tcPr>
-            <w:tcW w:type="dxa" w:w="4615"/>
-            <w:tcBorders>
-              <w:top w:color="00000A" w:space="0" w:sz="4" w:val="single"/>
-              <w:left w:color="00000A" w:space="0" w:sz="4" w:val="single"/>
-              <w:bottom w:color="00000A" w:space="0" w:sz="4" w:val="single"/>
-              <w:right w:color="00000A" w:space="0" w:sz="4" w:val="single"/>
-            </w:tcBorders>
-            <w:shd w:fill="FFFFFF" w:val="clear"/>
-            <w:tcMar>
-              <w:top w:type="dxa" w:w="0"/>
-              <w:left w:type="dxa" w:w="108"/>
-              <w:bottom w:type="dxa" w:w="0"/>
-              <w:right w:type="dxa" w:w="108"/>
-            </w:tcMar>
-            <w:vAlign w:val="center"/>
-          </w:tcPr>
-          <w:p>
-            <w:pPr>
-              <w:pStyle w:val="style134"/>
+            <w:tcW w:type="dxa" w:w="4614"/>
+            <w:tcBorders>
+              <w:top w:color="00000A" w:space="0" w:sz="4" w:val="single"/>
+              <w:left w:color="00000A" w:space="0" w:sz="4" w:val="single"/>
+              <w:bottom w:color="00000A" w:space="0" w:sz="4" w:val="single"/>
+              <w:right w:color="00000A" w:space="0" w:sz="4" w:val="single"/>
+            </w:tcBorders>
+            <w:shd w:fill="FFFFFF" w:val="clear"/>
+            <w:tcMar>
+              <w:top w:type="dxa" w:w="0"/>
+              <w:left w:type="dxa" w:w="108"/>
+              <w:bottom w:type="dxa" w:w="0"/>
+              <w:right w:type="dxa" w:w="108"/>
+            </w:tcMar>
+            <w:vAlign w:val="center"/>
+          </w:tcPr>
+          <w:p>
+            <w:pPr>
+              <w:pStyle w:val="style137"/>
               <w:spacing w:after="120" w:before="0" w:line="360" w:lineRule="auto"/>
             </w:pPr>
             <w:r>
@@ -6778,7 +7344,7 @@
           </w:tcPr>
           <w:p>
             <w:pPr>
-              <w:pStyle w:val="style134"/>
+              <w:pStyle w:val="style137"/>
               <w:spacing w:after="120" w:before="0" w:line="360" w:lineRule="auto"/>
             </w:pPr>
             <w:hyperlink r:id="rId15">
@@ -7411,7 +7977,7 @@
         <w:tab w:leader="none" w:pos="709" w:val="left"/>
       </w:tabs>
       <w:suppressAutoHyphens w:val="true"/>
-      <w:overflowPunct w:val="true"/>
+      <w:overflowPunct w:val="false"/>
       <w:spacing w:after="0" w:before="0" w:line="100" w:lineRule="atLeast"/>
     </w:pPr>
     <w:rPr>
@@ -7424,21 +7990,16 @@
   </w:style>
   <w:style w:styleId="style1" w:type="paragraph">
     <w:name w:val="Heading 1"/>
-    <w:basedOn w:val="style133"/>
-    <w:next w:val="style134"/>
+    <w:basedOn w:val="style136"/>
+    <w:next w:val="style137"/>
     <w:pPr>
       <w:widowControl w:val="false"/>
-      <w:numPr>
-        <w:ilvl w:val="0"/>
-        <w:numId w:val="1"/>
-      </w:numPr>
       <w:tabs>
-        <w:tab w:leader="none" w:pos="-12251" w:val="left"/>
+        <w:tab w:leader="none" w:pos="-14411" w:val="left"/>
       </w:tabs>
       <w:suppressAutoHyphens w:val="true"/>
       <w:spacing w:after="0" w:before="240"/>
       <w:ind w:hanging="0" w:left="-2160" w:right="0"/>
-      <w:outlineLvl w:val="0"/>
     </w:pPr>
     <w:rPr>
       <w:rFonts w:ascii="Times New Roman" w:cs="Lohit Hindi" w:eastAsia="Droid Sans Fallback" w:hAnsi="Times New Roman"/>
@@ -7451,8 +8012,8 @@
   </w:style>
   <w:style w:styleId="style2" w:type="paragraph">
     <w:name w:val="Heading 2"/>
-    <w:basedOn w:val="style133"/>
-    <w:next w:val="style134"/>
+    <w:basedOn w:val="style136"/>
+    <w:next w:val="style137"/>
     <w:pPr>
       <w:widowControl w:val="false"/>
       <w:numPr>
@@ -7476,8 +8037,8 @@
   </w:style>
   <w:style w:styleId="style3" w:type="paragraph">
     <w:name w:val="Heading 3"/>
-    <w:basedOn w:val="style133"/>
-    <w:next w:val="style134"/>
+    <w:basedOn w:val="style136"/>
+    <w:next w:val="style137"/>
     <w:pPr>
       <w:widowControl w:val="false"/>
       <w:numPr>
@@ -7503,8 +8064,8 @@
   </w:style>
   <w:style w:styleId="style4" w:type="paragraph">
     <w:name w:val="Heading 4"/>
-    <w:basedOn w:val="style133"/>
-    <w:next w:val="style134"/>
+    <w:basedOn w:val="style136"/>
+    <w:next w:val="style137"/>
     <w:pPr>
       <w:widowControl w:val="false"/>
       <w:numPr>
@@ -7530,8 +8091,8 @@
   </w:style>
   <w:style w:styleId="style5" w:type="paragraph">
     <w:name w:val="Heading 5"/>
-    <w:basedOn w:val="style133"/>
-    <w:next w:val="style134"/>
+    <w:basedOn w:val="style136"/>
+    <w:next w:val="style137"/>
     <w:pPr>
       <w:widowControl w:val="false"/>
       <w:numPr>
@@ -7558,7 +8119,7 @@
   <w:style w:styleId="style6" w:type="paragraph">
     <w:name w:val="Heading 6"/>
     <w:basedOn w:val="style0"/>
-    <w:next w:val="style134"/>
+    <w:next w:val="style137"/>
     <w:pPr>
       <w:numPr>
         <w:ilvl w:val="5"/>
@@ -8310,10 +8871,31 @@
       <w:rFonts w:cs="Wingdings"/>
     </w:rPr>
   </w:style>
-  <w:style w:styleId="style133" w:type="paragraph">
+  <w:style w:styleId="style133" w:type="character">
+    <w:name w:val="ListLabel 17"/>
+    <w:next w:val="style133"/>
+    <w:rPr>
+      <w:rFonts w:cs="Symbol"/>
+    </w:rPr>
+  </w:style>
+  <w:style w:styleId="style134" w:type="character">
+    <w:name w:val="ListLabel 18"/>
+    <w:next w:val="style134"/>
+    <w:rPr>
+      <w:rFonts w:cs="Courier New"/>
+    </w:rPr>
+  </w:style>
+  <w:style w:styleId="style135" w:type="character">
+    <w:name w:val="ListLabel 19"/>
+    <w:next w:val="style135"/>
+    <w:rPr>
+      <w:rFonts w:cs="Wingdings"/>
+    </w:rPr>
+  </w:style>
+  <w:style w:styleId="style136" w:type="paragraph">
     <w:name w:val="Heading"/>
     <w:basedOn w:val="style0"/>
-    <w:next w:val="style134"/>
+    <w:next w:val="style137"/>
     <w:pPr>
       <w:keepNext/>
       <w:spacing w:after="120" w:before="240"/>
@@ -8324,10 +8906,10 @@
       <w:szCs w:val="28"/>
     </w:rPr>
   </w:style>
-  <w:style w:styleId="style134" w:type="paragraph">
+  <w:style w:styleId="style137" w:type="paragraph">
     <w:name w:val="Text body"/>
     <w:basedOn w:val="style0"/>
-    <w:next w:val="style134"/>
+    <w:next w:val="style137"/>
     <w:pPr>
       <w:spacing w:after="120" w:before="0"/>
     </w:pPr>
@@ -8336,19 +8918,19 @@
       <w:szCs w:val="21"/>
     </w:rPr>
   </w:style>
-  <w:style w:styleId="style135" w:type="paragraph">
+  <w:style w:styleId="style138" w:type="paragraph">
     <w:name w:val="List"/>
-    <w:basedOn w:val="style134"/>
-    <w:next w:val="style135"/>
+    <w:basedOn w:val="style137"/>
+    <w:next w:val="style138"/>
     <w:pPr/>
     <w:rPr>
       <w:rFonts w:cs="Lohit Hindi"/>
     </w:rPr>
   </w:style>
-  <w:style w:styleId="style136" w:type="paragraph">
+  <w:style w:styleId="style139" w:type="paragraph">
     <w:name w:val="Caption"/>
     <w:basedOn w:val="style0"/>
-    <w:next w:val="style136"/>
+    <w:next w:val="style139"/>
     <w:pPr>
       <w:suppressLineNumbers/>
       <w:spacing w:after="120" w:before="120"/>
@@ -8361,10 +8943,10 @@
       <w:szCs w:val="24"/>
     </w:rPr>
   </w:style>
-  <w:style w:styleId="style137" w:type="paragraph">
+  <w:style w:styleId="style140" w:type="paragraph">
     <w:name w:val="Index"/>
     <w:basedOn w:val="style0"/>
-    <w:next w:val="style137"/>
+    <w:next w:val="style140"/>
     <w:pPr>
       <w:suppressLineNumbers/>
     </w:pPr>
@@ -8372,10 +8954,10 @@
       <w:rFonts w:cs="Lohit Hindi"/>
     </w:rPr>
   </w:style>
-  <w:style w:styleId="style138" w:type="paragraph">
+  <w:style w:styleId="style141" w:type="paragraph">
     <w:name w:val="caption"/>
     <w:basedOn w:val="style0"/>
-    <w:next w:val="style138"/>
+    <w:next w:val="style141"/>
     <w:pPr>
       <w:suppressLineNumbers/>
       <w:spacing w:after="120" w:before="120"/>
@@ -8386,10 +8968,10 @@
       <w:iCs/>
     </w:rPr>
   </w:style>
-  <w:style w:styleId="style139" w:type="paragraph">
+  <w:style w:styleId="style142" w:type="paragraph">
     <w:name w:val="Header"/>
     <w:basedOn w:val="style0"/>
-    <w:next w:val="style139"/>
+    <w:next w:val="style142"/>
     <w:pPr>
       <w:suppressLineNumbers/>
       <w:tabs>
@@ -8403,10 +8985,10 @@
       <w:sz w:val="20"/>
     </w:rPr>
   </w:style>
-  <w:style w:styleId="style140" w:type="paragraph">
+  <w:style w:styleId="style143" w:type="paragraph">
     <w:name w:val="Footer"/>
     <w:basedOn w:val="style0"/>
-    <w:next w:val="style140"/>
+    <w:next w:val="style143"/>
     <w:pPr>
       <w:suppressLineNumbers/>
       <w:tabs>
@@ -8416,28 +8998,28 @@
     </w:pPr>
     <w:rPr/>
   </w:style>
-  <w:style w:styleId="style141" w:type="paragraph">
+  <w:style w:styleId="style144" w:type="paragraph">
     <w:name w:val="Body Text Indent 2"/>
     <w:basedOn w:val="style0"/>
-    <w:next w:val="style141"/>
+    <w:next w:val="style144"/>
     <w:pPr>
       <w:ind w:hanging="0" w:left="720" w:right="0"/>
     </w:pPr>
     <w:rPr/>
   </w:style>
-  <w:style w:styleId="style142" w:type="paragraph">
+  <w:style w:styleId="style145" w:type="paragraph">
     <w:name w:val="Table Contents"/>
     <w:basedOn w:val="style0"/>
-    <w:next w:val="style142"/>
+    <w:next w:val="style145"/>
     <w:pPr>
       <w:suppressLineNumbers/>
     </w:pPr>
     <w:rPr/>
   </w:style>
-  <w:style w:styleId="style143" w:type="paragraph">
+  <w:style w:styleId="style146" w:type="paragraph">
     <w:name w:val="Table Heading"/>
-    <w:basedOn w:val="style142"/>
-    <w:next w:val="style143"/>
+    <w:basedOn w:val="style145"/>
+    <w:next w:val="style146"/>
     <w:pPr>
       <w:suppressLineNumbers/>
       <w:jc w:val="center"/>
@@ -8447,9 +9029,9 @@
       <w:bCs/>
     </w:rPr>
   </w:style>
-  <w:style w:styleId="style144" w:type="paragraph">
+  <w:style w:styleId="style147" w:type="paragraph">
     <w:name w:val="No Title"/>
-    <w:next w:val="style144"/>
+    <w:next w:val="style147"/>
     <w:pPr>
       <w:widowControl w:val="false"/>
       <w:tabs>
@@ -8466,9 +9048,9 @@
       <w:lang w:bidi="hi-IN" w:eastAsia="zh-CN" w:val="en-IN"/>
     </w:rPr>
   </w:style>
-  <w:style w:styleId="style145" w:type="paragraph">
+  <w:style w:styleId="style148" w:type="paragraph">
     <w:name w:val="Company Name One"/>
-    <w:next w:val="style145"/>
+    <w:next w:val="style148"/>
     <w:pPr>
       <w:widowControl w:val="false"/>
       <w:tabs>
@@ -8485,10 +9067,10 @@
       <w:lang w:bidi="hi-IN" w:eastAsia="zh-CN" w:val="en-IN"/>
     </w:rPr>
   </w:style>
-  <w:style w:styleId="style146" w:type="paragraph">
+  <w:style w:styleId="style149" w:type="paragraph">
     <w:name w:val="Personal Data"/>
-    <w:basedOn w:val="style134"/>
-    <w:next w:val="style146"/>
+    <w:basedOn w:val="style137"/>
+    <w:next w:val="style149"/>
     <w:pPr>
       <w:spacing w:line="240" w:lineRule="exact"/>
       <w:ind w:hanging="0" w:left="-1080" w:right="1080"/>
@@ -8498,19 +9080,19 @@
       <w:i/>
     </w:rPr>
   </w:style>
-  <w:style w:styleId="style147" w:type="paragraph">
+  <w:style w:styleId="style150" w:type="paragraph">
     <w:name w:val="Text body indent"/>
-    <w:basedOn w:val="style134"/>
-    <w:next w:val="style147"/>
+    <w:basedOn w:val="style137"/>
+    <w:next w:val="style150"/>
     <w:pPr>
       <w:spacing w:after="0" w:before="0"/>
       <w:ind w:hanging="0" w:left="720" w:right="0"/>
     </w:pPr>
     <w:rPr/>
   </w:style>
-  <w:style w:styleId="style148" w:type="paragraph">
+  <w:style w:styleId="style151" w:type="paragraph">
     <w:name w:val="Section Subtitle"/>
-    <w:next w:val="style148"/>
+    <w:next w:val="style151"/>
     <w:pPr>
       <w:widowControl w:val="false"/>
       <w:tabs>
@@ -8529,28 +9111,28 @@
       <w:lang w:bidi="hi-IN" w:eastAsia="zh-CN" w:val="en-IN"/>
     </w:rPr>
   </w:style>
-  <w:style w:styleId="style149" w:type="paragraph">
+  <w:style w:styleId="style152" w:type="paragraph">
     <w:name w:val="City/State"/>
-    <w:basedOn w:val="style134"/>
-    <w:next w:val="style149"/>
+    <w:basedOn w:val="style137"/>
+    <w:next w:val="style152"/>
     <w:pPr>
       <w:keepNext/>
     </w:pPr>
     <w:rPr/>
   </w:style>
-  <w:style w:styleId="style150" w:type="paragraph">
+  <w:style w:styleId="style153" w:type="paragraph">
     <w:name w:val="Date"/>
-    <w:basedOn w:val="style134"/>
-    <w:next w:val="style150"/>
+    <w:basedOn w:val="style137"/>
+    <w:next w:val="style153"/>
     <w:pPr>
       <w:keepNext/>
     </w:pPr>
     <w:rPr/>
   </w:style>
-  <w:style w:styleId="style151" w:type="paragraph">
+  <w:style w:styleId="style154" w:type="paragraph">
     <w:name w:val="Document Label"/>
     <w:basedOn w:val="style0"/>
-    <w:next w:val="style151"/>
+    <w:next w:val="style154"/>
     <w:pPr>
       <w:spacing w:after="220" w:before="0"/>
     </w:pPr>
@@ -8559,10 +9141,10 @@
       <w:sz w:val="48"/>
     </w:rPr>
   </w:style>
-  <w:style w:styleId="style152" w:type="paragraph">
+  <w:style w:styleId="style155" w:type="paragraph">
     <w:name w:val="Header Base"/>
     <w:basedOn w:val="style0"/>
-    <w:next w:val="style152"/>
+    <w:next w:val="style155"/>
     <w:pPr>
       <w:spacing w:after="220" w:before="220" w:line="220" w:lineRule="atLeast"/>
       <w:ind w:hanging="0" w:left="-2160" w:right="0"/>
@@ -8571,13 +9153,13 @@
       <w:caps/>
     </w:rPr>
   </w:style>
-  <w:style w:styleId="style153" w:type="paragraph">
+  <w:style w:styleId="style156" w:type="paragraph">
     <w:name w:val="Personal Info"/>
-    <w:next w:val="style153"/>
+    <w:next w:val="style156"/>
     <w:pPr>
       <w:widowControl w:val="false"/>
       <w:tabs>
-        <w:tab w:leader="none" w:pos="2179" w:val="left"/>
+        <w:tab w:leader="none" w:pos="2424" w:val="left"/>
       </w:tabs>
       <w:suppressAutoHyphens w:val="true"/>
       <w:spacing w:after="60" w:before="220" w:line="252" w:lineRule="auto"/>
@@ -8591,10 +9173,10 @@
       <w:lang w:bidi="hi-IN" w:eastAsia="zh-CN" w:val="en-IN"/>
     </w:rPr>
   </w:style>
-  <w:style w:styleId="style154" w:type="paragraph">
+  <w:style w:styleId="style157" w:type="paragraph">
     <w:name w:val="Section Title"/>
     <w:basedOn w:val="style0"/>
-    <w:next w:val="style154"/>
+    <w:next w:val="style157"/>
     <w:pPr>
       <w:pBdr>
         <w:bottom w:color="808080" w:space="0" w:sz="4" w:val="single"/>
@@ -8607,19 +9189,19 @@
       <w:sz w:val="20"/>
     </w:rPr>
   </w:style>
-  <w:style w:styleId="style155" w:type="paragraph">
+  <w:style w:styleId="style158" w:type="paragraph">
     <w:name w:val="Objective"/>
     <w:basedOn w:val="style0"/>
-    <w:next w:val="style155"/>
+    <w:next w:val="style158"/>
     <w:pPr>
       <w:spacing w:after="220" w:before="60" w:line="220" w:lineRule="atLeast"/>
     </w:pPr>
     <w:rPr/>
   </w:style>
-  <w:style w:styleId="style156" w:type="paragraph">
+  <w:style w:styleId="style159" w:type="paragraph">
     <w:name w:val="Name"/>
     <w:basedOn w:val="style0"/>
-    <w:next w:val="style156"/>
+    <w:next w:val="style159"/>
     <w:pPr>
       <w:spacing w:after="440" w:before="0" w:line="240" w:lineRule="atLeast"/>
       <w:jc w:val="center"/>
@@ -8630,16 +9212,16 @@
       <w:sz w:val="44"/>
     </w:rPr>
   </w:style>
-  <w:style w:styleId="style157" w:type="paragraph">
+  <w:style w:styleId="style160" w:type="paragraph">
     <w:name w:val="Job Title"/>
-    <w:next w:val="style157"/>
+    <w:next w:val="style160"/>
     <w:pPr>
       <w:widowControl/>
       <w:tabs>
         <w:tab w:leader="none" w:pos="709" w:val="left"/>
       </w:tabs>
       <w:suppressAutoHyphens w:val="true"/>
-      <w:overflowPunct w:val="true"/>
+      <w:overflowPunct w:val="false"/>
       <w:spacing w:after="40" w:before="40" w:line="220" w:lineRule="atLeast"/>
     </w:pPr>
     <w:rPr>
@@ -8652,10 +9234,10 @@
       <w:lang w:bidi="ar-SA" w:eastAsia="zh-CN" w:val="en-US"/>
     </w:rPr>
   </w:style>
-  <w:style w:styleId="style158" w:type="paragraph">
+  <w:style w:styleId="style161" w:type="paragraph">
     <w:name w:val="Institution"/>
     <w:basedOn w:val="style0"/>
-    <w:next w:val="style158"/>
+    <w:next w:val="style161"/>
     <w:pPr>
       <w:tabs>
         <w:tab w:leader="none" w:pos="1440" w:val="left"/>
@@ -8665,10 +9247,10 @@
     </w:pPr>
     <w:rPr/>
   </w:style>
-  <w:style w:styleId="style159" w:type="paragraph">
+  <w:style w:styleId="style162" w:type="paragraph">
     <w:name w:val="Company Name"/>
     <w:basedOn w:val="style0"/>
-    <w:next w:val="style159"/>
+    <w:next w:val="style162"/>
     <w:pPr>
       <w:tabs>
         <w:tab w:leader="none" w:pos="1440" w:val="left"/>
@@ -8678,10 +9260,10 @@
     </w:pPr>
     <w:rPr/>
   </w:style>
-  <w:style w:styleId="style160" w:type="paragraph">
+  <w:style w:styleId="style163" w:type="paragraph">
     <w:name w:val="Address 2"/>
     <w:basedOn w:val="style0"/>
-    <w:next w:val="style160"/>
+    <w:next w:val="style163"/>
     <w:pPr>
       <w:spacing w:line="160" w:lineRule="atLeast"/>
       <w:jc w:val="center"/>
@@ -8692,10 +9274,10 @@
       <w:sz w:val="15"/>
     </w:rPr>
   </w:style>
-  <w:style w:styleId="style161" w:type="paragraph">
+  <w:style w:styleId="style164" w:type="paragraph">
     <w:name w:val="Address 1"/>
     <w:basedOn w:val="style0"/>
-    <w:next w:val="style161"/>
+    <w:next w:val="style164"/>
     <w:pPr>
       <w:spacing w:line="160" w:lineRule="atLeast"/>
       <w:jc w:val="center"/>
@@ -8706,19 +9288,19 @@
       <w:sz w:val="15"/>
     </w:rPr>
   </w:style>
-  <w:style w:styleId="style162" w:type="paragraph">
+  <w:style w:styleId="style165" w:type="paragraph">
     <w:name w:val="Achievement"/>
-    <w:basedOn w:val="style134"/>
-    <w:next w:val="style162"/>
+    <w:basedOn w:val="style137"/>
+    <w:next w:val="style165"/>
     <w:pPr>
       <w:spacing w:after="60" w:before="0"/>
     </w:pPr>
     <w:rPr/>
   </w:style>
-  <w:style w:styleId="style163" w:type="paragraph">
+  <w:style w:styleId="style166" w:type="paragraph">
     <w:name w:val="Heading Base"/>
-    <w:basedOn w:val="style134"/>
-    <w:next w:val="style163"/>
+    <w:basedOn w:val="style137"/>
+    <w:next w:val="style166"/>
     <w:pPr>
       <w:keepNext/>
       <w:keepLines/>
@@ -8728,10 +9310,10 @@
       <w:caps/>
     </w:rPr>
   </w:style>
-  <w:style w:styleId="style164" w:type="paragraph">
+  <w:style w:styleId="style167" w:type="paragraph">
     <w:name w:val="List Paragraph"/>
     <w:basedOn w:val="style0"/>
-    <w:next w:val="style164"/>
+    <w:next w:val="style167"/>
     <w:pPr>
       <w:ind w:hanging="0" w:left="720" w:right="0"/>
     </w:pPr>

</xml_diff>

<commit_message>
U: updated with Sails.js and Google Assistant, DialogFlow bit
</commit_message>
<xml_diff>
--- a/ashish_cv_2.docx
+++ b/ashish_cv_2.docx
@@ -4,7 +4,7 @@
   <w:body>
     <w:p>
       <w:pPr>
-        <w:pStyle w:val="style142"/>
+        <w:pStyle w:val="style145"/>
         <w:tabs>
           <w:tab w:leader="none" w:pos="4320" w:val="center"/>
           <w:tab w:leader="none" w:pos="8640" w:val="right"/>
@@ -76,7 +76,7 @@
     </w:p>
     <w:p>
       <w:pPr>
-        <w:pStyle w:val="style167"/>
+        <w:pStyle w:val="style170"/>
         <w:numPr>
           <w:ilvl w:val="0"/>
           <w:numId w:val="2"/>
@@ -93,7 +93,7 @@
     </w:p>
     <w:p>
       <w:pPr>
-        <w:pStyle w:val="style167"/>
+        <w:pStyle w:val="style170"/>
         <w:numPr>
           <w:ilvl w:val="0"/>
           <w:numId w:val="2"/>
@@ -121,7 +121,7 @@
     <w:tbl>
       <w:tblPr>
         <w:jc w:val="left"/>
-        <w:tblInd w:type="dxa" w:w="-657"/>
+        <w:tblInd w:type="dxa" w:w="-765"/>
         <w:tblBorders>
           <w:top w:color="00000A" w:space="0" w:sz="4" w:val="single"/>
           <w:left w:color="00000A" w:space="0" w:sz="4" w:val="single"/>
@@ -129,7 +129,7 @@
         </w:tblBorders>
       </w:tblPr>
       <w:tblGrid>
-        <w:gridCol w:w="4845"/>
+        <w:gridCol w:w="4844"/>
         <w:gridCol w:w="4844"/>
       </w:tblGrid>
       <w:tr>
@@ -138,7 +138,7 @@
         </w:trPr>
         <w:tc>
           <w:tcPr>
-            <w:tcW w:type="dxa" w:w="4845"/>
+            <w:tcW w:type="dxa" w:w="4844"/>
             <w:tcBorders>
               <w:top w:color="00000A" w:space="0" w:sz="4" w:val="single"/>
               <w:left w:color="00000A" w:space="0" w:sz="4" w:val="single"/>
@@ -206,7 +206,7 @@
         </w:trPr>
         <w:tc>
           <w:tcPr>
-            <w:tcW w:type="dxa" w:w="4845"/>
+            <w:tcW w:type="dxa" w:w="4844"/>
             <w:tcBorders>
               <w:top w:color="00000A" w:space="0" w:sz="4" w:val="single"/>
               <w:left w:color="00000A" w:space="0" w:sz="4" w:val="single"/>
@@ -280,7 +280,7 @@
         </w:trPr>
         <w:tc>
           <w:tcPr>
-            <w:tcW w:type="dxa" w:w="4845"/>
+            <w:tcW w:type="dxa" w:w="4844"/>
             <w:tcBorders>
               <w:top w:color="00000A" w:space="0" w:sz="4" w:val="single"/>
               <w:left w:color="00000A" w:space="0" w:sz="4" w:val="single"/>
@@ -354,7 +354,7 @@
         </w:trPr>
         <w:tc>
           <w:tcPr>
-            <w:tcW w:type="dxa" w:w="4845"/>
+            <w:tcW w:type="dxa" w:w="4844"/>
             <w:tcBorders>
               <w:top w:color="00000A" w:space="0" w:sz="4" w:val="single"/>
               <w:left w:color="00000A" w:space="0" w:sz="4" w:val="single"/>
@@ -428,7 +428,7 @@
         </w:trPr>
         <w:tc>
           <w:tcPr>
-            <w:tcW w:type="dxa" w:w="4845"/>
+            <w:tcW w:type="dxa" w:w="4844"/>
             <w:tcBorders>
               <w:top w:color="00000A" w:space="0" w:sz="4" w:val="single"/>
               <w:left w:color="00000A" w:space="0" w:sz="4" w:val="single"/>
@@ -501,7 +501,7 @@
         </w:trPr>
         <w:tc>
           <w:tcPr>
-            <w:tcW w:type="dxa" w:w="4845"/>
+            <w:tcW w:type="dxa" w:w="4844"/>
             <w:tcBorders>
               <w:top w:color="00000A" w:space="0" w:sz="4" w:val="single"/>
               <w:left w:color="00000A" w:space="0" w:sz="4" w:val="single"/>
@@ -575,7 +575,7 @@
         </w:trPr>
         <w:tc>
           <w:tcPr>
-            <w:tcW w:type="dxa" w:w="4845"/>
+            <w:tcW w:type="dxa" w:w="4844"/>
             <w:tcBorders>
               <w:top w:color="00000A" w:space="0" w:sz="4" w:val="single"/>
               <w:left w:color="00000A" w:space="0" w:sz="4" w:val="single"/>
@@ -648,7 +648,7 @@
         </w:trPr>
         <w:tc>
           <w:tcPr>
-            <w:tcW w:type="dxa" w:w="4845"/>
+            <w:tcW w:type="dxa" w:w="4844"/>
             <w:tcBorders>
               <w:top w:color="00000A" w:space="0" w:sz="4" w:val="single"/>
               <w:left w:color="00000A" w:space="0" w:sz="4" w:val="single"/>
@@ -722,7 +722,7 @@
         </w:trPr>
         <w:tc>
           <w:tcPr>
-            <w:tcW w:type="dxa" w:w="4845"/>
+            <w:tcW w:type="dxa" w:w="4844"/>
             <w:tcBorders>
               <w:top w:color="00000A" w:space="0" w:sz="4" w:val="single"/>
               <w:left w:color="00000A" w:space="0" w:sz="4" w:val="single"/>
@@ -796,7 +796,7 @@
         </w:trPr>
         <w:tc>
           <w:tcPr>
-            <w:tcW w:type="dxa" w:w="4845"/>
+            <w:tcW w:type="dxa" w:w="4844"/>
             <w:tcBorders>
               <w:top w:color="00000A" w:space="0" w:sz="4" w:val="single"/>
               <w:left w:color="00000A" w:space="0" w:sz="4" w:val="single"/>
@@ -870,7 +870,7 @@
         </w:trPr>
         <w:tc>
           <w:tcPr>
-            <w:tcW w:type="dxa" w:w="4845"/>
+            <w:tcW w:type="dxa" w:w="4844"/>
             <w:tcBorders>
               <w:top w:color="00000A" w:space="0" w:sz="4" w:val="single"/>
               <w:left w:color="00000A" w:space="0" w:sz="4" w:val="single"/>
@@ -922,7 +922,7 @@
           </w:tcPr>
           <w:p>
             <w:pPr>
-              <w:pStyle w:val="style137"/>
+              <w:pStyle w:val="style140"/>
               <w:spacing w:after="220" w:before="0" w:line="240" w:lineRule="atLeast"/>
             </w:pPr>
             <w:r>
@@ -952,7 +952,7 @@
         </w:trPr>
         <w:tc>
           <w:tcPr>
-            <w:tcW w:type="dxa" w:w="4845"/>
+            <w:tcW w:type="dxa" w:w="4844"/>
             <w:tcBorders>
               <w:top w:color="00000A" w:space="0" w:sz="4" w:val="single"/>
               <w:left w:color="00000A" w:space="0" w:sz="4" w:val="single"/>
@@ -1004,7 +1004,7 @@
           </w:tcPr>
           <w:p>
             <w:pPr>
-              <w:pStyle w:val="style137"/>
+              <w:pStyle w:val="style140"/>
               <w:spacing w:after="220" w:before="0" w:line="240" w:lineRule="atLeast"/>
             </w:pPr>
             <w:r>
@@ -1025,7 +1025,7 @@
         </w:trPr>
         <w:tc>
           <w:tcPr>
-            <w:tcW w:type="dxa" w:w="4845"/>
+            <w:tcW w:type="dxa" w:w="4844"/>
             <w:tcBorders>
               <w:top w:color="00000A" w:space="0" w:sz="4" w:val="single"/>
               <w:left w:color="00000A" w:space="0" w:sz="4" w:val="single"/>
@@ -1077,7 +1077,7 @@
           </w:tcPr>
           <w:p>
             <w:pPr>
-              <w:pStyle w:val="style137"/>
+              <w:pStyle w:val="style140"/>
               <w:spacing w:after="220" w:before="0" w:line="240" w:lineRule="atLeast"/>
             </w:pPr>
             <w:r>
@@ -1098,7 +1098,7 @@
         </w:trPr>
         <w:tc>
           <w:tcPr>
-            <w:tcW w:type="dxa" w:w="4845"/>
+            <w:tcW w:type="dxa" w:w="4844"/>
             <w:tcBorders>
               <w:top w:color="00000A" w:space="0" w:sz="4" w:val="single"/>
               <w:left w:color="00000A" w:space="0" w:sz="4" w:val="single"/>
@@ -1150,7 +1150,7 @@
           </w:tcPr>
           <w:p>
             <w:pPr>
-              <w:pStyle w:val="style137"/>
+              <w:pStyle w:val="style140"/>
               <w:spacing w:after="220" w:before="0" w:line="240" w:lineRule="atLeast"/>
             </w:pPr>
             <w:r>
@@ -1223,7 +1223,7 @@
     <w:tbl>
       <w:tblPr>
         <w:jc w:val="left"/>
-        <w:tblInd w:type="dxa" w:w="-657"/>
+        <w:tblInd w:type="dxa" w:w="-765"/>
         <w:tblBorders>
           <w:top w:color="00000A" w:space="0" w:sz="4" w:val="single"/>
           <w:left w:color="00000A" w:space="0" w:sz="4" w:val="single"/>
@@ -1232,8 +1232,8 @@
         </w:tblBorders>
       </w:tblPr>
       <w:tblGrid>
-        <w:gridCol w:w="4715"/>
-        <w:gridCol w:w="4940"/>
+        <w:gridCol w:w="4714"/>
+        <w:gridCol w:w="4931"/>
       </w:tblGrid>
       <w:tr>
         <w:trPr>
@@ -1242,7 +1242,7 @@
         </w:trPr>
         <w:tc>
           <w:tcPr>
-            <w:tcW w:type="dxa" w:w="4715"/>
+            <w:tcW w:type="dxa" w:w="4714"/>
             <w:tcBorders>
               <w:top w:color="00000A" w:space="0" w:sz="4" w:val="single"/>
               <w:left w:color="00000A" w:space="0" w:sz="4" w:val="single"/>
@@ -1279,7 +1279,7 @@
         </w:tc>
         <w:tc>
           <w:tcPr>
-            <w:tcW w:type="dxa" w:w="4940"/>
+            <w:tcW w:type="dxa" w:w="4931"/>
             <w:tcBorders>
               <w:top w:color="00000A" w:space="0" w:sz="4" w:val="single"/>
               <w:left w:color="00000A" w:space="0" w:sz="4" w:val="single"/>
@@ -1310,7 +1310,7 @@
                 <w:sz w:val="20"/>
                 <w:szCs w:val="20"/>
               </w:rPr>
-              <w:t>Technical Qualifications - Certifications</w:t>
+              <w:t>Passing</w:t>
             </w:r>
           </w:p>
         </w:tc>
@@ -1321,42 +1321,42 @@
         </w:trPr>
         <w:tc>
           <w:tcPr>
-            <w:tcW w:type="dxa" w:w="4715"/>
-            <w:tcBorders>
-              <w:top w:color="00000A" w:space="0" w:sz="4" w:val="single"/>
-              <w:left w:color="00000A" w:space="0" w:sz="4" w:val="single"/>
-              <w:bottom w:color="00000A" w:space="0" w:sz="4" w:val="single"/>
-              <w:right w:color="00000A" w:space="0" w:sz="4" w:val="single"/>
-            </w:tcBorders>
-            <w:shd w:fill="FFFFFF" w:val="clear"/>
-            <w:tcMar>
-              <w:top w:type="dxa" w:w="0"/>
-              <w:left w:type="dxa" w:w="108"/>
-              <w:bottom w:type="dxa" w:w="0"/>
-              <w:right w:type="dxa" w:w="108"/>
-            </w:tcMar>
-            <w:vAlign w:val="center"/>
-          </w:tcPr>
-          <w:p>
-            <w:pPr>
-              <w:pStyle w:val="style0"/>
-              <w:spacing w:line="360" w:lineRule="auto"/>
-            </w:pPr>
-            <w:r>
-              <w:rPr>
-                <w:rFonts w:ascii="Trebuchet MS" w:cs="Tahoma" w:hAnsi="Trebuchet MS"/>
-                <w:b/>
-                <w:bCs/>
-                <w:sz w:val="20"/>
-                <w:szCs w:val="20"/>
-              </w:rPr>
-              <w:t xml:space="preserve">B.Com from Mumbai University </w:t>
-            </w:r>
-          </w:p>
-        </w:tc>
-        <w:tc>
-          <w:tcPr>
-            <w:tcW w:type="dxa" w:w="4940"/>
+            <w:tcW w:type="dxa" w:w="4714"/>
+            <w:tcBorders>
+              <w:top w:color="00000A" w:space="0" w:sz="4" w:val="single"/>
+              <w:left w:color="00000A" w:space="0" w:sz="4" w:val="single"/>
+              <w:bottom w:color="00000A" w:space="0" w:sz="4" w:val="single"/>
+              <w:right w:color="00000A" w:space="0" w:sz="4" w:val="single"/>
+            </w:tcBorders>
+            <w:shd w:fill="FFFFFF" w:val="clear"/>
+            <w:tcMar>
+              <w:top w:type="dxa" w:w="0"/>
+              <w:left w:type="dxa" w:w="108"/>
+              <w:bottom w:type="dxa" w:w="0"/>
+              <w:right w:type="dxa" w:w="108"/>
+            </w:tcMar>
+            <w:vAlign w:val="center"/>
+          </w:tcPr>
+          <w:p>
+            <w:pPr>
+              <w:pStyle w:val="style0"/>
+              <w:spacing w:line="360" w:lineRule="auto"/>
+            </w:pPr>
+            <w:r>
+              <w:rPr>
+                <w:rFonts w:ascii="Trebuchet MS" w:cs="Tahoma" w:hAnsi="Trebuchet MS"/>
+                <w:b/>
+                <w:bCs/>
+                <w:sz w:val="20"/>
+                <w:szCs w:val="20"/>
+              </w:rPr>
+              <w:t xml:space="preserve">SSC – Maharashtra Board </w:t>
+            </w:r>
+          </w:p>
+        </w:tc>
+        <w:tc>
+          <w:tcPr>
+            <w:tcW w:type="dxa" w:w="4931"/>
             <w:tcBorders>
               <w:top w:color="00000A" w:space="0" w:sz="4" w:val="single"/>
               <w:left w:color="00000A" w:space="0" w:sz="4" w:val="single"/>
@@ -1379,6 +1379,141 @@
             </w:pPr>
             <w:r>
               <w:rPr/>
+              <w:t>1999</w:t>
+            </w:r>
+          </w:p>
+        </w:tc>
+      </w:tr>
+      <w:tr>
+        <w:trPr>
+          <w:cantSplit w:val="false"/>
+        </w:trPr>
+        <w:tc>
+          <w:tcPr>
+            <w:tcW w:type="dxa" w:w="4714"/>
+            <w:tcBorders>
+              <w:left w:color="00000A" w:space="0" w:sz="4" w:val="single"/>
+              <w:bottom w:color="00000A" w:space="0" w:sz="4" w:val="single"/>
+              <w:right w:color="00000A" w:space="0" w:sz="4" w:val="single"/>
+            </w:tcBorders>
+            <w:shd w:fill="FFFFFF" w:val="clear"/>
+            <w:tcMar>
+              <w:top w:type="dxa" w:w="0"/>
+              <w:left w:type="dxa" w:w="108"/>
+              <w:bottom w:type="dxa" w:w="0"/>
+              <w:right w:type="dxa" w:w="108"/>
+            </w:tcMar>
+            <w:vAlign w:val="center"/>
+          </w:tcPr>
+          <w:p>
+            <w:pPr>
+              <w:pStyle w:val="style0"/>
+              <w:spacing w:line="360" w:lineRule="auto"/>
+            </w:pPr>
+            <w:r>
+              <w:rPr>
+                <w:rFonts w:ascii="Trebuchet MS" w:cs="Tahoma" w:hAnsi="Trebuchet MS"/>
+                <w:b/>
+                <w:bCs/>
+                <w:sz w:val="20"/>
+                <w:szCs w:val="20"/>
+              </w:rPr>
+              <w:t>HSC – Maharashtra Board</w:t>
+            </w:r>
+          </w:p>
+        </w:tc>
+        <w:tc>
+          <w:tcPr>
+            <w:tcW w:type="dxa" w:w="4931"/>
+            <w:tcBorders>
+              <w:left w:color="00000A" w:space="0" w:sz="4" w:val="single"/>
+              <w:bottom w:color="00000A" w:space="0" w:sz="4" w:val="single"/>
+              <w:right w:color="00000A" w:space="0" w:sz="4" w:val="single"/>
+            </w:tcBorders>
+            <w:shd w:fill="FFFFFF" w:val="clear"/>
+            <w:tcMar>
+              <w:top w:type="dxa" w:w="0"/>
+              <w:left w:type="dxa" w:w="108"/>
+              <w:bottom w:type="dxa" w:w="0"/>
+              <w:right w:type="dxa" w:w="108"/>
+            </w:tcMar>
+            <w:vAlign w:val="center"/>
+          </w:tcPr>
+          <w:p>
+            <w:pPr>
+              <w:pStyle w:val="style0"/>
+              <w:spacing w:line="360" w:lineRule="auto"/>
+            </w:pPr>
+            <w:r>
+              <w:rPr/>
+              <w:t>2001</w:t>
+            </w:r>
+          </w:p>
+        </w:tc>
+      </w:tr>
+      <w:tr>
+        <w:trPr>
+          <w:cantSplit w:val="false"/>
+        </w:trPr>
+        <w:tc>
+          <w:tcPr>
+            <w:tcW w:type="dxa" w:w="4714"/>
+            <w:tcBorders>
+              <w:left w:color="00000A" w:space="0" w:sz="4" w:val="single"/>
+              <w:bottom w:color="00000A" w:space="0" w:sz="4" w:val="single"/>
+              <w:right w:color="00000A" w:space="0" w:sz="4" w:val="single"/>
+            </w:tcBorders>
+            <w:shd w:fill="FFFFFF" w:val="clear"/>
+            <w:tcMar>
+              <w:top w:type="dxa" w:w="0"/>
+              <w:left w:type="dxa" w:w="108"/>
+              <w:bottom w:type="dxa" w:w="0"/>
+              <w:right w:type="dxa" w:w="108"/>
+            </w:tcMar>
+            <w:vAlign w:val="center"/>
+          </w:tcPr>
+          <w:p>
+            <w:pPr>
+              <w:pStyle w:val="style0"/>
+              <w:spacing w:line="360" w:lineRule="auto"/>
+            </w:pPr>
+            <w:r>
+              <w:rPr>
+                <w:rFonts w:ascii="Trebuchet MS" w:cs="Tahoma" w:hAnsi="Trebuchet MS"/>
+                <w:b/>
+                <w:bCs/>
+                <w:sz w:val="20"/>
+                <w:szCs w:val="20"/>
+              </w:rPr>
+              <w:t>B.Com - Mumbai University</w:t>
+            </w:r>
+          </w:p>
+        </w:tc>
+        <w:tc>
+          <w:tcPr>
+            <w:tcW w:type="dxa" w:w="4931"/>
+            <w:tcBorders>
+              <w:left w:color="00000A" w:space="0" w:sz="4" w:val="single"/>
+              <w:bottom w:color="00000A" w:space="0" w:sz="4" w:val="single"/>
+              <w:right w:color="00000A" w:space="0" w:sz="4" w:val="single"/>
+            </w:tcBorders>
+            <w:shd w:fill="FFFFFF" w:val="clear"/>
+            <w:tcMar>
+              <w:top w:type="dxa" w:w="0"/>
+              <w:left w:type="dxa" w:w="108"/>
+              <w:bottom w:type="dxa" w:w="0"/>
+              <w:right w:type="dxa" w:w="108"/>
+            </w:tcMar>
+            <w:vAlign w:val="center"/>
+          </w:tcPr>
+          <w:p>
+            <w:pPr>
+              <w:pStyle w:val="style0"/>
+              <w:spacing w:line="360" w:lineRule="auto"/>
+            </w:pPr>
+            <w:r>
+              <w:rPr/>
+              <w:t>2004</w:t>
             </w:r>
           </w:p>
         </w:tc>
@@ -1386,7 +1521,7 @@
     </w:tbl>
     <w:p>
       <w:pPr>
-        <w:pStyle w:val="style143"/>
+        <w:pStyle w:val="style146"/>
       </w:pPr>
       <w:r>
         <w:rPr/>
@@ -1394,7 +1529,7 @@
     </w:p>
     <w:p>
       <w:pPr>
-        <w:pStyle w:val="style143"/>
+        <w:pStyle w:val="style146"/>
       </w:pPr>
       <w:r>
         <w:rPr/>
@@ -1402,7 +1537,7 @@
     </w:p>
     <w:p>
       <w:pPr>
-        <w:pStyle w:val="style143"/>
+        <w:pStyle w:val="style146"/>
       </w:pPr>
       <w:r>
         <w:rPr/>
@@ -1411,7 +1546,7 @@
     <w:tbl>
       <w:tblPr>
         <w:jc w:val="left"/>
-        <w:tblInd w:type="dxa" w:w="-657"/>
+        <w:tblInd w:type="dxa" w:w="-765"/>
         <w:tblBorders>
           <w:top w:color="00000A" w:space="0" w:sz="4" w:val="single"/>
           <w:left w:color="00000A" w:space="0" w:sz="4" w:val="single"/>
@@ -1420,7 +1555,7 @@
         </w:tblBorders>
       </w:tblPr>
       <w:tblGrid>
-        <w:gridCol w:w="4800"/>
+        <w:gridCol w:w="4799"/>
         <w:gridCol w:w="4799"/>
       </w:tblGrid>
       <w:tr>
@@ -1429,7 +1564,7 @@
         </w:trPr>
         <w:tc>
           <w:tcPr>
-            <w:tcW w:type="dxa" w:w="4800"/>
+            <w:tcW w:type="dxa" w:w="4799"/>
             <w:tcBorders>
               <w:top w:color="00000A" w:space="0" w:sz="4" w:val="single"/>
               <w:left w:color="00000A" w:space="0" w:sz="4" w:val="single"/>
@@ -1504,7 +1639,7 @@
         </w:trPr>
         <w:tc>
           <w:tcPr>
-            <w:tcW w:type="dxa" w:w="4800"/>
+            <w:tcW w:type="dxa" w:w="4799"/>
             <w:tcBorders>
               <w:top w:color="00000A" w:space="0" w:sz="4" w:val="single"/>
               <w:left w:color="00000A" w:space="0" w:sz="4" w:val="single"/>
@@ -1579,7 +1714,7 @@
         </w:trPr>
         <w:tc>
           <w:tcPr>
-            <w:tcW w:type="dxa" w:w="4800"/>
+            <w:tcW w:type="dxa" w:w="4799"/>
             <w:tcBorders>
               <w:top w:color="00000A" w:space="0" w:sz="4" w:val="single"/>
               <w:left w:color="00000A" w:space="0" w:sz="4" w:val="single"/>
@@ -1654,7 +1789,7 @@
         </w:trPr>
         <w:tc>
           <w:tcPr>
-            <w:tcW w:type="dxa" w:w="4800"/>
+            <w:tcW w:type="dxa" w:w="4799"/>
             <w:tcBorders>
               <w:top w:color="00000A" w:space="0" w:sz="4" w:val="single"/>
               <w:left w:color="00000A" w:space="0" w:sz="4" w:val="single"/>
@@ -1729,7 +1864,7 @@
         </w:trPr>
         <w:tc>
           <w:tcPr>
-            <w:tcW w:type="dxa" w:w="4800"/>
+            <w:tcW w:type="dxa" w:w="4799"/>
             <w:tcBorders>
               <w:top w:color="00000A" w:space="0" w:sz="4" w:val="single"/>
               <w:left w:color="00000A" w:space="0" w:sz="4" w:val="single"/>
@@ -1804,7 +1939,7 @@
         </w:trPr>
         <w:tc>
           <w:tcPr>
-            <w:tcW w:type="dxa" w:w="4800"/>
+            <w:tcW w:type="dxa" w:w="4799"/>
             <w:tcBorders>
               <w:top w:color="00000A" w:space="0" w:sz="4" w:val="single"/>
               <w:left w:color="00000A" w:space="0" w:sz="4" w:val="single"/>
@@ -1942,7 +2077,7 @@
     </w:p>
     <w:p>
       <w:pPr>
-        <w:pStyle w:val="style137"/>
+        <w:pStyle w:val="style140"/>
         <w:numPr>
           <w:ilvl w:val="0"/>
           <w:numId w:val="4"/>
@@ -1972,7 +2107,7 @@
     <w:tbl>
       <w:tblPr>
         <w:jc w:val="left"/>
-        <w:tblInd w:type="dxa" w:w="-657"/>
+        <w:tblInd w:type="dxa" w:w="-765"/>
         <w:tblBorders>
           <w:top w:color="00000A" w:space="0" w:sz="4" w:val="single"/>
           <w:left w:color="00000A" w:space="0" w:sz="4" w:val="single"/>
@@ -1981,7 +2116,7 @@
         </w:tblBorders>
       </w:tblPr>
       <w:tblGrid>
-        <w:gridCol w:w="4800"/>
+        <w:gridCol w:w="4799"/>
         <w:gridCol w:w="4799"/>
       </w:tblGrid>
       <w:tr>
@@ -1990,7 +2125,7 @@
         </w:trPr>
         <w:tc>
           <w:tcPr>
-            <w:tcW w:type="dxa" w:w="4800"/>
+            <w:tcW w:type="dxa" w:w="4799"/>
             <w:tcBorders>
               <w:top w:color="00000A" w:space="0" w:sz="4" w:val="single"/>
               <w:left w:color="00000A" w:space="0" w:sz="4" w:val="single"/>
@@ -2065,7 +2200,7 @@
         </w:trPr>
         <w:tc>
           <w:tcPr>
-            <w:tcW w:type="dxa" w:w="4800"/>
+            <w:tcW w:type="dxa" w:w="4799"/>
             <w:tcBorders>
               <w:top w:color="00000A" w:space="0" w:sz="4" w:val="single"/>
               <w:left w:color="00000A" w:space="0" w:sz="4" w:val="single"/>
@@ -2140,7 +2275,7 @@
         </w:trPr>
         <w:tc>
           <w:tcPr>
-            <w:tcW w:type="dxa" w:w="4800"/>
+            <w:tcW w:type="dxa" w:w="4799"/>
             <w:tcBorders>
               <w:top w:color="00000A" w:space="0" w:sz="4" w:val="single"/>
               <w:left w:color="00000A" w:space="0" w:sz="4" w:val="single"/>
@@ -2215,7 +2350,7 @@
         </w:trPr>
         <w:tc>
           <w:tcPr>
-            <w:tcW w:type="dxa" w:w="4800"/>
+            <w:tcW w:type="dxa" w:w="4799"/>
             <w:tcBorders>
               <w:top w:color="00000A" w:space="0" w:sz="4" w:val="single"/>
               <w:left w:color="00000A" w:space="0" w:sz="4" w:val="single"/>
@@ -2290,7 +2425,7 @@
         </w:trPr>
         <w:tc>
           <w:tcPr>
-            <w:tcW w:type="dxa" w:w="4800"/>
+            <w:tcW w:type="dxa" w:w="4799"/>
             <w:tcBorders>
               <w:top w:color="00000A" w:space="0" w:sz="4" w:val="single"/>
               <w:left w:color="00000A" w:space="0" w:sz="4" w:val="single"/>
@@ -2365,7 +2500,7 @@
         </w:trPr>
         <w:tc>
           <w:tcPr>
-            <w:tcW w:type="dxa" w:w="4800"/>
+            <w:tcW w:type="dxa" w:w="4799"/>
             <w:tcBorders>
               <w:top w:color="00000A" w:space="0" w:sz="4" w:val="single"/>
               <w:left w:color="00000A" w:space="0" w:sz="4" w:val="single"/>
@@ -2462,7 +2597,7 @@
     </w:p>
     <w:p>
       <w:pPr>
-        <w:pStyle w:val="style137"/>
+        <w:pStyle w:val="style140"/>
         <w:numPr>
           <w:ilvl w:val="0"/>
           <w:numId w:val="3"/>
@@ -2496,7 +2631,7 @@
     </w:p>
     <w:p>
       <w:pPr>
-        <w:pStyle w:val="style137"/>
+        <w:pStyle w:val="style140"/>
         <w:numPr>
           <w:ilvl w:val="0"/>
           <w:numId w:val="3"/>
@@ -2519,7 +2654,7 @@
     </w:p>
     <w:p>
       <w:pPr>
-        <w:pStyle w:val="style137"/>
+        <w:pStyle w:val="style140"/>
         <w:tabs>
           <w:tab w:leader="none" w:pos="709" w:val="left"/>
           <w:tab w:leader="none" w:pos="2760" w:val="left"/>
@@ -2547,7 +2682,7 @@
     </w:p>
     <w:p>
       <w:pPr>
-        <w:pStyle w:val="style137"/>
+        <w:pStyle w:val="style140"/>
         <w:numPr>
           <w:ilvl w:val="0"/>
           <w:numId w:val="5"/>
@@ -2577,7 +2712,7 @@
     <w:tbl>
       <w:tblPr>
         <w:jc w:val="left"/>
-        <w:tblInd w:type="dxa" w:w="-657"/>
+        <w:tblInd w:type="dxa" w:w="-765"/>
         <w:tblBorders>
           <w:top w:color="00000A" w:space="0" w:sz="4" w:val="single"/>
           <w:left w:color="00000A" w:space="0" w:sz="4" w:val="single"/>
@@ -2586,7 +2721,7 @@
         </w:tblBorders>
       </w:tblPr>
       <w:tblGrid>
-        <w:gridCol w:w="4718"/>
+        <w:gridCol w:w="4717"/>
         <w:gridCol w:w="5380"/>
       </w:tblGrid>
       <w:tr>
@@ -2595,7 +2730,7 @@
         </w:trPr>
         <w:tc>
           <w:tcPr>
-            <w:tcW w:type="dxa" w:w="4718"/>
+            <w:tcW w:type="dxa" w:w="4717"/>
             <w:tcBorders>
               <w:top w:color="00000A" w:space="0" w:sz="4" w:val="single"/>
               <w:left w:color="00000A" w:space="0" w:sz="4" w:val="single"/>
@@ -2670,7 +2805,7 @@
         </w:trPr>
         <w:tc>
           <w:tcPr>
-            <w:tcW w:type="dxa" w:w="4718"/>
+            <w:tcW w:type="dxa" w:w="4717"/>
             <w:tcBorders>
               <w:top w:color="00000A" w:space="0" w:sz="4" w:val="single"/>
               <w:left w:color="00000A" w:space="0" w:sz="4" w:val="single"/>
@@ -2745,7 +2880,7 @@
         </w:trPr>
         <w:tc>
           <w:tcPr>
-            <w:tcW w:type="dxa" w:w="4718"/>
+            <w:tcW w:type="dxa" w:w="4717"/>
             <w:tcBorders>
               <w:top w:color="00000A" w:space="0" w:sz="4" w:val="single"/>
               <w:left w:color="00000A" w:space="0" w:sz="4" w:val="single"/>
@@ -2820,7 +2955,7 @@
         </w:trPr>
         <w:tc>
           <w:tcPr>
-            <w:tcW w:type="dxa" w:w="4718"/>
+            <w:tcW w:type="dxa" w:w="4717"/>
             <w:tcBorders>
               <w:top w:color="00000A" w:space="0" w:sz="4" w:val="single"/>
               <w:left w:color="00000A" w:space="0" w:sz="4" w:val="single"/>
@@ -2895,7 +3030,7 @@
         </w:trPr>
         <w:tc>
           <w:tcPr>
-            <w:tcW w:type="dxa" w:w="4718"/>
+            <w:tcW w:type="dxa" w:w="4717"/>
             <w:tcBorders>
               <w:top w:color="00000A" w:space="0" w:sz="4" w:val="single"/>
               <w:left w:color="00000A" w:space="0" w:sz="4" w:val="single"/>
@@ -2970,7 +3105,7 @@
         </w:trPr>
         <w:tc>
           <w:tcPr>
-            <w:tcW w:type="dxa" w:w="4718"/>
+            <w:tcW w:type="dxa" w:w="4717"/>
             <w:tcBorders>
               <w:top w:color="00000A" w:space="0" w:sz="4" w:val="single"/>
               <w:left w:color="00000A" w:space="0" w:sz="4" w:val="single"/>
@@ -3067,7 +3202,7 @@
     </w:p>
     <w:p>
       <w:pPr>
-        <w:pStyle w:val="style137"/>
+        <w:pStyle w:val="style140"/>
       </w:pPr>
       <w:r>
         <w:rPr>
@@ -3082,7 +3217,7 @@
     </w:p>
     <w:p>
       <w:pPr>
-        <w:pStyle w:val="style137"/>
+        <w:pStyle w:val="style140"/>
       </w:pPr>
       <w:bookmarkStart w:id="0" w:name="__DdeLink__287_1354809666"/>
       <w:r>
@@ -3109,7 +3244,7 @@
     </w:p>
     <w:p>
       <w:pPr>
-        <w:pStyle w:val="style137"/>
+        <w:pStyle w:val="style140"/>
       </w:pPr>
       <w:r>
         <w:rPr>
@@ -3149,7 +3284,7 @@
     </w:p>
     <w:p>
       <w:pPr>
-        <w:pStyle w:val="style137"/>
+        <w:pStyle w:val="style140"/>
         <w:numPr>
           <w:ilvl w:val="0"/>
           <w:numId w:val="5"/>
@@ -3179,7 +3314,7 @@
     <w:tbl>
       <w:tblPr>
         <w:jc w:val="left"/>
-        <w:tblInd w:type="dxa" w:w="-657"/>
+        <w:tblInd w:type="dxa" w:w="-765"/>
         <w:tblBorders>
           <w:top w:color="00000A" w:space="0" w:sz="4" w:val="single"/>
           <w:left w:color="00000A" w:space="0" w:sz="4" w:val="single"/>
@@ -3188,7 +3323,7 @@
         </w:tblBorders>
       </w:tblPr>
       <w:tblGrid>
-        <w:gridCol w:w="4614"/>
+        <w:gridCol w:w="4613"/>
         <w:gridCol w:w="5484"/>
       </w:tblGrid>
       <w:tr>
@@ -3197,7 +3332,7 @@
         </w:trPr>
         <w:tc>
           <w:tcPr>
-            <w:tcW w:type="dxa" w:w="4614"/>
+            <w:tcW w:type="dxa" w:w="4613"/>
             <w:tcBorders>
               <w:top w:color="00000A" w:space="0" w:sz="4" w:val="single"/>
               <w:left w:color="00000A" w:space="0" w:sz="4" w:val="single"/>
@@ -3272,7 +3407,7 @@
         </w:trPr>
         <w:tc>
           <w:tcPr>
-            <w:tcW w:type="dxa" w:w="4614"/>
+            <w:tcW w:type="dxa" w:w="4613"/>
             <w:tcBorders>
               <w:top w:color="00000A" w:space="0" w:sz="4" w:val="single"/>
               <w:left w:color="00000A" w:space="0" w:sz="4" w:val="single"/>
@@ -3347,7 +3482,7 @@
         </w:trPr>
         <w:tc>
           <w:tcPr>
-            <w:tcW w:type="dxa" w:w="4614"/>
+            <w:tcW w:type="dxa" w:w="4613"/>
             <w:tcBorders>
               <w:top w:color="00000A" w:space="0" w:sz="4" w:val="single"/>
               <w:left w:color="00000A" w:space="0" w:sz="4" w:val="single"/>
@@ -3422,7 +3557,7 @@
         </w:trPr>
         <w:tc>
           <w:tcPr>
-            <w:tcW w:type="dxa" w:w="4614"/>
+            <w:tcW w:type="dxa" w:w="4613"/>
             <w:tcBorders>
               <w:top w:color="00000A" w:space="0" w:sz="4" w:val="single"/>
               <w:left w:color="00000A" w:space="0" w:sz="4" w:val="single"/>
@@ -3497,7 +3632,7 @@
         </w:trPr>
         <w:tc>
           <w:tcPr>
-            <w:tcW w:type="dxa" w:w="4614"/>
+            <w:tcW w:type="dxa" w:w="4613"/>
             <w:tcBorders>
               <w:top w:color="00000A" w:space="0" w:sz="4" w:val="single"/>
               <w:left w:color="00000A" w:space="0" w:sz="4" w:val="single"/>
@@ -3572,7 +3707,7 @@
         </w:trPr>
         <w:tc>
           <w:tcPr>
-            <w:tcW w:type="dxa" w:w="4614"/>
+            <w:tcW w:type="dxa" w:w="4613"/>
             <w:tcBorders>
               <w:top w:color="00000A" w:space="0" w:sz="4" w:val="single"/>
               <w:left w:color="00000A" w:space="0" w:sz="4" w:val="single"/>
@@ -3717,7 +3852,7 @@
     </w:p>
     <w:p>
       <w:pPr>
-        <w:pStyle w:val="style137"/>
+        <w:pStyle w:val="style140"/>
         <w:numPr>
           <w:ilvl w:val="0"/>
           <w:numId w:val="5"/>
@@ -3747,7 +3882,7 @@
     <w:tbl>
       <w:tblPr>
         <w:jc w:val="left"/>
-        <w:tblInd w:type="dxa" w:w="-657"/>
+        <w:tblInd w:type="dxa" w:w="-765"/>
         <w:tblBorders>
           <w:top w:color="00000A" w:space="0" w:sz="4" w:val="single"/>
           <w:left w:color="00000A" w:space="0" w:sz="4" w:val="single"/>
@@ -3756,7 +3891,7 @@
         </w:tblBorders>
       </w:tblPr>
       <w:tblGrid>
-        <w:gridCol w:w="4614"/>
+        <w:gridCol w:w="4613"/>
         <w:gridCol w:w="5484"/>
       </w:tblGrid>
       <w:tr>
@@ -3765,7 +3900,7 @@
         </w:trPr>
         <w:tc>
           <w:tcPr>
-            <w:tcW w:type="dxa" w:w="4614"/>
+            <w:tcW w:type="dxa" w:w="4613"/>
             <w:tcBorders>
               <w:top w:color="00000A" w:space="0" w:sz="4" w:val="single"/>
               <w:left w:color="00000A" w:space="0" w:sz="4" w:val="single"/>
@@ -3840,7 +3975,7 @@
         </w:trPr>
         <w:tc>
           <w:tcPr>
-            <w:tcW w:type="dxa" w:w="4614"/>
+            <w:tcW w:type="dxa" w:w="4613"/>
             <w:tcBorders>
               <w:top w:color="00000A" w:space="0" w:sz="4" w:val="single"/>
               <w:left w:color="00000A" w:space="0" w:sz="4" w:val="single"/>
@@ -3915,7 +4050,7 @@
         </w:trPr>
         <w:tc>
           <w:tcPr>
-            <w:tcW w:type="dxa" w:w="4614"/>
+            <w:tcW w:type="dxa" w:w="4613"/>
             <w:tcBorders>
               <w:top w:color="00000A" w:space="0" w:sz="4" w:val="single"/>
               <w:left w:color="00000A" w:space="0" w:sz="4" w:val="single"/>
@@ -3990,7 +4125,7 @@
         </w:trPr>
         <w:tc>
           <w:tcPr>
-            <w:tcW w:type="dxa" w:w="4614"/>
+            <w:tcW w:type="dxa" w:w="4613"/>
             <w:tcBorders>
               <w:top w:color="00000A" w:space="0" w:sz="4" w:val="single"/>
               <w:left w:color="00000A" w:space="0" w:sz="4" w:val="single"/>
@@ -4065,7 +4200,7 @@
         </w:trPr>
         <w:tc>
           <w:tcPr>
-            <w:tcW w:type="dxa" w:w="4614"/>
+            <w:tcW w:type="dxa" w:w="4613"/>
             <w:tcBorders>
               <w:top w:color="00000A" w:space="0" w:sz="4" w:val="single"/>
               <w:left w:color="00000A" w:space="0" w:sz="4" w:val="single"/>
@@ -4140,7 +4275,7 @@
         </w:trPr>
         <w:tc>
           <w:tcPr>
-            <w:tcW w:type="dxa" w:w="4614"/>
+            <w:tcW w:type="dxa" w:w="4613"/>
             <w:tcBorders>
               <w:top w:color="00000A" w:space="0" w:sz="4" w:val="single"/>
               <w:left w:color="00000A" w:space="0" w:sz="4" w:val="single"/>
@@ -4268,7 +4403,7 @@
     </w:p>
     <w:p>
       <w:pPr>
-        <w:pStyle w:val="style137"/>
+        <w:pStyle w:val="style140"/>
         <w:numPr>
           <w:ilvl w:val="0"/>
           <w:numId w:val="5"/>
@@ -4298,7 +4433,7 @@
     <w:tbl>
       <w:tblPr>
         <w:jc w:val="left"/>
-        <w:tblInd w:type="dxa" w:w="-657"/>
+        <w:tblInd w:type="dxa" w:w="-765"/>
         <w:tblBorders>
           <w:top w:color="00000A" w:space="0" w:sz="4" w:val="single"/>
           <w:left w:color="00000A" w:space="0" w:sz="4" w:val="single"/>
@@ -4307,7 +4442,7 @@
         </w:tblBorders>
       </w:tblPr>
       <w:tblGrid>
-        <w:gridCol w:w="4614"/>
+        <w:gridCol w:w="4613"/>
         <w:gridCol w:w="5484"/>
       </w:tblGrid>
       <w:tr>
@@ -4316,7 +4451,7 @@
         </w:trPr>
         <w:tc>
           <w:tcPr>
-            <w:tcW w:type="dxa" w:w="4614"/>
+            <w:tcW w:type="dxa" w:w="4613"/>
             <w:tcBorders>
               <w:top w:color="00000A" w:space="0" w:sz="4" w:val="single"/>
               <w:left w:color="00000A" w:space="0" w:sz="4" w:val="single"/>
@@ -4391,7 +4526,7 @@
         </w:trPr>
         <w:tc>
           <w:tcPr>
-            <w:tcW w:type="dxa" w:w="4614"/>
+            <w:tcW w:type="dxa" w:w="4613"/>
             <w:tcBorders>
               <w:top w:color="00000A" w:space="0" w:sz="4" w:val="single"/>
               <w:left w:color="00000A" w:space="0" w:sz="4" w:val="single"/>
@@ -4455,7 +4590,7 @@
                 <w:sz w:val="20"/>
                 <w:szCs w:val="20"/>
               </w:rPr>
-              <w:t>Writing and adding to an internal company iOS app of GE.</w:t>
+              <w:t>Writing and adding features to an internal company iOS app of GE.</w:t>
             </w:r>
           </w:p>
         </w:tc>
@@ -4466,7 +4601,7 @@
         </w:trPr>
         <w:tc>
           <w:tcPr>
-            <w:tcW w:type="dxa" w:w="4614"/>
+            <w:tcW w:type="dxa" w:w="4613"/>
             <w:tcBorders>
               <w:top w:color="00000A" w:space="0" w:sz="4" w:val="single"/>
               <w:left w:color="00000A" w:space="0" w:sz="4" w:val="single"/>
@@ -4541,7 +4676,7 @@
         </w:trPr>
         <w:tc>
           <w:tcPr>
-            <w:tcW w:type="dxa" w:w="4614"/>
+            <w:tcW w:type="dxa" w:w="4613"/>
             <w:tcBorders>
               <w:top w:color="00000A" w:space="0" w:sz="4" w:val="single"/>
               <w:left w:color="00000A" w:space="0" w:sz="4" w:val="single"/>
@@ -4616,7 +4751,7 @@
         </w:trPr>
         <w:tc>
           <w:tcPr>
-            <w:tcW w:type="dxa" w:w="4614"/>
+            <w:tcW w:type="dxa" w:w="4613"/>
             <w:tcBorders>
               <w:top w:color="00000A" w:space="0" w:sz="4" w:val="single"/>
               <w:left w:color="00000A" w:space="0" w:sz="4" w:val="single"/>
@@ -4691,7 +4826,7 @@
         </w:trPr>
         <w:tc>
           <w:tcPr>
-            <w:tcW w:type="dxa" w:w="4614"/>
+            <w:tcW w:type="dxa" w:w="4613"/>
             <w:tcBorders>
               <w:top w:color="00000A" w:space="0" w:sz="4" w:val="single"/>
               <w:left w:color="00000A" w:space="0" w:sz="4" w:val="single"/>
@@ -4798,7 +4933,7 @@
           <w:sz w:val="20"/>
           <w:szCs w:val="20"/>
         </w:rPr>
-        <w:t>Prject consist of an iOS app made to manage bookings of Conference rooms, Parking lots across GE offices.</w:t>
+        <w:t>Project consist of an iOS app made to manage bookings of Conference rooms, Parking lots across GE offices.</w:t>
       </w:r>
     </w:p>
     <w:p>
@@ -4854,7 +4989,482 @@
     </w:p>
     <w:p>
       <w:pPr>
-        <w:pStyle w:val="style137"/>
+        <w:pStyle w:val="style0"/>
+        <w:spacing w:line="360" w:lineRule="auto"/>
+      </w:pPr>
+      <w:r>
+        <w:rPr/>
+      </w:r>
+    </w:p>
+    <w:tbl>
+      <w:tblPr>
+        <w:jc w:val="left"/>
+        <w:tblInd w:type="dxa" w:w="-765"/>
+        <w:tblBorders>
+          <w:top w:color="00000A" w:space="0" w:sz="4" w:val="single"/>
+          <w:left w:color="00000A" w:space="0" w:sz="4" w:val="single"/>
+          <w:bottom w:color="00000A" w:space="0" w:sz="4" w:val="single"/>
+          <w:right w:color="00000A" w:space="0" w:sz="4" w:val="single"/>
+        </w:tblBorders>
+      </w:tblPr>
+      <w:tblGrid>
+        <w:gridCol w:w="4613"/>
+        <w:gridCol w:w="5484"/>
+      </w:tblGrid>
+      <w:tr>
+        <w:trPr>
+          <w:cantSplit w:val="false"/>
+        </w:trPr>
+        <w:tc>
+          <w:tcPr>
+            <w:tcW w:type="dxa" w:w="4613"/>
+            <w:tcBorders>
+              <w:top w:color="00000A" w:space="0" w:sz="4" w:val="single"/>
+              <w:left w:color="00000A" w:space="0" w:sz="4" w:val="single"/>
+              <w:bottom w:color="00000A" w:space="0" w:sz="4" w:val="single"/>
+              <w:right w:color="00000A" w:space="0" w:sz="4" w:val="single"/>
+            </w:tcBorders>
+            <w:shd w:fill="FFFFFF" w:val="clear"/>
+            <w:tcMar>
+              <w:top w:type="dxa" w:w="0"/>
+              <w:left w:type="dxa" w:w="108"/>
+              <w:bottom w:type="dxa" w:w="0"/>
+              <w:right w:type="dxa" w:w="108"/>
+            </w:tcMar>
+            <w:vAlign w:val="center"/>
+          </w:tcPr>
+          <w:p>
+            <w:pPr>
+              <w:pStyle w:val="style0"/>
+              <w:spacing w:line="360" w:lineRule="auto"/>
+            </w:pPr>
+            <w:r>
+              <w:rPr>
+                <w:rFonts w:ascii="Trebuchet MS" w:cs="Tahoma" w:hAnsi="Trebuchet MS"/>
+                <w:b/>
+                <w:bCs/>
+                <w:sz w:val="20"/>
+                <w:szCs w:val="20"/>
+              </w:rPr>
+              <w:t>Client</w:t>
+            </w:r>
+          </w:p>
+        </w:tc>
+        <w:tc>
+          <w:tcPr>
+            <w:tcW w:type="dxa" w:w="5484"/>
+            <w:tcBorders>
+              <w:top w:color="00000A" w:space="0" w:sz="4" w:val="single"/>
+              <w:left w:color="00000A" w:space="0" w:sz="4" w:val="single"/>
+              <w:bottom w:color="00000A" w:space="0" w:sz="4" w:val="single"/>
+              <w:right w:color="00000A" w:space="0" w:sz="4" w:val="single"/>
+            </w:tcBorders>
+            <w:shd w:fill="FFFFFF" w:val="clear"/>
+            <w:tcMar>
+              <w:top w:type="dxa" w:w="0"/>
+              <w:left w:type="dxa" w:w="108"/>
+              <w:bottom w:type="dxa" w:w="0"/>
+              <w:right w:type="dxa" w:w="108"/>
+            </w:tcMar>
+            <w:vAlign w:val="center"/>
+          </w:tcPr>
+          <w:p>
+            <w:pPr>
+              <w:pStyle w:val="style0"/>
+              <w:spacing w:line="360" w:lineRule="auto"/>
+            </w:pPr>
+            <w:r>
+              <w:rPr>
+                <w:rFonts w:ascii="Trebuchet MS" w:cs="Tahoma" w:hAnsi="Trebuchet MS"/>
+                <w:b/>
+                <w:bCs/>
+                <w:sz w:val="20"/>
+                <w:szCs w:val="20"/>
+              </w:rPr>
+              <w:t>General Electric (GE)</w:t>
+            </w:r>
+          </w:p>
+        </w:tc>
+      </w:tr>
+      <w:tr>
+        <w:trPr>
+          <w:cantSplit w:val="false"/>
+        </w:trPr>
+        <w:tc>
+          <w:tcPr>
+            <w:tcW w:type="dxa" w:w="4613"/>
+            <w:tcBorders>
+              <w:top w:color="00000A" w:space="0" w:sz="4" w:val="single"/>
+              <w:left w:color="00000A" w:space="0" w:sz="4" w:val="single"/>
+              <w:bottom w:color="00000A" w:space="0" w:sz="4" w:val="single"/>
+              <w:right w:color="00000A" w:space="0" w:sz="4" w:val="single"/>
+            </w:tcBorders>
+            <w:shd w:fill="FFFFFF" w:val="clear"/>
+            <w:tcMar>
+              <w:top w:type="dxa" w:w="0"/>
+              <w:left w:type="dxa" w:w="108"/>
+              <w:bottom w:type="dxa" w:w="0"/>
+              <w:right w:type="dxa" w:w="108"/>
+            </w:tcMar>
+            <w:vAlign w:val="center"/>
+          </w:tcPr>
+          <w:p>
+            <w:pPr>
+              <w:pStyle w:val="style0"/>
+              <w:spacing w:line="360" w:lineRule="auto"/>
+            </w:pPr>
+            <w:r>
+              <w:rPr>
+                <w:rFonts w:ascii="Trebuchet MS" w:cs="Tahoma" w:hAnsi="Trebuchet MS"/>
+                <w:b/>
+                <w:bCs/>
+                <w:sz w:val="20"/>
+                <w:szCs w:val="20"/>
+              </w:rPr>
+              <w:t xml:space="preserve">Project </w:t>
+            </w:r>
+          </w:p>
+        </w:tc>
+        <w:tc>
+          <w:tcPr>
+            <w:tcW w:type="dxa" w:w="5484"/>
+            <w:tcBorders>
+              <w:top w:color="00000A" w:space="0" w:sz="4" w:val="single"/>
+              <w:left w:color="00000A" w:space="0" w:sz="4" w:val="single"/>
+              <w:bottom w:color="00000A" w:space="0" w:sz="4" w:val="single"/>
+              <w:right w:color="00000A" w:space="0" w:sz="4" w:val="single"/>
+            </w:tcBorders>
+            <w:shd w:fill="FFFFFF" w:val="clear"/>
+            <w:tcMar>
+              <w:top w:type="dxa" w:w="0"/>
+              <w:left w:type="dxa" w:w="108"/>
+              <w:bottom w:type="dxa" w:w="0"/>
+              <w:right w:type="dxa" w:w="108"/>
+            </w:tcMar>
+            <w:vAlign w:val="center"/>
+          </w:tcPr>
+          <w:p>
+            <w:pPr>
+              <w:pStyle w:val="style0"/>
+              <w:spacing w:line="360" w:lineRule="auto"/>
+            </w:pPr>
+            <w:r>
+              <w:rPr>
+                <w:rFonts w:ascii="Trebuchet MS" w:cs="Tahoma" w:hAnsi="Trebuchet MS"/>
+                <w:b/>
+                <w:bCs/>
+                <w:sz w:val="20"/>
+                <w:szCs w:val="20"/>
+              </w:rPr>
+              <w:t>Python app hosted on the AWS Lambda service interacting with DialogFlow and Google Assistant.</w:t>
+            </w:r>
+          </w:p>
+        </w:tc>
+      </w:tr>
+      <w:tr>
+        <w:trPr>
+          <w:cantSplit w:val="false"/>
+        </w:trPr>
+        <w:tc>
+          <w:tcPr>
+            <w:tcW w:type="dxa" w:w="4613"/>
+            <w:tcBorders>
+              <w:top w:color="00000A" w:space="0" w:sz="4" w:val="single"/>
+              <w:left w:color="00000A" w:space="0" w:sz="4" w:val="single"/>
+              <w:bottom w:color="00000A" w:space="0" w:sz="4" w:val="single"/>
+              <w:right w:color="00000A" w:space="0" w:sz="4" w:val="single"/>
+            </w:tcBorders>
+            <w:shd w:fill="FFFFFF" w:val="clear"/>
+            <w:tcMar>
+              <w:top w:type="dxa" w:w="0"/>
+              <w:left w:type="dxa" w:w="108"/>
+              <w:bottom w:type="dxa" w:w="0"/>
+              <w:right w:type="dxa" w:w="108"/>
+            </w:tcMar>
+            <w:vAlign w:val="center"/>
+          </w:tcPr>
+          <w:p>
+            <w:pPr>
+              <w:pStyle w:val="style0"/>
+              <w:spacing w:line="360" w:lineRule="auto"/>
+            </w:pPr>
+            <w:r>
+              <w:rPr>
+                <w:rFonts w:ascii="Trebuchet MS" w:cs="Tahoma" w:hAnsi="Trebuchet MS"/>
+                <w:b/>
+                <w:bCs/>
+                <w:sz w:val="20"/>
+                <w:szCs w:val="20"/>
+              </w:rPr>
+              <w:t>Duration</w:t>
+            </w:r>
+          </w:p>
+        </w:tc>
+        <w:tc>
+          <w:tcPr>
+            <w:tcW w:type="dxa" w:w="5484"/>
+            <w:tcBorders>
+              <w:top w:color="00000A" w:space="0" w:sz="4" w:val="single"/>
+              <w:left w:color="00000A" w:space="0" w:sz="4" w:val="single"/>
+              <w:bottom w:color="00000A" w:space="0" w:sz="4" w:val="single"/>
+              <w:right w:color="00000A" w:space="0" w:sz="4" w:val="single"/>
+            </w:tcBorders>
+            <w:shd w:fill="FFFFFF" w:val="clear"/>
+            <w:tcMar>
+              <w:top w:type="dxa" w:w="0"/>
+              <w:left w:type="dxa" w:w="108"/>
+              <w:bottom w:type="dxa" w:w="0"/>
+              <w:right w:type="dxa" w:w="108"/>
+            </w:tcMar>
+            <w:vAlign w:val="center"/>
+          </w:tcPr>
+          <w:p>
+            <w:pPr>
+              <w:pStyle w:val="style0"/>
+              <w:spacing w:line="360" w:lineRule="auto"/>
+            </w:pPr>
+            <w:r>
+              <w:rPr>
+                <w:rFonts w:ascii="Trebuchet MS" w:cs="Tahoma" w:hAnsi="Trebuchet MS"/>
+                <w:b/>
+                <w:bCs/>
+                <w:sz w:val="20"/>
+                <w:szCs w:val="20"/>
+              </w:rPr>
+              <w:t>February 2018 ...</w:t>
+            </w:r>
+          </w:p>
+        </w:tc>
+      </w:tr>
+      <w:tr>
+        <w:trPr>
+          <w:cantSplit w:val="false"/>
+        </w:trPr>
+        <w:tc>
+          <w:tcPr>
+            <w:tcW w:type="dxa" w:w="4613"/>
+            <w:tcBorders>
+              <w:top w:color="00000A" w:space="0" w:sz="4" w:val="single"/>
+              <w:left w:color="00000A" w:space="0" w:sz="4" w:val="single"/>
+              <w:bottom w:color="00000A" w:space="0" w:sz="4" w:val="single"/>
+              <w:right w:color="00000A" w:space="0" w:sz="4" w:val="single"/>
+            </w:tcBorders>
+            <w:shd w:fill="FFFFFF" w:val="clear"/>
+            <w:tcMar>
+              <w:top w:type="dxa" w:w="0"/>
+              <w:left w:type="dxa" w:w="108"/>
+              <w:bottom w:type="dxa" w:w="0"/>
+              <w:right w:type="dxa" w:w="108"/>
+            </w:tcMar>
+            <w:vAlign w:val="center"/>
+          </w:tcPr>
+          <w:p>
+            <w:pPr>
+              <w:pStyle w:val="style0"/>
+              <w:spacing w:line="360" w:lineRule="auto"/>
+            </w:pPr>
+            <w:r>
+              <w:rPr>
+                <w:rFonts w:ascii="Trebuchet MS" w:cs="Tahoma" w:hAnsi="Trebuchet MS"/>
+                <w:b/>
+                <w:bCs/>
+                <w:sz w:val="20"/>
+                <w:szCs w:val="20"/>
+              </w:rPr>
+              <w:t>Role</w:t>
+            </w:r>
+          </w:p>
+        </w:tc>
+        <w:tc>
+          <w:tcPr>
+            <w:tcW w:type="dxa" w:w="5484"/>
+            <w:tcBorders>
+              <w:top w:color="00000A" w:space="0" w:sz="4" w:val="single"/>
+              <w:left w:color="00000A" w:space="0" w:sz="4" w:val="single"/>
+              <w:bottom w:color="00000A" w:space="0" w:sz="4" w:val="single"/>
+              <w:right w:color="00000A" w:space="0" w:sz="4" w:val="single"/>
+            </w:tcBorders>
+            <w:shd w:fill="FFFFFF" w:val="clear"/>
+            <w:tcMar>
+              <w:top w:type="dxa" w:w="0"/>
+              <w:left w:type="dxa" w:w="108"/>
+              <w:bottom w:type="dxa" w:w="0"/>
+              <w:right w:type="dxa" w:w="108"/>
+            </w:tcMar>
+            <w:vAlign w:val="center"/>
+          </w:tcPr>
+          <w:p>
+            <w:pPr>
+              <w:pStyle w:val="style0"/>
+              <w:spacing w:line="360" w:lineRule="auto"/>
+            </w:pPr>
+            <w:r>
+              <w:rPr>
+                <w:rFonts w:ascii="Trebuchet MS" w:cs="Tahoma" w:hAnsi="Trebuchet MS"/>
+                <w:b/>
+                <w:bCs/>
+                <w:sz w:val="20"/>
+                <w:szCs w:val="20"/>
+              </w:rPr>
+              <w:t>Sr. Software Engineer</w:t>
+            </w:r>
+          </w:p>
+        </w:tc>
+      </w:tr>
+      <w:tr>
+        <w:trPr>
+          <w:cantSplit w:val="false"/>
+        </w:trPr>
+        <w:tc>
+          <w:tcPr>
+            <w:tcW w:type="dxa" w:w="4613"/>
+            <w:tcBorders>
+              <w:top w:color="00000A" w:space="0" w:sz="4" w:val="single"/>
+              <w:left w:color="00000A" w:space="0" w:sz="4" w:val="single"/>
+              <w:bottom w:color="00000A" w:space="0" w:sz="4" w:val="single"/>
+              <w:right w:color="00000A" w:space="0" w:sz="4" w:val="single"/>
+            </w:tcBorders>
+            <w:shd w:fill="FFFFFF" w:val="clear"/>
+            <w:tcMar>
+              <w:top w:type="dxa" w:w="0"/>
+              <w:left w:type="dxa" w:w="108"/>
+              <w:bottom w:type="dxa" w:w="0"/>
+              <w:right w:type="dxa" w:w="108"/>
+            </w:tcMar>
+            <w:vAlign w:val="center"/>
+          </w:tcPr>
+          <w:p>
+            <w:pPr>
+              <w:pStyle w:val="style0"/>
+              <w:spacing w:line="360" w:lineRule="auto"/>
+            </w:pPr>
+            <w:r>
+              <w:rPr>
+                <w:rFonts w:ascii="Trebuchet MS" w:cs="Tahoma" w:hAnsi="Trebuchet MS"/>
+                <w:b/>
+                <w:bCs/>
+                <w:sz w:val="20"/>
+                <w:szCs w:val="20"/>
+              </w:rPr>
+              <w:t>Team Size</w:t>
+            </w:r>
+          </w:p>
+        </w:tc>
+        <w:tc>
+          <w:tcPr>
+            <w:tcW w:type="dxa" w:w="5484"/>
+            <w:tcBorders>
+              <w:top w:color="00000A" w:space="0" w:sz="4" w:val="single"/>
+              <w:left w:color="00000A" w:space="0" w:sz="4" w:val="single"/>
+              <w:bottom w:color="00000A" w:space="0" w:sz="4" w:val="single"/>
+              <w:right w:color="00000A" w:space="0" w:sz="4" w:val="single"/>
+            </w:tcBorders>
+            <w:shd w:fill="FFFFFF" w:val="clear"/>
+            <w:tcMar>
+              <w:top w:type="dxa" w:w="0"/>
+              <w:left w:type="dxa" w:w="108"/>
+              <w:bottom w:type="dxa" w:w="0"/>
+              <w:right w:type="dxa" w:w="108"/>
+            </w:tcMar>
+            <w:vAlign w:val="center"/>
+          </w:tcPr>
+          <w:p>
+            <w:pPr>
+              <w:pStyle w:val="style0"/>
+              <w:spacing w:line="360" w:lineRule="auto"/>
+            </w:pPr>
+            <w:r>
+              <w:rPr>
+                <w:rFonts w:ascii="Trebuchet MS" w:cs="Tahoma" w:hAnsi="Trebuchet MS"/>
+                <w:b/>
+                <w:bCs/>
+                <w:sz w:val="20"/>
+                <w:szCs w:val="20"/>
+              </w:rPr>
+              <w:t>2</w:t>
+            </w:r>
+          </w:p>
+        </w:tc>
+      </w:tr>
+      <w:tr>
+        <w:trPr>
+          <w:cantSplit w:val="false"/>
+        </w:trPr>
+        <w:tc>
+          <w:tcPr>
+            <w:tcW w:type="dxa" w:w="4613"/>
+            <w:tcBorders>
+              <w:top w:color="00000A" w:space="0" w:sz="4" w:val="single"/>
+              <w:left w:color="00000A" w:space="0" w:sz="4" w:val="single"/>
+              <w:bottom w:color="00000A" w:space="0" w:sz="4" w:val="single"/>
+              <w:right w:color="00000A" w:space="0" w:sz="4" w:val="single"/>
+            </w:tcBorders>
+            <w:shd w:fill="FFFFFF" w:val="clear"/>
+            <w:tcMar>
+              <w:top w:type="dxa" w:w="0"/>
+              <w:left w:type="dxa" w:w="108"/>
+              <w:bottom w:type="dxa" w:w="0"/>
+              <w:right w:type="dxa" w:w="108"/>
+            </w:tcMar>
+            <w:vAlign w:val="center"/>
+          </w:tcPr>
+          <w:p>
+            <w:pPr>
+              <w:pStyle w:val="style0"/>
+              <w:spacing w:line="360" w:lineRule="auto"/>
+            </w:pPr>
+            <w:r>
+              <w:rPr>
+                <w:rFonts w:ascii="Trebuchet MS" w:cs="Tahoma" w:hAnsi="Trebuchet MS"/>
+                <w:b/>
+                <w:bCs/>
+                <w:sz w:val="20"/>
+                <w:szCs w:val="20"/>
+              </w:rPr>
+              <w:t>Tech Used</w:t>
+            </w:r>
+          </w:p>
+        </w:tc>
+        <w:tc>
+          <w:tcPr>
+            <w:tcW w:type="dxa" w:w="5484"/>
+            <w:tcBorders>
+              <w:top w:color="00000A" w:space="0" w:sz="4" w:val="single"/>
+              <w:left w:color="00000A" w:space="0" w:sz="4" w:val="single"/>
+              <w:bottom w:color="00000A" w:space="0" w:sz="4" w:val="single"/>
+              <w:right w:color="00000A" w:space="0" w:sz="4" w:val="single"/>
+            </w:tcBorders>
+            <w:shd w:fill="FFFFFF" w:val="clear"/>
+            <w:tcMar>
+              <w:top w:type="dxa" w:w="0"/>
+              <w:left w:type="dxa" w:w="108"/>
+              <w:bottom w:type="dxa" w:w="0"/>
+              <w:right w:type="dxa" w:w="108"/>
+            </w:tcMar>
+            <w:vAlign w:val="center"/>
+          </w:tcPr>
+          <w:p>
+            <w:pPr>
+              <w:pStyle w:val="style0"/>
+              <w:spacing w:line="360" w:lineRule="auto"/>
+            </w:pPr>
+            <w:r>
+              <w:rPr>
+                <w:rFonts w:ascii="Trebuchet MS" w:cs="Tahoma" w:hAnsi="Trebuchet MS"/>
+                <w:b/>
+                <w:bCs/>
+                <w:sz w:val="20"/>
+                <w:szCs w:val="20"/>
+              </w:rPr>
+              <w:t>Python, DialogFlow, Google Assistant, AWS Lambda, AWS Cloudwatch.</w:t>
+            </w:r>
+          </w:p>
+        </w:tc>
+      </w:tr>
+    </w:tbl>
+    <w:p>
+      <w:pPr>
+        <w:pStyle w:val="style0"/>
         <w:spacing w:line="360" w:lineRule="auto"/>
       </w:pPr>
       <w:r>
@@ -4863,7 +5473,98 @@
     </w:p>
     <w:p>
       <w:pPr>
-        <w:pStyle w:val="style137"/>
+        <w:pStyle w:val="style0"/>
+        <w:spacing w:line="360" w:lineRule="auto"/>
+      </w:pPr>
+      <w:r>
+        <w:rPr>
+          <w:rFonts w:ascii="Trebuchet MS" w:cs="Tahoma" w:hAnsi="Trebuchet MS"/>
+          <w:b/>
+          <w:sz w:val="20"/>
+          <w:szCs w:val="20"/>
+          <w:u w:val="single"/>
+        </w:rPr>
+        <w:t xml:space="preserve">Project Description </w:t>
+      </w:r>
+    </w:p>
+    <w:p>
+      <w:pPr>
+        <w:pStyle w:val="style0"/>
+        <w:spacing w:line="360" w:lineRule="auto"/>
+      </w:pPr>
+      <w:r>
+        <w:rPr>
+          <w:rFonts w:ascii="Trebuchet MS" w:cs="Tahoma" w:hAnsi="Trebuchet MS"/>
+          <w:b/>
+          <w:sz w:val="20"/>
+          <w:szCs w:val="20"/>
+        </w:rPr>
+        <w:t>Prject consist of a Python app hosted on the AWS Lambda service interacting with DialogFlow and Google Assistant.</w:t>
+      </w:r>
+    </w:p>
+    <w:p>
+      <w:pPr>
+        <w:pStyle w:val="style0"/>
+        <w:spacing w:line="360" w:lineRule="auto"/>
+      </w:pPr>
+      <w:r>
+        <w:rPr>
+          <w:rFonts w:ascii="Trebuchet MS" w:cs="Tahoma" w:hAnsi="Trebuchet MS"/>
+          <w:b/>
+          <w:sz w:val="20"/>
+          <w:szCs w:val="20"/>
+        </w:rPr>
+        <w:t>Making information available for our Sales team on Voice by setting up Projects, Intents, Entities on DialogFlow and using Google Assistant for NLP.</w:t>
+      </w:r>
+    </w:p>
+    <w:p>
+      <w:pPr>
+        <w:pStyle w:val="style0"/>
+        <w:spacing w:line="360" w:lineRule="auto"/>
+      </w:pPr>
+      <w:r>
+        <w:rPr>
+          <w:rFonts w:ascii="Trebuchet MS" w:cs="Tahoma" w:hAnsi="Trebuchet MS"/>
+          <w:b/>
+          <w:sz w:val="20"/>
+          <w:szCs w:val="20"/>
+          <w:u w:val="single"/>
+        </w:rPr>
+        <w:t xml:space="preserve">Roles &amp; Responsibilities </w:t>
+      </w:r>
+    </w:p>
+    <w:p>
+      <w:pPr>
+        <w:pStyle w:val="style0"/>
+        <w:numPr>
+          <w:ilvl w:val="0"/>
+          <w:numId w:val="5"/>
+        </w:numPr>
+        <w:spacing w:line="360" w:lineRule="auto"/>
+      </w:pPr>
+      <w:r>
+        <w:rPr>
+          <w:rFonts w:ascii="Trebuchet MS" w:cs="Tahoma" w:hAnsi="Trebuchet MS"/>
+          <w:b/>
+          <w:sz w:val="20"/>
+          <w:szCs w:val="20"/>
+          <w:shd w:fill="FFFFFF" w:val="clear"/>
+        </w:rPr>
+        <w:t>Developing the project &amp; writing the core features of the Python App.</w:t>
+      </w:r>
+    </w:p>
+    <w:p>
+      <w:pPr>
+        <w:pStyle w:val="style140"/>
+        <w:spacing w:line="360" w:lineRule="auto"/>
+      </w:pPr>
+      <w:r>
+        <w:rPr/>
+      </w:r>
+    </w:p>
+    <w:p>
+      <w:pPr>
+        <w:pStyle w:val="style140"/>
         <w:spacing w:after="220" w:before="0" w:line="240" w:lineRule="atLeast"/>
       </w:pPr>
       <w:r>
@@ -4890,7 +5591,7 @@
     </w:p>
     <w:p>
       <w:pPr>
-        <w:pStyle w:val="style137"/>
+        <w:pStyle w:val="style140"/>
       </w:pPr>
       <w:r>
         <w:rPr>
@@ -4905,7 +5606,7 @@
     </w:p>
     <w:p>
       <w:pPr>
-        <w:pStyle w:val="style137"/>
+        <w:pStyle w:val="style140"/>
       </w:pPr>
       <w:r>
         <w:rPr>
@@ -4920,7 +5621,7 @@
     </w:p>
     <w:p>
       <w:pPr>
-        <w:pStyle w:val="style137"/>
+        <w:pStyle w:val="style140"/>
       </w:pPr>
       <w:hyperlink r:id="rId2">
         <w:r>
@@ -4939,7 +5640,7 @@
     </w:p>
     <w:p>
       <w:pPr>
-        <w:pStyle w:val="style137"/>
+        <w:pStyle w:val="style140"/>
       </w:pPr>
       <w:hyperlink r:id="rId3">
         <w:r>
@@ -4977,7 +5678,7 @@
     </w:p>
     <w:p>
       <w:pPr>
-        <w:pStyle w:val="style137"/>
+        <w:pStyle w:val="style140"/>
       </w:pPr>
       <w:r>
         <w:rPr>
@@ -4993,7 +5694,7 @@
     <w:tbl>
       <w:tblPr>
         <w:jc w:val="left"/>
-        <w:tblInd w:type="dxa" w:w="-657"/>
+        <w:tblInd w:type="dxa" w:w="-765"/>
         <w:tblBorders>
           <w:top w:color="00000A" w:space="0" w:sz="4" w:val="single"/>
           <w:left w:color="00000A" w:space="0" w:sz="4" w:val="single"/>
@@ -5002,7 +5703,7 @@
         </w:tblBorders>
       </w:tblPr>
       <w:tblGrid>
-        <w:gridCol w:w="4614"/>
+        <w:gridCol w:w="4613"/>
         <w:gridCol w:w="5484"/>
       </w:tblGrid>
       <w:tr>
@@ -5011,7 +5712,7 @@
         </w:trPr>
         <w:tc>
           <w:tcPr>
-            <w:tcW w:type="dxa" w:w="4614"/>
+            <w:tcW w:type="dxa" w:w="4613"/>
             <w:tcBorders>
               <w:top w:color="00000A" w:space="0" w:sz="4" w:val="single"/>
               <w:left w:color="00000A" w:space="0" w:sz="4" w:val="single"/>
@@ -5064,7 +5765,7 @@
           </w:tcPr>
           <w:p>
             <w:pPr>
-              <w:pStyle w:val="style137"/>
+              <w:pStyle w:val="style140"/>
             </w:pPr>
             <w:r>
               <w:rPr>
@@ -5079,7 +5780,7 @@
           </w:p>
           <w:p>
             <w:pPr>
-              <w:pStyle w:val="style137"/>
+              <w:pStyle w:val="style140"/>
             </w:pPr>
             <w:r>
               <w:rPr>
@@ -5094,7 +5795,7 @@
           </w:p>
           <w:p>
             <w:pPr>
-              <w:pStyle w:val="style137"/>
+              <w:pStyle w:val="style140"/>
             </w:pPr>
             <w:r>
               <w:rPr>
@@ -5109,7 +5810,7 @@
           </w:p>
           <w:p>
             <w:pPr>
-              <w:pStyle w:val="style137"/>
+              <w:pStyle w:val="style140"/>
             </w:pPr>
             <w:r>
               <w:rPr>
@@ -5124,7 +5825,7 @@
           </w:p>
           <w:p>
             <w:pPr>
-              <w:pStyle w:val="style137"/>
+              <w:pStyle w:val="style140"/>
             </w:pPr>
             <w:r>
               <w:rPr>
@@ -5139,7 +5840,7 @@
           </w:p>
           <w:p>
             <w:pPr>
-              <w:pStyle w:val="style137"/>
+              <w:pStyle w:val="style140"/>
             </w:pPr>
             <w:r>
               <w:rPr>
@@ -5154,7 +5855,7 @@
           </w:p>
           <w:p>
             <w:pPr>
-              <w:pStyle w:val="style137"/>
+              <w:pStyle w:val="style140"/>
             </w:pPr>
             <w:r>
               <w:rPr>
@@ -5169,7 +5870,7 @@
           </w:p>
           <w:p>
             <w:pPr>
-              <w:pStyle w:val="style137"/>
+              <w:pStyle w:val="style140"/>
             </w:pPr>
             <w:r>
               <w:rPr>
@@ -5184,7 +5885,7 @@
           </w:p>
           <w:p>
             <w:pPr>
-              <w:pStyle w:val="style137"/>
+              <w:pStyle w:val="style140"/>
               <w:spacing w:after="120" w:before="0" w:line="360" w:lineRule="auto"/>
             </w:pPr>
             <w:r>
@@ -5199,25 +5900,25 @@
         </w:trPr>
         <w:tc>
           <w:tcPr>
-            <w:tcW w:type="dxa" w:w="4614"/>
-            <w:tcBorders>
-              <w:top w:color="00000A" w:space="0" w:sz="4" w:val="single"/>
-              <w:left w:color="00000A" w:space="0" w:sz="4" w:val="single"/>
-              <w:bottom w:color="00000A" w:space="0" w:sz="4" w:val="single"/>
-              <w:right w:color="00000A" w:space="0" w:sz="4" w:val="single"/>
-            </w:tcBorders>
-            <w:shd w:fill="FFFFFF" w:val="clear"/>
-            <w:tcMar>
-              <w:top w:type="dxa" w:w="0"/>
-              <w:left w:type="dxa" w:w="108"/>
-              <w:bottom w:type="dxa" w:w="0"/>
-              <w:right w:type="dxa" w:w="108"/>
-            </w:tcMar>
-            <w:vAlign w:val="center"/>
-          </w:tcPr>
-          <w:p>
-            <w:pPr>
-              <w:pStyle w:val="style137"/>
+            <w:tcW w:type="dxa" w:w="4613"/>
+            <w:tcBorders>
+              <w:top w:color="00000A" w:space="0" w:sz="4" w:val="single"/>
+              <w:left w:color="00000A" w:space="0" w:sz="4" w:val="single"/>
+              <w:bottom w:color="00000A" w:space="0" w:sz="4" w:val="single"/>
+              <w:right w:color="00000A" w:space="0" w:sz="4" w:val="single"/>
+            </w:tcBorders>
+            <w:shd w:fill="FFFFFF" w:val="clear"/>
+            <w:tcMar>
+              <w:top w:type="dxa" w:w="0"/>
+              <w:left w:type="dxa" w:w="108"/>
+              <w:bottom w:type="dxa" w:w="0"/>
+              <w:right w:type="dxa" w:w="108"/>
+            </w:tcMar>
+            <w:vAlign w:val="center"/>
+          </w:tcPr>
+          <w:p>
+            <w:pPr>
+              <w:pStyle w:val="style140"/>
               <w:spacing w:after="120" w:before="0" w:line="360" w:lineRule="auto"/>
             </w:pPr>
             <w:r>
@@ -5252,7 +5953,7 @@
           </w:tcPr>
           <w:p>
             <w:pPr>
-              <w:pStyle w:val="style137"/>
+              <w:pStyle w:val="style140"/>
               <w:spacing w:after="120" w:before="0" w:line="360" w:lineRule="auto"/>
             </w:pPr>
             <w:r>
@@ -5274,25 +5975,25 @@
         </w:trPr>
         <w:tc>
           <w:tcPr>
-            <w:tcW w:type="dxa" w:w="4614"/>
-            <w:tcBorders>
-              <w:top w:color="00000A" w:space="0" w:sz="4" w:val="single"/>
-              <w:left w:color="00000A" w:space="0" w:sz="4" w:val="single"/>
-              <w:bottom w:color="00000A" w:space="0" w:sz="4" w:val="single"/>
-              <w:right w:color="00000A" w:space="0" w:sz="4" w:val="single"/>
-            </w:tcBorders>
-            <w:shd w:fill="FFFFFF" w:val="clear"/>
-            <w:tcMar>
-              <w:top w:type="dxa" w:w="0"/>
-              <w:left w:type="dxa" w:w="108"/>
-              <w:bottom w:type="dxa" w:w="0"/>
-              <w:right w:type="dxa" w:w="108"/>
-            </w:tcMar>
-            <w:vAlign w:val="center"/>
-          </w:tcPr>
-          <w:p>
-            <w:pPr>
-              <w:pStyle w:val="style137"/>
+            <w:tcW w:type="dxa" w:w="4613"/>
+            <w:tcBorders>
+              <w:top w:color="00000A" w:space="0" w:sz="4" w:val="single"/>
+              <w:left w:color="00000A" w:space="0" w:sz="4" w:val="single"/>
+              <w:bottom w:color="00000A" w:space="0" w:sz="4" w:val="single"/>
+              <w:right w:color="00000A" w:space="0" w:sz="4" w:val="single"/>
+            </w:tcBorders>
+            <w:shd w:fill="FFFFFF" w:val="clear"/>
+            <w:tcMar>
+              <w:top w:type="dxa" w:w="0"/>
+              <w:left w:type="dxa" w:w="108"/>
+              <w:bottom w:type="dxa" w:w="0"/>
+              <w:right w:type="dxa" w:w="108"/>
+            </w:tcMar>
+            <w:vAlign w:val="center"/>
+          </w:tcPr>
+          <w:p>
+            <w:pPr>
+              <w:pStyle w:val="style140"/>
               <w:spacing w:after="120" w:before="0" w:line="360" w:lineRule="auto"/>
             </w:pPr>
             <w:r>
@@ -5327,7 +6028,7 @@
           </w:tcPr>
           <w:p>
             <w:pPr>
-              <w:pStyle w:val="style137"/>
+              <w:pStyle w:val="style140"/>
               <w:spacing w:after="120" w:before="0"/>
             </w:pPr>
             <w:hyperlink r:id="rId4">
@@ -5353,25 +6054,25 @@
         </w:trPr>
         <w:tc>
           <w:tcPr>
-            <w:tcW w:type="dxa" w:w="4614"/>
-            <w:tcBorders>
-              <w:top w:color="00000A" w:space="0" w:sz="4" w:val="single"/>
-              <w:left w:color="00000A" w:space="0" w:sz="4" w:val="single"/>
-              <w:bottom w:color="00000A" w:space="0" w:sz="4" w:val="single"/>
-              <w:right w:color="00000A" w:space="0" w:sz="4" w:val="single"/>
-            </w:tcBorders>
-            <w:shd w:fill="FFFFFF" w:val="clear"/>
-            <w:tcMar>
-              <w:top w:type="dxa" w:w="0"/>
-              <w:left w:type="dxa" w:w="108"/>
-              <w:bottom w:type="dxa" w:w="0"/>
-              <w:right w:type="dxa" w:w="108"/>
-            </w:tcMar>
-            <w:vAlign w:val="center"/>
-          </w:tcPr>
-          <w:p>
-            <w:pPr>
-              <w:pStyle w:val="style137"/>
+            <w:tcW w:type="dxa" w:w="4613"/>
+            <w:tcBorders>
+              <w:top w:color="00000A" w:space="0" w:sz="4" w:val="single"/>
+              <w:left w:color="00000A" w:space="0" w:sz="4" w:val="single"/>
+              <w:bottom w:color="00000A" w:space="0" w:sz="4" w:val="single"/>
+              <w:right w:color="00000A" w:space="0" w:sz="4" w:val="single"/>
+            </w:tcBorders>
+            <w:shd w:fill="FFFFFF" w:val="clear"/>
+            <w:tcMar>
+              <w:top w:type="dxa" w:w="0"/>
+              <w:left w:type="dxa" w:w="108"/>
+              <w:bottom w:type="dxa" w:w="0"/>
+              <w:right w:type="dxa" w:w="108"/>
+            </w:tcMar>
+            <w:vAlign w:val="center"/>
+          </w:tcPr>
+          <w:p>
+            <w:pPr>
+              <w:pStyle w:val="style140"/>
               <w:spacing w:after="120" w:before="0" w:line="360" w:lineRule="auto"/>
             </w:pPr>
             <w:r>
@@ -5406,7 +6107,7 @@
           </w:tcPr>
           <w:p>
             <w:pPr>
-              <w:pStyle w:val="style137"/>
+              <w:pStyle w:val="style140"/>
               <w:spacing w:after="120" w:before="0" w:line="360" w:lineRule="auto"/>
             </w:pPr>
             <w:hyperlink r:id="rId5">
@@ -5438,7 +6139,7 @@
     </w:p>
     <w:p>
       <w:pPr>
-        <w:pStyle w:val="style137"/>
+        <w:pStyle w:val="style140"/>
       </w:pPr>
       <w:r>
         <w:rPr>
@@ -5453,7 +6154,7 @@
     </w:p>
     <w:p>
       <w:pPr>
-        <w:pStyle w:val="style137"/>
+        <w:pStyle w:val="style140"/>
       </w:pPr>
       <w:r>
         <w:rPr>
@@ -5468,7 +6169,7 @@
     </w:p>
     <w:p>
       <w:pPr>
-        <w:pStyle w:val="style137"/>
+        <w:pStyle w:val="style140"/>
       </w:pPr>
       <w:r>
         <w:rPr>
@@ -5483,7 +6184,7 @@
     </w:p>
     <w:p>
       <w:pPr>
-        <w:pStyle w:val="style137"/>
+        <w:pStyle w:val="style140"/>
       </w:pPr>
       <w:r>
         <w:rPr>
@@ -5498,7 +6199,7 @@
     </w:p>
     <w:p>
       <w:pPr>
-        <w:pStyle w:val="style137"/>
+        <w:pStyle w:val="style140"/>
       </w:pPr>
       <w:hyperlink r:id="rId6">
         <w:r>
@@ -5526,7 +6227,7 @@
     </w:p>
     <w:p>
       <w:pPr>
-        <w:pStyle w:val="style137"/>
+        <w:pStyle w:val="style140"/>
       </w:pPr>
       <w:r>
         <w:rPr>
@@ -5542,7 +6243,7 @@
     <w:tbl>
       <w:tblPr>
         <w:jc w:val="left"/>
-        <w:tblInd w:type="dxa" w:w="-657"/>
+        <w:tblInd w:type="dxa" w:w="-765"/>
         <w:tblBorders>
           <w:top w:color="00000A" w:space="0" w:sz="4" w:val="single"/>
           <w:left w:color="00000A" w:space="0" w:sz="4" w:val="single"/>
@@ -5551,7 +6252,7 @@
         </w:tblBorders>
       </w:tblPr>
       <w:tblGrid>
-        <w:gridCol w:w="4614"/>
+        <w:gridCol w:w="4613"/>
         <w:gridCol w:w="5484"/>
       </w:tblGrid>
       <w:tr>
@@ -5560,7 +6261,7 @@
         </w:trPr>
         <w:tc>
           <w:tcPr>
-            <w:tcW w:type="dxa" w:w="4614"/>
+            <w:tcW w:type="dxa" w:w="4613"/>
             <w:tcBorders>
               <w:top w:color="00000A" w:space="0" w:sz="4" w:val="single"/>
               <w:left w:color="00000A" w:space="0" w:sz="4" w:val="single"/>
@@ -5613,7 +6314,7 @@
           </w:tcPr>
           <w:p>
             <w:pPr>
-              <w:pStyle w:val="style137"/>
+              <w:pStyle w:val="style140"/>
               <w:spacing w:after="120" w:before="0" w:line="360" w:lineRule="auto"/>
             </w:pPr>
             <w:r>
@@ -5635,25 +6336,25 @@
         </w:trPr>
         <w:tc>
           <w:tcPr>
-            <w:tcW w:type="dxa" w:w="4614"/>
-            <w:tcBorders>
-              <w:top w:color="00000A" w:space="0" w:sz="4" w:val="single"/>
-              <w:left w:color="00000A" w:space="0" w:sz="4" w:val="single"/>
-              <w:bottom w:color="00000A" w:space="0" w:sz="4" w:val="single"/>
-              <w:right w:color="00000A" w:space="0" w:sz="4" w:val="single"/>
-            </w:tcBorders>
-            <w:shd w:fill="FFFFFF" w:val="clear"/>
-            <w:tcMar>
-              <w:top w:type="dxa" w:w="0"/>
-              <w:left w:type="dxa" w:w="108"/>
-              <w:bottom w:type="dxa" w:w="0"/>
-              <w:right w:type="dxa" w:w="108"/>
-            </w:tcMar>
-            <w:vAlign w:val="center"/>
-          </w:tcPr>
-          <w:p>
-            <w:pPr>
-              <w:pStyle w:val="style137"/>
+            <w:tcW w:type="dxa" w:w="4613"/>
+            <w:tcBorders>
+              <w:top w:color="00000A" w:space="0" w:sz="4" w:val="single"/>
+              <w:left w:color="00000A" w:space="0" w:sz="4" w:val="single"/>
+              <w:bottom w:color="00000A" w:space="0" w:sz="4" w:val="single"/>
+              <w:right w:color="00000A" w:space="0" w:sz="4" w:val="single"/>
+            </w:tcBorders>
+            <w:shd w:fill="FFFFFF" w:val="clear"/>
+            <w:tcMar>
+              <w:top w:type="dxa" w:w="0"/>
+              <w:left w:type="dxa" w:w="108"/>
+              <w:bottom w:type="dxa" w:w="0"/>
+              <w:right w:type="dxa" w:w="108"/>
+            </w:tcMar>
+            <w:vAlign w:val="center"/>
+          </w:tcPr>
+          <w:p>
+            <w:pPr>
+              <w:pStyle w:val="style140"/>
               <w:spacing w:after="120" w:before="0" w:line="360" w:lineRule="auto"/>
             </w:pPr>
             <w:r>
@@ -5688,7 +6389,7 @@
           </w:tcPr>
           <w:p>
             <w:pPr>
-              <w:pStyle w:val="style137"/>
+              <w:pStyle w:val="style140"/>
               <w:spacing w:after="120" w:before="0" w:line="360" w:lineRule="auto"/>
             </w:pPr>
             <w:r>
@@ -5710,25 +6411,25 @@
         </w:trPr>
         <w:tc>
           <w:tcPr>
-            <w:tcW w:type="dxa" w:w="4614"/>
-            <w:tcBorders>
-              <w:top w:color="00000A" w:space="0" w:sz="4" w:val="single"/>
-              <w:left w:color="00000A" w:space="0" w:sz="4" w:val="single"/>
-              <w:bottom w:color="00000A" w:space="0" w:sz="4" w:val="single"/>
-              <w:right w:color="00000A" w:space="0" w:sz="4" w:val="single"/>
-            </w:tcBorders>
-            <w:shd w:fill="FFFFFF" w:val="clear"/>
-            <w:tcMar>
-              <w:top w:type="dxa" w:w="0"/>
-              <w:left w:type="dxa" w:w="108"/>
-              <w:bottom w:type="dxa" w:w="0"/>
-              <w:right w:type="dxa" w:w="108"/>
-            </w:tcMar>
-            <w:vAlign w:val="center"/>
-          </w:tcPr>
-          <w:p>
-            <w:pPr>
-              <w:pStyle w:val="style137"/>
+            <w:tcW w:type="dxa" w:w="4613"/>
+            <w:tcBorders>
+              <w:top w:color="00000A" w:space="0" w:sz="4" w:val="single"/>
+              <w:left w:color="00000A" w:space="0" w:sz="4" w:val="single"/>
+              <w:bottom w:color="00000A" w:space="0" w:sz="4" w:val="single"/>
+              <w:right w:color="00000A" w:space="0" w:sz="4" w:val="single"/>
+            </w:tcBorders>
+            <w:shd w:fill="FFFFFF" w:val="clear"/>
+            <w:tcMar>
+              <w:top w:type="dxa" w:w="0"/>
+              <w:left w:type="dxa" w:w="108"/>
+              <w:bottom w:type="dxa" w:w="0"/>
+              <w:right w:type="dxa" w:w="108"/>
+            </w:tcMar>
+            <w:vAlign w:val="center"/>
+          </w:tcPr>
+          <w:p>
+            <w:pPr>
+              <w:pStyle w:val="style140"/>
               <w:spacing w:after="120" w:before="0" w:line="360" w:lineRule="auto"/>
             </w:pPr>
             <w:r>
@@ -5763,7 +6464,7 @@
           </w:tcPr>
           <w:p>
             <w:pPr>
-              <w:pStyle w:val="style137"/>
+              <w:pStyle w:val="style140"/>
               <w:spacing w:after="120" w:before="0" w:line="360" w:lineRule="auto"/>
             </w:pPr>
             <w:hyperlink r:id="rId7">
@@ -5789,25 +6490,25 @@
         </w:trPr>
         <w:tc>
           <w:tcPr>
-            <w:tcW w:type="dxa" w:w="4614"/>
-            <w:tcBorders>
-              <w:top w:color="00000A" w:space="0" w:sz="4" w:val="single"/>
-              <w:left w:color="00000A" w:space="0" w:sz="4" w:val="single"/>
-              <w:bottom w:color="00000A" w:space="0" w:sz="4" w:val="single"/>
-              <w:right w:color="00000A" w:space="0" w:sz="4" w:val="single"/>
-            </w:tcBorders>
-            <w:shd w:fill="FFFFFF" w:val="clear"/>
-            <w:tcMar>
-              <w:top w:type="dxa" w:w="0"/>
-              <w:left w:type="dxa" w:w="108"/>
-              <w:bottom w:type="dxa" w:w="0"/>
-              <w:right w:type="dxa" w:w="108"/>
-            </w:tcMar>
-            <w:vAlign w:val="center"/>
-          </w:tcPr>
-          <w:p>
-            <w:pPr>
-              <w:pStyle w:val="style137"/>
+            <w:tcW w:type="dxa" w:w="4613"/>
+            <w:tcBorders>
+              <w:top w:color="00000A" w:space="0" w:sz="4" w:val="single"/>
+              <w:left w:color="00000A" w:space="0" w:sz="4" w:val="single"/>
+              <w:bottom w:color="00000A" w:space="0" w:sz="4" w:val="single"/>
+              <w:right w:color="00000A" w:space="0" w:sz="4" w:val="single"/>
+            </w:tcBorders>
+            <w:shd w:fill="FFFFFF" w:val="clear"/>
+            <w:tcMar>
+              <w:top w:type="dxa" w:w="0"/>
+              <w:left w:type="dxa" w:w="108"/>
+              <w:bottom w:type="dxa" w:w="0"/>
+              <w:right w:type="dxa" w:w="108"/>
+            </w:tcMar>
+            <w:vAlign w:val="center"/>
+          </w:tcPr>
+          <w:p>
+            <w:pPr>
+              <w:pStyle w:val="style140"/>
               <w:spacing w:after="120" w:before="0" w:line="360" w:lineRule="auto"/>
             </w:pPr>
             <w:r>
@@ -5842,7 +6543,7 @@
           </w:tcPr>
           <w:p>
             <w:pPr>
-              <w:pStyle w:val="style137"/>
+              <w:pStyle w:val="style140"/>
               <w:spacing w:after="120" w:before="0" w:line="360" w:lineRule="auto"/>
             </w:pPr>
             <w:hyperlink r:id="rId8">
@@ -5874,7 +6575,7 @@
     </w:p>
     <w:p>
       <w:pPr>
-        <w:pStyle w:val="style137"/>
+        <w:pStyle w:val="style140"/>
       </w:pPr>
       <w:r>
         <w:rPr>
@@ -5890,7 +6591,7 @@
     <w:tbl>
       <w:tblPr>
         <w:jc w:val="left"/>
-        <w:tblInd w:type="dxa" w:w="-657"/>
+        <w:tblInd w:type="dxa" w:w="-765"/>
         <w:tblBorders>
           <w:top w:color="00000A" w:space="0" w:sz="4" w:val="single"/>
           <w:left w:color="00000A" w:space="0" w:sz="4" w:val="single"/>
@@ -5899,7 +6600,7 @@
         </w:tblBorders>
       </w:tblPr>
       <w:tblGrid>
-        <w:gridCol w:w="4614"/>
+        <w:gridCol w:w="4613"/>
         <w:gridCol w:w="5484"/>
       </w:tblGrid>
       <w:tr>
@@ -5908,7 +6609,7 @@
         </w:trPr>
         <w:tc>
           <w:tcPr>
-            <w:tcW w:type="dxa" w:w="4614"/>
+            <w:tcW w:type="dxa" w:w="4613"/>
             <w:tcBorders>
               <w:top w:color="00000A" w:space="0" w:sz="4" w:val="single"/>
               <w:left w:color="00000A" w:space="0" w:sz="4" w:val="single"/>
@@ -5976,7 +6677,7 @@
           </w:p>
           <w:p>
             <w:pPr>
-              <w:pStyle w:val="style137"/>
+              <w:pStyle w:val="style140"/>
             </w:pPr>
             <w:r>
               <w:rPr>
@@ -5991,7 +6692,7 @@
           </w:p>
           <w:p>
             <w:pPr>
-              <w:pStyle w:val="style137"/>
+              <w:pStyle w:val="style140"/>
               <w:spacing w:after="120" w:before="0" w:line="360" w:lineRule="auto"/>
             </w:pPr>
             <w:r>
@@ -6013,25 +6714,25 @@
         </w:trPr>
         <w:tc>
           <w:tcPr>
-            <w:tcW w:type="dxa" w:w="4614"/>
-            <w:tcBorders>
-              <w:top w:color="00000A" w:space="0" w:sz="4" w:val="single"/>
-              <w:left w:color="00000A" w:space="0" w:sz="4" w:val="single"/>
-              <w:bottom w:color="00000A" w:space="0" w:sz="4" w:val="single"/>
-              <w:right w:color="00000A" w:space="0" w:sz="4" w:val="single"/>
-            </w:tcBorders>
-            <w:shd w:fill="FFFFFF" w:val="clear"/>
-            <w:tcMar>
-              <w:top w:type="dxa" w:w="0"/>
-              <w:left w:type="dxa" w:w="108"/>
-              <w:bottom w:type="dxa" w:w="0"/>
-              <w:right w:type="dxa" w:w="108"/>
-            </w:tcMar>
-            <w:vAlign w:val="center"/>
-          </w:tcPr>
-          <w:p>
-            <w:pPr>
-              <w:pStyle w:val="style137"/>
+            <w:tcW w:type="dxa" w:w="4613"/>
+            <w:tcBorders>
+              <w:top w:color="00000A" w:space="0" w:sz="4" w:val="single"/>
+              <w:left w:color="00000A" w:space="0" w:sz="4" w:val="single"/>
+              <w:bottom w:color="00000A" w:space="0" w:sz="4" w:val="single"/>
+              <w:right w:color="00000A" w:space="0" w:sz="4" w:val="single"/>
+            </w:tcBorders>
+            <w:shd w:fill="FFFFFF" w:val="clear"/>
+            <w:tcMar>
+              <w:top w:type="dxa" w:w="0"/>
+              <w:left w:type="dxa" w:w="108"/>
+              <w:bottom w:type="dxa" w:w="0"/>
+              <w:right w:type="dxa" w:w="108"/>
+            </w:tcMar>
+            <w:vAlign w:val="center"/>
+          </w:tcPr>
+          <w:p>
+            <w:pPr>
+              <w:pStyle w:val="style140"/>
               <w:spacing w:after="120" w:before="0" w:line="360" w:lineRule="auto"/>
             </w:pPr>
             <w:r>
@@ -6066,7 +6767,7 @@
           </w:tcPr>
           <w:p>
             <w:pPr>
-              <w:pStyle w:val="style137"/>
+              <w:pStyle w:val="style140"/>
               <w:spacing w:after="120" w:before="0" w:line="360" w:lineRule="auto"/>
             </w:pPr>
             <w:r>
@@ -6088,25 +6789,25 @@
         </w:trPr>
         <w:tc>
           <w:tcPr>
-            <w:tcW w:type="dxa" w:w="4614"/>
-            <w:tcBorders>
-              <w:top w:color="00000A" w:space="0" w:sz="4" w:val="single"/>
-              <w:left w:color="00000A" w:space="0" w:sz="4" w:val="single"/>
-              <w:bottom w:color="00000A" w:space="0" w:sz="4" w:val="single"/>
-              <w:right w:color="00000A" w:space="0" w:sz="4" w:val="single"/>
-            </w:tcBorders>
-            <w:shd w:fill="FFFFFF" w:val="clear"/>
-            <w:tcMar>
-              <w:top w:type="dxa" w:w="0"/>
-              <w:left w:type="dxa" w:w="108"/>
-              <w:bottom w:type="dxa" w:w="0"/>
-              <w:right w:type="dxa" w:w="108"/>
-            </w:tcMar>
-            <w:vAlign w:val="center"/>
-          </w:tcPr>
-          <w:p>
-            <w:pPr>
-              <w:pStyle w:val="style137"/>
+            <w:tcW w:type="dxa" w:w="4613"/>
+            <w:tcBorders>
+              <w:top w:color="00000A" w:space="0" w:sz="4" w:val="single"/>
+              <w:left w:color="00000A" w:space="0" w:sz="4" w:val="single"/>
+              <w:bottom w:color="00000A" w:space="0" w:sz="4" w:val="single"/>
+              <w:right w:color="00000A" w:space="0" w:sz="4" w:val="single"/>
+            </w:tcBorders>
+            <w:shd w:fill="FFFFFF" w:val="clear"/>
+            <w:tcMar>
+              <w:top w:type="dxa" w:w="0"/>
+              <w:left w:type="dxa" w:w="108"/>
+              <w:bottom w:type="dxa" w:w="0"/>
+              <w:right w:type="dxa" w:w="108"/>
+            </w:tcMar>
+            <w:vAlign w:val="center"/>
+          </w:tcPr>
+          <w:p>
+            <w:pPr>
+              <w:pStyle w:val="style140"/>
               <w:spacing w:after="120" w:before="0" w:line="360" w:lineRule="auto"/>
             </w:pPr>
             <w:r>
@@ -6141,7 +6842,7 @@
           </w:tcPr>
           <w:p>
             <w:pPr>
-              <w:pStyle w:val="style137"/>
+              <w:pStyle w:val="style140"/>
               <w:spacing w:after="120" w:before="0" w:line="360" w:lineRule="auto"/>
             </w:pPr>
             <w:hyperlink r:id="rId9">
@@ -6167,25 +6868,25 @@
         </w:trPr>
         <w:tc>
           <w:tcPr>
-            <w:tcW w:type="dxa" w:w="4614"/>
-            <w:tcBorders>
-              <w:top w:color="00000A" w:space="0" w:sz="4" w:val="single"/>
-              <w:left w:color="00000A" w:space="0" w:sz="4" w:val="single"/>
-              <w:bottom w:color="00000A" w:space="0" w:sz="4" w:val="single"/>
-              <w:right w:color="00000A" w:space="0" w:sz="4" w:val="single"/>
-            </w:tcBorders>
-            <w:shd w:fill="FFFFFF" w:val="clear"/>
-            <w:tcMar>
-              <w:top w:type="dxa" w:w="0"/>
-              <w:left w:type="dxa" w:w="108"/>
-              <w:bottom w:type="dxa" w:w="0"/>
-              <w:right w:type="dxa" w:w="108"/>
-            </w:tcMar>
-            <w:vAlign w:val="center"/>
-          </w:tcPr>
-          <w:p>
-            <w:pPr>
-              <w:pStyle w:val="style137"/>
+            <w:tcW w:type="dxa" w:w="4613"/>
+            <w:tcBorders>
+              <w:top w:color="00000A" w:space="0" w:sz="4" w:val="single"/>
+              <w:left w:color="00000A" w:space="0" w:sz="4" w:val="single"/>
+              <w:bottom w:color="00000A" w:space="0" w:sz="4" w:val="single"/>
+              <w:right w:color="00000A" w:space="0" w:sz="4" w:val="single"/>
+            </w:tcBorders>
+            <w:shd w:fill="FFFFFF" w:val="clear"/>
+            <w:tcMar>
+              <w:top w:type="dxa" w:w="0"/>
+              <w:left w:type="dxa" w:w="108"/>
+              <w:bottom w:type="dxa" w:w="0"/>
+              <w:right w:type="dxa" w:w="108"/>
+            </w:tcMar>
+            <w:vAlign w:val="center"/>
+          </w:tcPr>
+          <w:p>
+            <w:pPr>
+              <w:pStyle w:val="style140"/>
               <w:spacing w:after="120" w:before="0" w:line="360" w:lineRule="auto"/>
             </w:pPr>
             <w:r>
@@ -6220,7 +6921,7 @@
           </w:tcPr>
           <w:p>
             <w:pPr>
-              <w:pStyle w:val="style137"/>
+              <w:pStyle w:val="style140"/>
               <w:spacing w:after="120" w:before="0" w:line="360" w:lineRule="auto"/>
             </w:pPr>
             <w:r>
@@ -6251,7 +6952,7 @@
     </w:p>
     <w:p>
       <w:pPr>
-        <w:pStyle w:val="style137"/>
+        <w:pStyle w:val="style140"/>
       </w:pPr>
       <w:r>
         <w:rPr>
@@ -6266,7 +6967,7 @@
     </w:p>
     <w:p>
       <w:pPr>
-        <w:pStyle w:val="style137"/>
+        <w:pStyle w:val="style140"/>
       </w:pPr>
       <w:r>
         <w:rPr>
@@ -6281,7 +6982,7 @@
     </w:p>
     <w:p>
       <w:pPr>
-        <w:pStyle w:val="style137"/>
+        <w:pStyle w:val="style140"/>
       </w:pPr>
       <w:hyperlink r:id="rId10">
         <w:r>
@@ -6309,7 +7010,7 @@
     </w:p>
     <w:p>
       <w:pPr>
-        <w:pStyle w:val="style137"/>
+        <w:pStyle w:val="style140"/>
       </w:pPr>
       <w:r>
         <w:rPr>
@@ -6325,7 +7026,7 @@
     <w:tbl>
       <w:tblPr>
         <w:jc w:val="left"/>
-        <w:tblInd w:type="dxa" w:w="-657"/>
+        <w:tblInd w:type="dxa" w:w="-765"/>
         <w:tblBorders>
           <w:top w:color="00000A" w:space="0" w:sz="4" w:val="single"/>
           <w:left w:color="00000A" w:space="0" w:sz="4" w:val="single"/>
@@ -6334,7 +7035,7 @@
         </w:tblBorders>
       </w:tblPr>
       <w:tblGrid>
-        <w:gridCol w:w="4614"/>
+        <w:gridCol w:w="4613"/>
         <w:gridCol w:w="5484"/>
       </w:tblGrid>
       <w:tr>
@@ -6343,7 +7044,7 @@
         </w:trPr>
         <w:tc>
           <w:tcPr>
-            <w:tcW w:type="dxa" w:w="4614"/>
+            <w:tcW w:type="dxa" w:w="4613"/>
             <w:tcBorders>
               <w:top w:color="00000A" w:space="0" w:sz="4" w:val="single"/>
               <w:left w:color="00000A" w:space="0" w:sz="4" w:val="single"/>
@@ -6396,7 +7097,7 @@
           </w:tcPr>
           <w:p>
             <w:pPr>
-              <w:pStyle w:val="style137"/>
+              <w:pStyle w:val="style140"/>
               <w:spacing w:after="120" w:before="0" w:line="360" w:lineRule="auto"/>
             </w:pPr>
             <w:r>
@@ -6418,25 +7119,25 @@
         </w:trPr>
         <w:tc>
           <w:tcPr>
-            <w:tcW w:type="dxa" w:w="4614"/>
-            <w:tcBorders>
-              <w:top w:color="00000A" w:space="0" w:sz="4" w:val="single"/>
-              <w:left w:color="00000A" w:space="0" w:sz="4" w:val="single"/>
-              <w:bottom w:color="00000A" w:space="0" w:sz="4" w:val="single"/>
-              <w:right w:color="00000A" w:space="0" w:sz="4" w:val="single"/>
-            </w:tcBorders>
-            <w:shd w:fill="FFFFFF" w:val="clear"/>
-            <w:tcMar>
-              <w:top w:type="dxa" w:w="0"/>
-              <w:left w:type="dxa" w:w="108"/>
-              <w:bottom w:type="dxa" w:w="0"/>
-              <w:right w:type="dxa" w:w="108"/>
-            </w:tcMar>
-            <w:vAlign w:val="center"/>
-          </w:tcPr>
-          <w:p>
-            <w:pPr>
-              <w:pStyle w:val="style137"/>
+            <w:tcW w:type="dxa" w:w="4613"/>
+            <w:tcBorders>
+              <w:top w:color="00000A" w:space="0" w:sz="4" w:val="single"/>
+              <w:left w:color="00000A" w:space="0" w:sz="4" w:val="single"/>
+              <w:bottom w:color="00000A" w:space="0" w:sz="4" w:val="single"/>
+              <w:right w:color="00000A" w:space="0" w:sz="4" w:val="single"/>
+            </w:tcBorders>
+            <w:shd w:fill="FFFFFF" w:val="clear"/>
+            <w:tcMar>
+              <w:top w:type="dxa" w:w="0"/>
+              <w:left w:type="dxa" w:w="108"/>
+              <w:bottom w:type="dxa" w:w="0"/>
+              <w:right w:type="dxa" w:w="108"/>
+            </w:tcMar>
+            <w:vAlign w:val="center"/>
+          </w:tcPr>
+          <w:p>
+            <w:pPr>
+              <w:pStyle w:val="style140"/>
               <w:spacing w:after="120" w:before="0" w:line="360" w:lineRule="auto"/>
             </w:pPr>
             <w:r>
@@ -6471,7 +7172,7 @@
           </w:tcPr>
           <w:p>
             <w:pPr>
-              <w:pStyle w:val="style137"/>
+              <w:pStyle w:val="style140"/>
               <w:spacing w:after="120" w:before="0" w:line="360" w:lineRule="auto"/>
             </w:pPr>
             <w:r>
@@ -6493,25 +7194,25 @@
         </w:trPr>
         <w:tc>
           <w:tcPr>
-            <w:tcW w:type="dxa" w:w="4614"/>
-            <w:tcBorders>
-              <w:top w:color="00000A" w:space="0" w:sz="4" w:val="single"/>
-              <w:left w:color="00000A" w:space="0" w:sz="4" w:val="single"/>
-              <w:bottom w:color="00000A" w:space="0" w:sz="4" w:val="single"/>
-              <w:right w:color="00000A" w:space="0" w:sz="4" w:val="single"/>
-            </w:tcBorders>
-            <w:shd w:fill="FFFFFF" w:val="clear"/>
-            <w:tcMar>
-              <w:top w:type="dxa" w:w="0"/>
-              <w:left w:type="dxa" w:w="108"/>
-              <w:bottom w:type="dxa" w:w="0"/>
-              <w:right w:type="dxa" w:w="108"/>
-            </w:tcMar>
-            <w:vAlign w:val="center"/>
-          </w:tcPr>
-          <w:p>
-            <w:pPr>
-              <w:pStyle w:val="style137"/>
+            <w:tcW w:type="dxa" w:w="4613"/>
+            <w:tcBorders>
+              <w:top w:color="00000A" w:space="0" w:sz="4" w:val="single"/>
+              <w:left w:color="00000A" w:space="0" w:sz="4" w:val="single"/>
+              <w:bottom w:color="00000A" w:space="0" w:sz="4" w:val="single"/>
+              <w:right w:color="00000A" w:space="0" w:sz="4" w:val="single"/>
+            </w:tcBorders>
+            <w:shd w:fill="FFFFFF" w:val="clear"/>
+            <w:tcMar>
+              <w:top w:type="dxa" w:w="0"/>
+              <w:left w:type="dxa" w:w="108"/>
+              <w:bottom w:type="dxa" w:w="0"/>
+              <w:right w:type="dxa" w:w="108"/>
+            </w:tcMar>
+            <w:vAlign w:val="center"/>
+          </w:tcPr>
+          <w:p>
+            <w:pPr>
+              <w:pStyle w:val="style140"/>
               <w:spacing w:after="120" w:before="0" w:line="360" w:lineRule="auto"/>
             </w:pPr>
             <w:r>
@@ -6546,7 +7247,7 @@
           </w:tcPr>
           <w:p>
             <w:pPr>
-              <w:pStyle w:val="style137"/>
+              <w:pStyle w:val="style140"/>
               <w:spacing w:after="120" w:before="0" w:line="360" w:lineRule="auto"/>
             </w:pPr>
             <w:hyperlink r:id="rId11">
@@ -6572,25 +7273,25 @@
         </w:trPr>
         <w:tc>
           <w:tcPr>
-            <w:tcW w:type="dxa" w:w="4614"/>
-            <w:tcBorders>
-              <w:top w:color="00000A" w:space="0" w:sz="4" w:val="single"/>
-              <w:left w:color="00000A" w:space="0" w:sz="4" w:val="single"/>
-              <w:bottom w:color="00000A" w:space="0" w:sz="4" w:val="single"/>
-              <w:right w:color="00000A" w:space="0" w:sz="4" w:val="single"/>
-            </w:tcBorders>
-            <w:shd w:fill="FFFFFF" w:val="clear"/>
-            <w:tcMar>
-              <w:top w:type="dxa" w:w="0"/>
-              <w:left w:type="dxa" w:w="108"/>
-              <w:bottom w:type="dxa" w:w="0"/>
-              <w:right w:type="dxa" w:w="108"/>
-            </w:tcMar>
-            <w:vAlign w:val="center"/>
-          </w:tcPr>
-          <w:p>
-            <w:pPr>
-              <w:pStyle w:val="style137"/>
+            <w:tcW w:type="dxa" w:w="4613"/>
+            <w:tcBorders>
+              <w:top w:color="00000A" w:space="0" w:sz="4" w:val="single"/>
+              <w:left w:color="00000A" w:space="0" w:sz="4" w:val="single"/>
+              <w:bottom w:color="00000A" w:space="0" w:sz="4" w:val="single"/>
+              <w:right w:color="00000A" w:space="0" w:sz="4" w:val="single"/>
+            </w:tcBorders>
+            <w:shd w:fill="FFFFFF" w:val="clear"/>
+            <w:tcMar>
+              <w:top w:type="dxa" w:w="0"/>
+              <w:left w:type="dxa" w:w="108"/>
+              <w:bottom w:type="dxa" w:w="0"/>
+              <w:right w:type="dxa" w:w="108"/>
+            </w:tcMar>
+            <w:vAlign w:val="center"/>
+          </w:tcPr>
+          <w:p>
+            <w:pPr>
+              <w:pStyle w:val="style140"/>
               <w:spacing w:after="120" w:before="0" w:line="360" w:lineRule="auto"/>
             </w:pPr>
             <w:r>
@@ -6625,7 +7326,7 @@
           </w:tcPr>
           <w:p>
             <w:pPr>
-              <w:pStyle w:val="style137"/>
+              <w:pStyle w:val="style140"/>
               <w:spacing w:after="120" w:before="0" w:line="360" w:lineRule="auto"/>
             </w:pPr>
             <w:r>
@@ -6656,7 +7357,7 @@
     </w:p>
     <w:p>
       <w:pPr>
-        <w:pStyle w:val="style137"/>
+        <w:pStyle w:val="style140"/>
       </w:pPr>
       <w:r>
         <w:rPr>
@@ -6672,7 +7373,7 @@
     <w:tbl>
       <w:tblPr>
         <w:jc w:val="left"/>
-        <w:tblInd w:type="dxa" w:w="-657"/>
+        <w:tblInd w:type="dxa" w:w="-765"/>
         <w:tblBorders>
           <w:top w:color="00000A" w:space="0" w:sz="4" w:val="single"/>
           <w:left w:color="00000A" w:space="0" w:sz="4" w:val="single"/>
@@ -6681,7 +7382,7 @@
         </w:tblBorders>
       </w:tblPr>
       <w:tblGrid>
-        <w:gridCol w:w="4614"/>
+        <w:gridCol w:w="4613"/>
         <w:gridCol w:w="5484"/>
       </w:tblGrid>
       <w:tr>
@@ -6690,7 +7391,7 @@
         </w:trPr>
         <w:tc>
           <w:tcPr>
-            <w:tcW w:type="dxa" w:w="4614"/>
+            <w:tcW w:type="dxa" w:w="4613"/>
             <w:tcBorders>
               <w:top w:color="00000A" w:space="0" w:sz="4" w:val="single"/>
               <w:left w:color="00000A" w:space="0" w:sz="4" w:val="single"/>
@@ -6758,7 +7459,7 @@
           </w:p>
           <w:p>
             <w:pPr>
-              <w:pStyle w:val="style137"/>
+              <w:pStyle w:val="style140"/>
               <w:spacing w:after="120" w:before="0" w:line="360" w:lineRule="auto"/>
             </w:pPr>
             <w:r>
@@ -6780,25 +7481,25 @@
         </w:trPr>
         <w:tc>
           <w:tcPr>
-            <w:tcW w:type="dxa" w:w="4614"/>
-            <w:tcBorders>
-              <w:top w:color="00000A" w:space="0" w:sz="4" w:val="single"/>
-              <w:left w:color="00000A" w:space="0" w:sz="4" w:val="single"/>
-              <w:bottom w:color="00000A" w:space="0" w:sz="4" w:val="single"/>
-              <w:right w:color="00000A" w:space="0" w:sz="4" w:val="single"/>
-            </w:tcBorders>
-            <w:shd w:fill="FFFFFF" w:val="clear"/>
-            <w:tcMar>
-              <w:top w:type="dxa" w:w="0"/>
-              <w:left w:type="dxa" w:w="108"/>
-              <w:bottom w:type="dxa" w:w="0"/>
-              <w:right w:type="dxa" w:w="108"/>
-            </w:tcMar>
-            <w:vAlign w:val="center"/>
-          </w:tcPr>
-          <w:p>
-            <w:pPr>
-              <w:pStyle w:val="style137"/>
+            <w:tcW w:type="dxa" w:w="4613"/>
+            <w:tcBorders>
+              <w:top w:color="00000A" w:space="0" w:sz="4" w:val="single"/>
+              <w:left w:color="00000A" w:space="0" w:sz="4" w:val="single"/>
+              <w:bottom w:color="00000A" w:space="0" w:sz="4" w:val="single"/>
+              <w:right w:color="00000A" w:space="0" w:sz="4" w:val="single"/>
+            </w:tcBorders>
+            <w:shd w:fill="FFFFFF" w:val="clear"/>
+            <w:tcMar>
+              <w:top w:type="dxa" w:w="0"/>
+              <w:left w:type="dxa" w:w="108"/>
+              <w:bottom w:type="dxa" w:w="0"/>
+              <w:right w:type="dxa" w:w="108"/>
+            </w:tcMar>
+            <w:vAlign w:val="center"/>
+          </w:tcPr>
+          <w:p>
+            <w:pPr>
+              <w:pStyle w:val="style140"/>
               <w:spacing w:after="120" w:before="0" w:line="360" w:lineRule="auto"/>
             </w:pPr>
             <w:r>
@@ -6833,7 +7534,7 @@
           </w:tcPr>
           <w:p>
             <w:pPr>
-              <w:pStyle w:val="style137"/>
+              <w:pStyle w:val="style140"/>
               <w:spacing w:after="120" w:before="0" w:line="360" w:lineRule="auto"/>
             </w:pPr>
             <w:r>
@@ -6855,25 +7556,25 @@
         </w:trPr>
         <w:tc>
           <w:tcPr>
-            <w:tcW w:type="dxa" w:w="4614"/>
-            <w:tcBorders>
-              <w:top w:color="00000A" w:space="0" w:sz="4" w:val="single"/>
-              <w:left w:color="00000A" w:space="0" w:sz="4" w:val="single"/>
-              <w:bottom w:color="00000A" w:space="0" w:sz="4" w:val="single"/>
-              <w:right w:color="00000A" w:space="0" w:sz="4" w:val="single"/>
-            </w:tcBorders>
-            <w:shd w:fill="FFFFFF" w:val="clear"/>
-            <w:tcMar>
-              <w:top w:type="dxa" w:w="0"/>
-              <w:left w:type="dxa" w:w="108"/>
-              <w:bottom w:type="dxa" w:w="0"/>
-              <w:right w:type="dxa" w:w="108"/>
-            </w:tcMar>
-            <w:vAlign w:val="center"/>
-          </w:tcPr>
-          <w:p>
-            <w:pPr>
-              <w:pStyle w:val="style137"/>
+            <w:tcW w:type="dxa" w:w="4613"/>
+            <w:tcBorders>
+              <w:top w:color="00000A" w:space="0" w:sz="4" w:val="single"/>
+              <w:left w:color="00000A" w:space="0" w:sz="4" w:val="single"/>
+              <w:bottom w:color="00000A" w:space="0" w:sz="4" w:val="single"/>
+              <w:right w:color="00000A" w:space="0" w:sz="4" w:val="single"/>
+            </w:tcBorders>
+            <w:shd w:fill="FFFFFF" w:val="clear"/>
+            <w:tcMar>
+              <w:top w:type="dxa" w:w="0"/>
+              <w:left w:type="dxa" w:w="108"/>
+              <w:bottom w:type="dxa" w:w="0"/>
+              <w:right w:type="dxa" w:w="108"/>
+            </w:tcMar>
+            <w:vAlign w:val="center"/>
+          </w:tcPr>
+          <w:p>
+            <w:pPr>
+              <w:pStyle w:val="style140"/>
               <w:spacing w:after="120" w:before="0" w:line="360" w:lineRule="auto"/>
             </w:pPr>
             <w:r>
@@ -6908,7 +7609,7 @@
           </w:tcPr>
           <w:p>
             <w:pPr>
-              <w:pStyle w:val="style137"/>
+              <w:pStyle w:val="style140"/>
               <w:spacing w:after="120" w:before="0" w:line="360" w:lineRule="auto"/>
             </w:pPr>
             <w:hyperlink r:id="rId12">
@@ -6934,25 +7635,25 @@
         </w:trPr>
         <w:tc>
           <w:tcPr>
-            <w:tcW w:type="dxa" w:w="4614"/>
-            <w:tcBorders>
-              <w:top w:color="00000A" w:space="0" w:sz="4" w:val="single"/>
-              <w:left w:color="00000A" w:space="0" w:sz="4" w:val="single"/>
-              <w:bottom w:color="00000A" w:space="0" w:sz="4" w:val="single"/>
-              <w:right w:color="00000A" w:space="0" w:sz="4" w:val="single"/>
-            </w:tcBorders>
-            <w:shd w:fill="FFFFFF" w:val="clear"/>
-            <w:tcMar>
-              <w:top w:type="dxa" w:w="0"/>
-              <w:left w:type="dxa" w:w="108"/>
-              <w:bottom w:type="dxa" w:w="0"/>
-              <w:right w:type="dxa" w:w="108"/>
-            </w:tcMar>
-            <w:vAlign w:val="center"/>
-          </w:tcPr>
-          <w:p>
-            <w:pPr>
-              <w:pStyle w:val="style137"/>
+            <w:tcW w:type="dxa" w:w="4613"/>
+            <w:tcBorders>
+              <w:top w:color="00000A" w:space="0" w:sz="4" w:val="single"/>
+              <w:left w:color="00000A" w:space="0" w:sz="4" w:val="single"/>
+              <w:bottom w:color="00000A" w:space="0" w:sz="4" w:val="single"/>
+              <w:right w:color="00000A" w:space="0" w:sz="4" w:val="single"/>
+            </w:tcBorders>
+            <w:shd w:fill="FFFFFF" w:val="clear"/>
+            <w:tcMar>
+              <w:top w:type="dxa" w:w="0"/>
+              <w:left w:type="dxa" w:w="108"/>
+              <w:bottom w:type="dxa" w:w="0"/>
+              <w:right w:type="dxa" w:w="108"/>
+            </w:tcMar>
+            <w:vAlign w:val="center"/>
+          </w:tcPr>
+          <w:p>
+            <w:pPr>
+              <w:pStyle w:val="style140"/>
               <w:spacing w:after="120" w:before="0" w:line="360" w:lineRule="auto"/>
             </w:pPr>
             <w:r>
@@ -6987,7 +7688,7 @@
           </w:tcPr>
           <w:p>
             <w:pPr>
-              <w:pStyle w:val="style137"/>
+              <w:pStyle w:val="style140"/>
               <w:spacing w:after="120" w:before="0" w:line="360" w:lineRule="auto"/>
             </w:pPr>
             <w:hyperlink r:id="rId13">
@@ -7028,7 +7729,7 @@
     </w:p>
     <w:p>
       <w:pPr>
-        <w:pStyle w:val="style137"/>
+        <w:pStyle w:val="style140"/>
       </w:pPr>
       <w:r>
         <w:rPr>
@@ -7044,7 +7745,7 @@
     <w:tbl>
       <w:tblPr>
         <w:jc w:val="left"/>
-        <w:tblInd w:type="dxa" w:w="-657"/>
+        <w:tblInd w:type="dxa" w:w="-765"/>
         <w:tblBorders>
           <w:top w:color="00000A" w:space="0" w:sz="4" w:val="single"/>
           <w:left w:color="00000A" w:space="0" w:sz="4" w:val="single"/>
@@ -7053,7 +7754,7 @@
         </w:tblBorders>
       </w:tblPr>
       <w:tblGrid>
-        <w:gridCol w:w="4614"/>
+        <w:gridCol w:w="4613"/>
         <w:gridCol w:w="5484"/>
       </w:tblGrid>
       <w:tr>
@@ -7062,7 +7763,7 @@
         </w:trPr>
         <w:tc>
           <w:tcPr>
-            <w:tcW w:type="dxa" w:w="4614"/>
+            <w:tcW w:type="dxa" w:w="4613"/>
             <w:tcBorders>
               <w:top w:color="00000A" w:space="0" w:sz="4" w:val="single"/>
               <w:left w:color="00000A" w:space="0" w:sz="4" w:val="single"/>
@@ -7115,7 +7816,7 @@
           </w:tcPr>
           <w:p>
             <w:pPr>
-              <w:pStyle w:val="style137"/>
+              <w:pStyle w:val="style140"/>
               <w:spacing w:after="120" w:before="0" w:line="360" w:lineRule="auto"/>
             </w:pPr>
             <w:r>
@@ -7137,25 +7838,25 @@
         </w:trPr>
         <w:tc>
           <w:tcPr>
-            <w:tcW w:type="dxa" w:w="4614"/>
-            <w:tcBorders>
-              <w:top w:color="00000A" w:space="0" w:sz="4" w:val="single"/>
-              <w:left w:color="00000A" w:space="0" w:sz="4" w:val="single"/>
-              <w:bottom w:color="00000A" w:space="0" w:sz="4" w:val="single"/>
-              <w:right w:color="00000A" w:space="0" w:sz="4" w:val="single"/>
-            </w:tcBorders>
-            <w:shd w:fill="FFFFFF" w:val="clear"/>
-            <w:tcMar>
-              <w:top w:type="dxa" w:w="0"/>
-              <w:left w:type="dxa" w:w="108"/>
-              <w:bottom w:type="dxa" w:w="0"/>
-              <w:right w:type="dxa" w:w="108"/>
-            </w:tcMar>
-            <w:vAlign w:val="center"/>
-          </w:tcPr>
-          <w:p>
-            <w:pPr>
-              <w:pStyle w:val="style137"/>
+            <w:tcW w:type="dxa" w:w="4613"/>
+            <w:tcBorders>
+              <w:top w:color="00000A" w:space="0" w:sz="4" w:val="single"/>
+              <w:left w:color="00000A" w:space="0" w:sz="4" w:val="single"/>
+              <w:bottom w:color="00000A" w:space="0" w:sz="4" w:val="single"/>
+              <w:right w:color="00000A" w:space="0" w:sz="4" w:val="single"/>
+            </w:tcBorders>
+            <w:shd w:fill="FFFFFF" w:val="clear"/>
+            <w:tcMar>
+              <w:top w:type="dxa" w:w="0"/>
+              <w:left w:type="dxa" w:w="108"/>
+              <w:bottom w:type="dxa" w:w="0"/>
+              <w:right w:type="dxa" w:w="108"/>
+            </w:tcMar>
+            <w:vAlign w:val="center"/>
+          </w:tcPr>
+          <w:p>
+            <w:pPr>
+              <w:pStyle w:val="style140"/>
               <w:spacing w:after="120" w:before="0" w:line="360" w:lineRule="auto"/>
             </w:pPr>
             <w:r>
@@ -7190,7 +7891,7 @@
           </w:tcPr>
           <w:p>
             <w:pPr>
-              <w:pStyle w:val="style137"/>
+              <w:pStyle w:val="style140"/>
               <w:spacing w:after="120" w:before="0" w:line="360" w:lineRule="auto"/>
             </w:pPr>
             <w:r>
@@ -7212,25 +7913,25 @@
         </w:trPr>
         <w:tc>
           <w:tcPr>
-            <w:tcW w:type="dxa" w:w="4614"/>
-            <w:tcBorders>
-              <w:top w:color="00000A" w:space="0" w:sz="4" w:val="single"/>
-              <w:left w:color="00000A" w:space="0" w:sz="4" w:val="single"/>
-              <w:bottom w:color="00000A" w:space="0" w:sz="4" w:val="single"/>
-              <w:right w:color="00000A" w:space="0" w:sz="4" w:val="single"/>
-            </w:tcBorders>
-            <w:shd w:fill="FFFFFF" w:val="clear"/>
-            <w:tcMar>
-              <w:top w:type="dxa" w:w="0"/>
-              <w:left w:type="dxa" w:w="108"/>
-              <w:bottom w:type="dxa" w:w="0"/>
-              <w:right w:type="dxa" w:w="108"/>
-            </w:tcMar>
-            <w:vAlign w:val="center"/>
-          </w:tcPr>
-          <w:p>
-            <w:pPr>
-              <w:pStyle w:val="style137"/>
+            <w:tcW w:type="dxa" w:w="4613"/>
+            <w:tcBorders>
+              <w:top w:color="00000A" w:space="0" w:sz="4" w:val="single"/>
+              <w:left w:color="00000A" w:space="0" w:sz="4" w:val="single"/>
+              <w:bottom w:color="00000A" w:space="0" w:sz="4" w:val="single"/>
+              <w:right w:color="00000A" w:space="0" w:sz="4" w:val="single"/>
+            </w:tcBorders>
+            <w:shd w:fill="FFFFFF" w:val="clear"/>
+            <w:tcMar>
+              <w:top w:type="dxa" w:w="0"/>
+              <w:left w:type="dxa" w:w="108"/>
+              <w:bottom w:type="dxa" w:w="0"/>
+              <w:right w:type="dxa" w:w="108"/>
+            </w:tcMar>
+            <w:vAlign w:val="center"/>
+          </w:tcPr>
+          <w:p>
+            <w:pPr>
+              <w:pStyle w:val="style140"/>
               <w:spacing w:after="120" w:before="0" w:line="360" w:lineRule="auto"/>
             </w:pPr>
             <w:r>
@@ -7265,7 +7966,7 @@
           </w:tcPr>
           <w:p>
             <w:pPr>
-              <w:pStyle w:val="style137"/>
+              <w:pStyle w:val="style140"/>
               <w:spacing w:after="120" w:before="0" w:line="360" w:lineRule="auto"/>
             </w:pPr>
             <w:hyperlink r:id="rId14">
@@ -7291,25 +7992,25 @@
         </w:trPr>
         <w:tc>
           <w:tcPr>
-            <w:tcW w:type="dxa" w:w="4614"/>
-            <w:tcBorders>
-              <w:top w:color="00000A" w:space="0" w:sz="4" w:val="single"/>
-              <w:left w:color="00000A" w:space="0" w:sz="4" w:val="single"/>
-              <w:bottom w:color="00000A" w:space="0" w:sz="4" w:val="single"/>
-              <w:right w:color="00000A" w:space="0" w:sz="4" w:val="single"/>
-            </w:tcBorders>
-            <w:shd w:fill="FFFFFF" w:val="clear"/>
-            <w:tcMar>
-              <w:top w:type="dxa" w:w="0"/>
-              <w:left w:type="dxa" w:w="108"/>
-              <w:bottom w:type="dxa" w:w="0"/>
-              <w:right w:type="dxa" w:w="108"/>
-            </w:tcMar>
-            <w:vAlign w:val="center"/>
-          </w:tcPr>
-          <w:p>
-            <w:pPr>
-              <w:pStyle w:val="style137"/>
+            <w:tcW w:type="dxa" w:w="4613"/>
+            <w:tcBorders>
+              <w:top w:color="00000A" w:space="0" w:sz="4" w:val="single"/>
+              <w:left w:color="00000A" w:space="0" w:sz="4" w:val="single"/>
+              <w:bottom w:color="00000A" w:space="0" w:sz="4" w:val="single"/>
+              <w:right w:color="00000A" w:space="0" w:sz="4" w:val="single"/>
+            </w:tcBorders>
+            <w:shd w:fill="FFFFFF" w:val="clear"/>
+            <w:tcMar>
+              <w:top w:type="dxa" w:w="0"/>
+              <w:left w:type="dxa" w:w="108"/>
+              <w:bottom w:type="dxa" w:w="0"/>
+              <w:right w:type="dxa" w:w="108"/>
+            </w:tcMar>
+            <w:vAlign w:val="center"/>
+          </w:tcPr>
+          <w:p>
+            <w:pPr>
+              <w:pStyle w:val="style140"/>
               <w:spacing w:after="120" w:before="0" w:line="360" w:lineRule="auto"/>
             </w:pPr>
             <w:r>
@@ -7344,7 +8045,7 @@
           </w:tcPr>
           <w:p>
             <w:pPr>
-              <w:pStyle w:val="style137"/>
+              <w:pStyle w:val="style140"/>
               <w:spacing w:after="120" w:before="0" w:line="360" w:lineRule="auto"/>
             </w:pPr>
             <w:hyperlink r:id="rId15">
@@ -7361,6 +8062,353 @@
                 <w:t>http://mysterious-lowlands-8173.herokuapp.com/vahan/</w:t>
               </w:r>
             </w:hyperlink>
+          </w:p>
+        </w:tc>
+      </w:tr>
+    </w:tbl>
+    <w:p>
+      <w:pPr>
+        <w:pStyle w:val="style0"/>
+        <w:spacing w:line="360" w:lineRule="auto"/>
+      </w:pPr>
+      <w:r>
+        <w:rPr/>
+      </w:r>
+    </w:p>
+    <w:p>
+      <w:pPr>
+        <w:pStyle w:val="style140"/>
+      </w:pPr>
+      <w:r>
+        <w:rPr>
+          <w:rFonts w:ascii="Trebuchet MS" w:hAnsi="Trebuchet MS"/>
+          <w:b/>
+          <w:bCs/>
+          <w:sz w:val="20"/>
+          <w:szCs w:val="20"/>
+        </w:rPr>
+        <w:t>10]</w:t>
+      </w:r>
+    </w:p>
+    <w:tbl>
+      <w:tblPr>
+        <w:jc w:val="left"/>
+        <w:tblInd w:type="dxa" w:w="-765"/>
+        <w:tblBorders>
+          <w:top w:color="00000A" w:space="0" w:sz="4" w:val="single"/>
+          <w:left w:color="00000A" w:space="0" w:sz="4" w:val="single"/>
+          <w:bottom w:color="00000A" w:space="0" w:sz="4" w:val="single"/>
+          <w:right w:color="00000A" w:space="0" w:sz="4" w:val="single"/>
+        </w:tblBorders>
+      </w:tblPr>
+      <w:tblGrid>
+        <w:gridCol w:w="4613"/>
+        <w:gridCol w:w="5484"/>
+      </w:tblGrid>
+      <w:tr>
+        <w:trPr>
+          <w:cantSplit w:val="false"/>
+        </w:trPr>
+        <w:tc>
+          <w:tcPr>
+            <w:tcW w:type="dxa" w:w="4613"/>
+            <w:tcBorders>
+              <w:top w:color="00000A" w:space="0" w:sz="4" w:val="single"/>
+              <w:left w:color="00000A" w:space="0" w:sz="4" w:val="single"/>
+              <w:bottom w:color="00000A" w:space="0" w:sz="4" w:val="single"/>
+              <w:right w:color="00000A" w:space="0" w:sz="4" w:val="single"/>
+            </w:tcBorders>
+            <w:shd w:fill="FFFFFF" w:val="clear"/>
+            <w:tcMar>
+              <w:top w:type="dxa" w:w="0"/>
+              <w:left w:type="dxa" w:w="108"/>
+              <w:bottom w:type="dxa" w:w="0"/>
+              <w:right w:type="dxa" w:w="108"/>
+            </w:tcMar>
+            <w:vAlign w:val="center"/>
+          </w:tcPr>
+          <w:p>
+            <w:pPr>
+              <w:pStyle w:val="style0"/>
+              <w:spacing w:line="360" w:lineRule="auto"/>
+            </w:pPr>
+            <w:r>
+              <w:rPr>
+                <w:rFonts w:ascii="Trebuchet MS" w:cs="Tahoma" w:hAnsi="Trebuchet MS"/>
+                <w:b/>
+                <w:bCs/>
+                <w:sz w:val="20"/>
+                <w:szCs w:val="20"/>
+              </w:rPr>
+              <w:t xml:space="preserve">Project </w:t>
+            </w:r>
+          </w:p>
+        </w:tc>
+        <w:tc>
+          <w:tcPr>
+            <w:tcW w:type="dxa" w:w="5484"/>
+            <w:tcBorders>
+              <w:top w:color="00000A" w:space="0" w:sz="4" w:val="single"/>
+              <w:left w:color="00000A" w:space="0" w:sz="4" w:val="single"/>
+              <w:bottom w:color="00000A" w:space="0" w:sz="4" w:val="single"/>
+              <w:right w:color="00000A" w:space="0" w:sz="4" w:val="single"/>
+            </w:tcBorders>
+            <w:shd w:fill="FFFFFF" w:val="clear"/>
+            <w:tcMar>
+              <w:top w:type="dxa" w:w="0"/>
+              <w:left w:type="dxa" w:w="108"/>
+              <w:bottom w:type="dxa" w:w="0"/>
+              <w:right w:type="dxa" w:w="108"/>
+            </w:tcMar>
+            <w:vAlign w:val="center"/>
+          </w:tcPr>
+          <w:p>
+            <w:pPr>
+              <w:pStyle w:val="style140"/>
+              <w:spacing w:after="120" w:before="0" w:line="360" w:lineRule="auto"/>
+            </w:pPr>
+            <w:r>
+              <w:rPr>
+                <w:rFonts w:ascii="Trebuchet MS" w:cs="Tahoma" w:hAnsi="Trebuchet MS"/>
+                <w:b/>
+                <w:bCs/>
+                <w:sz w:val="20"/>
+                <w:szCs w:val="20"/>
+              </w:rPr>
+              <w:t>Basic blog like node app for making posts, comments, and posting photos made on Sails.js.</w:t>
+            </w:r>
+          </w:p>
+        </w:tc>
+      </w:tr>
+      <w:tr>
+        <w:trPr>
+          <w:cantSplit w:val="false"/>
+        </w:trPr>
+        <w:tc>
+          <w:tcPr>
+            <w:tcW w:type="dxa" w:w="4613"/>
+            <w:tcBorders>
+              <w:top w:color="00000A" w:space="0" w:sz="4" w:val="single"/>
+              <w:left w:color="00000A" w:space="0" w:sz="4" w:val="single"/>
+              <w:bottom w:color="00000A" w:space="0" w:sz="4" w:val="single"/>
+              <w:right w:color="00000A" w:space="0" w:sz="4" w:val="single"/>
+            </w:tcBorders>
+            <w:shd w:fill="FFFFFF" w:val="clear"/>
+            <w:tcMar>
+              <w:top w:type="dxa" w:w="0"/>
+              <w:left w:type="dxa" w:w="108"/>
+              <w:bottom w:type="dxa" w:w="0"/>
+              <w:right w:type="dxa" w:w="108"/>
+            </w:tcMar>
+            <w:vAlign w:val="center"/>
+          </w:tcPr>
+          <w:p>
+            <w:pPr>
+              <w:pStyle w:val="style140"/>
+              <w:spacing w:after="120" w:before="0" w:line="360" w:lineRule="auto"/>
+            </w:pPr>
+            <w:r>
+              <w:rPr>
+                <w:rFonts w:ascii="Trebuchet MS" w:cs="Tahoma" w:hAnsi="Trebuchet MS"/>
+                <w:b/>
+                <w:bCs/>
+                <w:sz w:val="20"/>
+                <w:szCs w:val="20"/>
+              </w:rPr>
+              <w:t>Technologies</w:t>
+            </w:r>
+          </w:p>
+        </w:tc>
+        <w:tc>
+          <w:tcPr>
+            <w:tcW w:type="dxa" w:w="5484"/>
+            <w:tcBorders>
+              <w:top w:color="00000A" w:space="0" w:sz="4" w:val="single"/>
+              <w:left w:color="00000A" w:space="0" w:sz="4" w:val="single"/>
+              <w:bottom w:color="00000A" w:space="0" w:sz="4" w:val="single"/>
+              <w:right w:color="00000A" w:space="0" w:sz="4" w:val="single"/>
+            </w:tcBorders>
+            <w:shd w:fill="FFFFFF" w:val="clear"/>
+            <w:tcMar>
+              <w:top w:type="dxa" w:w="0"/>
+              <w:left w:type="dxa" w:w="108"/>
+              <w:bottom w:type="dxa" w:w="0"/>
+              <w:right w:type="dxa" w:w="108"/>
+            </w:tcMar>
+            <w:vAlign w:val="center"/>
+          </w:tcPr>
+          <w:p>
+            <w:pPr>
+              <w:pStyle w:val="style140"/>
+              <w:spacing w:after="120" w:before="0" w:line="360" w:lineRule="auto"/>
+            </w:pPr>
+            <w:r>
+              <w:rPr>
+                <w:rFonts w:ascii="Trebuchet MS" w:cs="Tahoma" w:hAnsi="Trebuchet MS"/>
+                <w:b/>
+                <w:bCs/>
+                <w:sz w:val="20"/>
+                <w:szCs w:val="20"/>
+              </w:rPr>
+              <w:t>JS, Node.js, Sails.js.</w:t>
+            </w:r>
+          </w:p>
+        </w:tc>
+      </w:tr>
+      <w:tr>
+        <w:trPr>
+          <w:cantSplit w:val="false"/>
+        </w:trPr>
+        <w:tc>
+          <w:tcPr>
+            <w:tcW w:type="dxa" w:w="4613"/>
+            <w:tcBorders>
+              <w:top w:color="00000A" w:space="0" w:sz="4" w:val="single"/>
+              <w:left w:color="00000A" w:space="0" w:sz="4" w:val="single"/>
+              <w:bottom w:color="00000A" w:space="0" w:sz="4" w:val="single"/>
+              <w:right w:color="00000A" w:space="0" w:sz="4" w:val="single"/>
+            </w:tcBorders>
+            <w:shd w:fill="FFFFFF" w:val="clear"/>
+            <w:tcMar>
+              <w:top w:type="dxa" w:w="0"/>
+              <w:left w:type="dxa" w:w="108"/>
+              <w:bottom w:type="dxa" w:w="0"/>
+              <w:right w:type="dxa" w:w="108"/>
+            </w:tcMar>
+            <w:vAlign w:val="center"/>
+          </w:tcPr>
+          <w:p>
+            <w:pPr>
+              <w:pStyle w:val="style140"/>
+              <w:spacing w:after="120" w:before="0" w:line="360" w:lineRule="auto"/>
+            </w:pPr>
+            <w:r>
+              <w:rPr>
+                <w:rFonts w:ascii="Trebuchet MS" w:cs="Tahoma" w:hAnsi="Trebuchet MS"/>
+                <w:b/>
+                <w:bCs/>
+                <w:sz w:val="20"/>
+                <w:szCs w:val="20"/>
+              </w:rPr>
+              <w:t>Github</w:t>
+            </w:r>
+          </w:p>
+        </w:tc>
+        <w:tc>
+          <w:tcPr>
+            <w:tcW w:type="dxa" w:w="5484"/>
+            <w:tcBorders>
+              <w:top w:color="00000A" w:space="0" w:sz="4" w:val="single"/>
+              <w:left w:color="00000A" w:space="0" w:sz="4" w:val="single"/>
+              <w:bottom w:color="00000A" w:space="0" w:sz="4" w:val="single"/>
+              <w:right w:color="00000A" w:space="0" w:sz="4" w:val="single"/>
+            </w:tcBorders>
+            <w:shd w:fill="FFFFFF" w:val="clear"/>
+            <w:tcMar>
+              <w:top w:type="dxa" w:w="0"/>
+              <w:left w:type="dxa" w:w="108"/>
+              <w:bottom w:type="dxa" w:w="0"/>
+              <w:right w:type="dxa" w:w="108"/>
+            </w:tcMar>
+            <w:vAlign w:val="center"/>
+          </w:tcPr>
+          <w:p>
+            <w:pPr>
+              <w:pStyle w:val="style140"/>
+              <w:spacing w:after="120" w:before="0" w:line="360" w:lineRule="auto"/>
+            </w:pPr>
+            <w:hyperlink r:id="rId16">
+              <w:r>
+                <w:rPr>
+                  <w:rStyle w:val="style24"/>
+                  <w:rStyle w:val="style24"/>
+                  <w:rFonts w:ascii="Trebuchet MS" w:cs="Tahoma" w:hAnsi="Trebuchet MS"/>
+                  <w:b/>
+                  <w:bCs/>
+                  <w:sz w:val="20"/>
+                  <w:szCs w:val="20"/>
+                </w:rPr>
+                <w:t>https://github.com/ashish2/jsSfware</w:t>
+              </w:r>
+            </w:hyperlink>
+          </w:p>
+        </w:tc>
+      </w:tr>
+      <w:tr>
+        <w:trPr>
+          <w:cantSplit w:val="false"/>
+        </w:trPr>
+        <w:tc>
+          <w:tcPr>
+            <w:tcW w:type="dxa" w:w="4613"/>
+            <w:tcBorders>
+              <w:top w:color="00000A" w:space="0" w:sz="4" w:val="single"/>
+              <w:left w:color="00000A" w:space="0" w:sz="4" w:val="single"/>
+              <w:bottom w:color="00000A" w:space="0" w:sz="4" w:val="single"/>
+              <w:right w:color="00000A" w:space="0" w:sz="4" w:val="single"/>
+            </w:tcBorders>
+            <w:shd w:fill="FFFFFF" w:val="clear"/>
+            <w:tcMar>
+              <w:top w:type="dxa" w:w="0"/>
+              <w:left w:type="dxa" w:w="108"/>
+              <w:bottom w:type="dxa" w:w="0"/>
+              <w:right w:type="dxa" w:w="108"/>
+            </w:tcMar>
+            <w:vAlign w:val="center"/>
+          </w:tcPr>
+          <w:p>
+            <w:pPr>
+              <w:pStyle w:val="style140"/>
+              <w:spacing w:after="120" w:before="0" w:line="360" w:lineRule="auto"/>
+            </w:pPr>
+            <w:r>
+              <w:rPr>
+                <w:rFonts w:ascii="Trebuchet MS" w:cs="Tahoma" w:hAnsi="Trebuchet MS"/>
+                <w:b/>
+                <w:bCs/>
+                <w:sz w:val="20"/>
+                <w:szCs w:val="20"/>
+              </w:rPr>
+              <w:t>Live version</w:t>
+            </w:r>
+          </w:p>
+        </w:tc>
+        <w:tc>
+          <w:tcPr>
+            <w:tcW w:type="dxa" w:w="5484"/>
+            <w:tcBorders>
+              <w:top w:color="00000A" w:space="0" w:sz="4" w:val="single"/>
+              <w:left w:color="00000A" w:space="0" w:sz="4" w:val="single"/>
+              <w:bottom w:color="00000A" w:space="0" w:sz="4" w:val="single"/>
+              <w:right w:color="00000A" w:space="0" w:sz="4" w:val="single"/>
+            </w:tcBorders>
+            <w:shd w:fill="FFFFFF" w:val="clear"/>
+            <w:tcMar>
+              <w:top w:type="dxa" w:w="0"/>
+              <w:left w:type="dxa" w:w="108"/>
+              <w:bottom w:type="dxa" w:w="0"/>
+              <w:right w:type="dxa" w:w="108"/>
+            </w:tcMar>
+            <w:vAlign w:val="center"/>
+          </w:tcPr>
+          <w:p>
+            <w:pPr>
+              <w:pStyle w:val="style140"/>
+              <w:spacing w:after="120" w:before="0" w:line="360" w:lineRule="auto"/>
+            </w:pPr>
+            <w:r>
+              <w:rPr>
+                <w:rStyle w:val="style24"/>
+                <w:rFonts w:ascii="Trebuchet MS" w:cs="Tahoma" w:hAnsi="Trebuchet MS"/>
+                <w:b/>
+                <w:bCs/>
+                <w:color w:val="000000"/>
+                <w:sz w:val="20"/>
+                <w:szCs w:val="20"/>
+                <w:u w:val="none"/>
+              </w:rPr>
+              <w:t>NA</w:t>
+            </w:r>
           </w:p>
         </w:tc>
       </w:tr>
@@ -7977,7 +9025,7 @@
         <w:tab w:leader="none" w:pos="709" w:val="left"/>
       </w:tabs>
       <w:suppressAutoHyphens w:val="true"/>
-      <w:overflowPunct w:val="false"/>
+      <w:overflowPunct w:val="true"/>
       <w:spacing w:after="0" w:before="0" w:line="100" w:lineRule="atLeast"/>
     </w:pPr>
     <w:rPr>
@@ -7990,16 +9038,21 @@
   </w:style>
   <w:style w:styleId="style1" w:type="paragraph">
     <w:name w:val="Heading 1"/>
-    <w:basedOn w:val="style136"/>
-    <w:next w:val="style137"/>
+    <w:basedOn w:val="style139"/>
+    <w:next w:val="style140"/>
     <w:pPr>
       <w:widowControl w:val="false"/>
+      <w:numPr>
+        <w:ilvl w:val="0"/>
+        <w:numId w:val="1"/>
+      </w:numPr>
       <w:tabs>
-        <w:tab w:leader="none" w:pos="-14411" w:val="left"/>
+        <w:tab w:leader="none" w:pos="-16571" w:val="left"/>
       </w:tabs>
       <w:suppressAutoHyphens w:val="true"/>
       <w:spacing w:after="0" w:before="240"/>
       <w:ind w:hanging="0" w:left="-2160" w:right="0"/>
+      <w:outlineLvl w:val="0"/>
     </w:pPr>
     <w:rPr>
       <w:rFonts w:ascii="Times New Roman" w:cs="Lohit Hindi" w:eastAsia="Droid Sans Fallback" w:hAnsi="Times New Roman"/>
@@ -8012,8 +9065,8 @@
   </w:style>
   <w:style w:styleId="style2" w:type="paragraph">
     <w:name w:val="Heading 2"/>
-    <w:basedOn w:val="style136"/>
-    <w:next w:val="style137"/>
+    <w:basedOn w:val="style139"/>
+    <w:next w:val="style140"/>
     <w:pPr>
       <w:widowControl w:val="false"/>
       <w:numPr>
@@ -8037,8 +9090,8 @@
   </w:style>
   <w:style w:styleId="style3" w:type="paragraph">
     <w:name w:val="Heading 3"/>
-    <w:basedOn w:val="style136"/>
-    <w:next w:val="style137"/>
+    <w:basedOn w:val="style139"/>
+    <w:next w:val="style140"/>
     <w:pPr>
       <w:widowControl w:val="false"/>
       <w:numPr>
@@ -8064,8 +9117,8 @@
   </w:style>
   <w:style w:styleId="style4" w:type="paragraph">
     <w:name w:val="Heading 4"/>
-    <w:basedOn w:val="style136"/>
-    <w:next w:val="style137"/>
+    <w:basedOn w:val="style139"/>
+    <w:next w:val="style140"/>
     <w:pPr>
       <w:widowControl w:val="false"/>
       <w:numPr>
@@ -8091,8 +9144,8 @@
   </w:style>
   <w:style w:styleId="style5" w:type="paragraph">
     <w:name w:val="Heading 5"/>
-    <w:basedOn w:val="style136"/>
-    <w:next w:val="style137"/>
+    <w:basedOn w:val="style139"/>
+    <w:next w:val="style140"/>
     <w:pPr>
       <w:widowControl w:val="false"/>
       <w:numPr>
@@ -8119,7 +9172,7 @@
   <w:style w:styleId="style6" w:type="paragraph">
     <w:name w:val="Heading 6"/>
     <w:basedOn w:val="style0"/>
-    <w:next w:val="style137"/>
+    <w:next w:val="style140"/>
     <w:pPr>
       <w:numPr>
         <w:ilvl w:val="5"/>
@@ -8892,10 +9945,31 @@
       <w:rFonts w:cs="Wingdings"/>
     </w:rPr>
   </w:style>
-  <w:style w:styleId="style136" w:type="paragraph">
+  <w:style w:styleId="style136" w:type="character">
+    <w:name w:val="ListLabel 20"/>
+    <w:next w:val="style136"/>
+    <w:rPr>
+      <w:rFonts w:cs="Symbol"/>
+    </w:rPr>
+  </w:style>
+  <w:style w:styleId="style137" w:type="character">
+    <w:name w:val="ListLabel 21"/>
+    <w:next w:val="style137"/>
+    <w:rPr>
+      <w:rFonts w:cs="Courier New"/>
+    </w:rPr>
+  </w:style>
+  <w:style w:styleId="style138" w:type="character">
+    <w:name w:val="ListLabel 22"/>
+    <w:next w:val="style138"/>
+    <w:rPr>
+      <w:rFonts w:cs="Wingdings"/>
+    </w:rPr>
+  </w:style>
+  <w:style w:styleId="style139" w:type="paragraph">
     <w:name w:val="Heading"/>
     <w:basedOn w:val="style0"/>
-    <w:next w:val="style137"/>
+    <w:next w:val="style140"/>
     <w:pPr>
       <w:keepNext/>
       <w:spacing w:after="120" w:before="240"/>
@@ -8906,10 +9980,10 @@
       <w:szCs w:val="28"/>
     </w:rPr>
   </w:style>
-  <w:style w:styleId="style137" w:type="paragraph">
+  <w:style w:styleId="style140" w:type="paragraph">
     <w:name w:val="Text body"/>
     <w:basedOn w:val="style0"/>
-    <w:next w:val="style137"/>
+    <w:next w:val="style140"/>
     <w:pPr>
       <w:spacing w:after="120" w:before="0"/>
     </w:pPr>
@@ -8918,19 +9992,19 @@
       <w:szCs w:val="21"/>
     </w:rPr>
   </w:style>
-  <w:style w:styleId="style138" w:type="paragraph">
+  <w:style w:styleId="style141" w:type="paragraph">
     <w:name w:val="List"/>
-    <w:basedOn w:val="style137"/>
-    <w:next w:val="style138"/>
+    <w:basedOn w:val="style140"/>
+    <w:next w:val="style141"/>
     <w:pPr/>
     <w:rPr>
       <w:rFonts w:cs="Lohit Hindi"/>
     </w:rPr>
   </w:style>
-  <w:style w:styleId="style139" w:type="paragraph">
+  <w:style w:styleId="style142" w:type="paragraph">
     <w:name w:val="Caption"/>
     <w:basedOn w:val="style0"/>
-    <w:next w:val="style139"/>
+    <w:next w:val="style142"/>
     <w:pPr>
       <w:suppressLineNumbers/>
       <w:spacing w:after="120" w:before="120"/>
@@ -8943,10 +10017,10 @@
       <w:szCs w:val="24"/>
     </w:rPr>
   </w:style>
-  <w:style w:styleId="style140" w:type="paragraph">
+  <w:style w:styleId="style143" w:type="paragraph">
     <w:name w:val="Index"/>
     <w:basedOn w:val="style0"/>
-    <w:next w:val="style140"/>
+    <w:next w:val="style143"/>
     <w:pPr>
       <w:suppressLineNumbers/>
     </w:pPr>
@@ -8954,10 +10028,10 @@
       <w:rFonts w:cs="Lohit Hindi"/>
     </w:rPr>
   </w:style>
-  <w:style w:styleId="style141" w:type="paragraph">
+  <w:style w:styleId="style144" w:type="paragraph">
     <w:name w:val="caption"/>
     <w:basedOn w:val="style0"/>
-    <w:next w:val="style141"/>
+    <w:next w:val="style144"/>
     <w:pPr>
       <w:suppressLineNumbers/>
       <w:spacing w:after="120" w:before="120"/>
@@ -8968,10 +10042,10 @@
       <w:iCs/>
     </w:rPr>
   </w:style>
-  <w:style w:styleId="style142" w:type="paragraph">
+  <w:style w:styleId="style145" w:type="paragraph">
     <w:name w:val="Header"/>
     <w:basedOn w:val="style0"/>
-    <w:next w:val="style142"/>
+    <w:next w:val="style145"/>
     <w:pPr>
       <w:suppressLineNumbers/>
       <w:tabs>
@@ -8985,10 +10059,10 @@
       <w:sz w:val="20"/>
     </w:rPr>
   </w:style>
-  <w:style w:styleId="style143" w:type="paragraph">
+  <w:style w:styleId="style146" w:type="paragraph">
     <w:name w:val="Footer"/>
     <w:basedOn w:val="style0"/>
-    <w:next w:val="style143"/>
+    <w:next w:val="style146"/>
     <w:pPr>
       <w:suppressLineNumbers/>
       <w:tabs>
@@ -8998,28 +10072,28 @@
     </w:pPr>
     <w:rPr/>
   </w:style>
-  <w:style w:styleId="style144" w:type="paragraph">
+  <w:style w:styleId="style147" w:type="paragraph">
     <w:name w:val="Body Text Indent 2"/>
     <w:basedOn w:val="style0"/>
-    <w:next w:val="style144"/>
+    <w:next w:val="style147"/>
     <w:pPr>
       <w:ind w:hanging="0" w:left="720" w:right="0"/>
     </w:pPr>
     <w:rPr/>
   </w:style>
-  <w:style w:styleId="style145" w:type="paragraph">
+  <w:style w:styleId="style148" w:type="paragraph">
     <w:name w:val="Table Contents"/>
     <w:basedOn w:val="style0"/>
-    <w:next w:val="style145"/>
+    <w:next w:val="style148"/>
     <w:pPr>
       <w:suppressLineNumbers/>
     </w:pPr>
     <w:rPr/>
   </w:style>
-  <w:style w:styleId="style146" w:type="paragraph">
+  <w:style w:styleId="style149" w:type="paragraph">
     <w:name w:val="Table Heading"/>
-    <w:basedOn w:val="style145"/>
-    <w:next w:val="style146"/>
+    <w:basedOn w:val="style148"/>
+    <w:next w:val="style149"/>
     <w:pPr>
       <w:suppressLineNumbers/>
       <w:jc w:val="center"/>
@@ -9029,9 +10103,9 @@
       <w:bCs/>
     </w:rPr>
   </w:style>
-  <w:style w:styleId="style147" w:type="paragraph">
+  <w:style w:styleId="style150" w:type="paragraph">
     <w:name w:val="No Title"/>
-    <w:next w:val="style147"/>
+    <w:next w:val="style150"/>
     <w:pPr>
       <w:widowControl w:val="false"/>
       <w:tabs>
@@ -9048,9 +10122,9 @@
       <w:lang w:bidi="hi-IN" w:eastAsia="zh-CN" w:val="en-IN"/>
     </w:rPr>
   </w:style>
-  <w:style w:styleId="style148" w:type="paragraph">
+  <w:style w:styleId="style151" w:type="paragraph">
     <w:name w:val="Company Name One"/>
-    <w:next w:val="style148"/>
+    <w:next w:val="style151"/>
     <w:pPr>
       <w:widowControl w:val="false"/>
       <w:tabs>
@@ -9067,10 +10141,10 @@
       <w:lang w:bidi="hi-IN" w:eastAsia="zh-CN" w:val="en-IN"/>
     </w:rPr>
   </w:style>
-  <w:style w:styleId="style149" w:type="paragraph">
+  <w:style w:styleId="style152" w:type="paragraph">
     <w:name w:val="Personal Data"/>
-    <w:basedOn w:val="style137"/>
-    <w:next w:val="style149"/>
+    <w:basedOn w:val="style140"/>
+    <w:next w:val="style152"/>
     <w:pPr>
       <w:spacing w:line="240" w:lineRule="exact"/>
       <w:ind w:hanging="0" w:left="-1080" w:right="1080"/>
@@ -9080,19 +10154,19 @@
       <w:i/>
     </w:rPr>
   </w:style>
-  <w:style w:styleId="style150" w:type="paragraph">
+  <w:style w:styleId="style153" w:type="paragraph">
     <w:name w:val="Text body indent"/>
-    <w:basedOn w:val="style137"/>
-    <w:next w:val="style150"/>
+    <w:basedOn w:val="style140"/>
+    <w:next w:val="style153"/>
     <w:pPr>
       <w:spacing w:after="0" w:before="0"/>
       <w:ind w:hanging="0" w:left="720" w:right="0"/>
     </w:pPr>
     <w:rPr/>
   </w:style>
-  <w:style w:styleId="style151" w:type="paragraph">
+  <w:style w:styleId="style154" w:type="paragraph">
     <w:name w:val="Section Subtitle"/>
-    <w:next w:val="style151"/>
+    <w:next w:val="style154"/>
     <w:pPr>
       <w:widowControl w:val="false"/>
       <w:tabs>
@@ -9111,28 +10185,28 @@
       <w:lang w:bidi="hi-IN" w:eastAsia="zh-CN" w:val="en-IN"/>
     </w:rPr>
   </w:style>
-  <w:style w:styleId="style152" w:type="paragraph">
+  <w:style w:styleId="style155" w:type="paragraph">
     <w:name w:val="City/State"/>
-    <w:basedOn w:val="style137"/>
-    <w:next w:val="style152"/>
+    <w:basedOn w:val="style140"/>
+    <w:next w:val="style155"/>
     <w:pPr>
       <w:keepNext/>
     </w:pPr>
     <w:rPr/>
   </w:style>
-  <w:style w:styleId="style153" w:type="paragraph">
+  <w:style w:styleId="style156" w:type="paragraph">
     <w:name w:val="Date"/>
-    <w:basedOn w:val="style137"/>
-    <w:next w:val="style153"/>
+    <w:basedOn w:val="style140"/>
+    <w:next w:val="style156"/>
     <w:pPr>
       <w:keepNext/>
     </w:pPr>
     <w:rPr/>
   </w:style>
-  <w:style w:styleId="style154" w:type="paragraph">
+  <w:style w:styleId="style157" w:type="paragraph">
     <w:name w:val="Document Label"/>
     <w:basedOn w:val="style0"/>
-    <w:next w:val="style154"/>
+    <w:next w:val="style157"/>
     <w:pPr>
       <w:spacing w:after="220" w:before="0"/>
     </w:pPr>
@@ -9141,10 +10215,10 @@
       <w:sz w:val="48"/>
     </w:rPr>
   </w:style>
-  <w:style w:styleId="style155" w:type="paragraph">
+  <w:style w:styleId="style158" w:type="paragraph">
     <w:name w:val="Header Base"/>
     <w:basedOn w:val="style0"/>
-    <w:next w:val="style155"/>
+    <w:next w:val="style158"/>
     <w:pPr>
       <w:spacing w:after="220" w:before="220" w:line="220" w:lineRule="atLeast"/>
       <w:ind w:hanging="0" w:left="-2160" w:right="0"/>
@@ -9153,13 +10227,13 @@
       <w:caps/>
     </w:rPr>
   </w:style>
-  <w:style w:styleId="style156" w:type="paragraph">
+  <w:style w:styleId="style159" w:type="paragraph">
     <w:name w:val="Personal Info"/>
-    <w:next w:val="style156"/>
+    <w:next w:val="style159"/>
     <w:pPr>
       <w:widowControl w:val="false"/>
       <w:tabs>
-        <w:tab w:leader="none" w:pos="2424" w:val="left"/>
+        <w:tab w:leader="none" w:pos="2669" w:val="left"/>
       </w:tabs>
       <w:suppressAutoHyphens w:val="true"/>
       <w:spacing w:after="60" w:before="220" w:line="252" w:lineRule="auto"/>
@@ -9173,10 +10247,10 @@
       <w:lang w:bidi="hi-IN" w:eastAsia="zh-CN" w:val="en-IN"/>
     </w:rPr>
   </w:style>
-  <w:style w:styleId="style157" w:type="paragraph">
+  <w:style w:styleId="style160" w:type="paragraph">
     <w:name w:val="Section Title"/>
     <w:basedOn w:val="style0"/>
-    <w:next w:val="style157"/>
+    <w:next w:val="style160"/>
     <w:pPr>
       <w:pBdr>
         <w:bottom w:color="808080" w:space="0" w:sz="4" w:val="single"/>
@@ -9189,19 +10263,19 @@
       <w:sz w:val="20"/>
     </w:rPr>
   </w:style>
-  <w:style w:styleId="style158" w:type="paragraph">
+  <w:style w:styleId="style161" w:type="paragraph">
     <w:name w:val="Objective"/>
     <w:basedOn w:val="style0"/>
-    <w:next w:val="style158"/>
+    <w:next w:val="style161"/>
     <w:pPr>
       <w:spacing w:after="220" w:before="60" w:line="220" w:lineRule="atLeast"/>
     </w:pPr>
     <w:rPr/>
   </w:style>
-  <w:style w:styleId="style159" w:type="paragraph">
+  <w:style w:styleId="style162" w:type="paragraph">
     <w:name w:val="Name"/>
     <w:basedOn w:val="style0"/>
-    <w:next w:val="style159"/>
+    <w:next w:val="style162"/>
     <w:pPr>
       <w:spacing w:after="440" w:before="0" w:line="240" w:lineRule="atLeast"/>
       <w:jc w:val="center"/>
@@ -9212,16 +10286,16 @@
       <w:sz w:val="44"/>
     </w:rPr>
   </w:style>
-  <w:style w:styleId="style160" w:type="paragraph">
+  <w:style w:styleId="style163" w:type="paragraph">
     <w:name w:val="Job Title"/>
-    <w:next w:val="style160"/>
+    <w:next w:val="style163"/>
     <w:pPr>
       <w:widowControl/>
       <w:tabs>
         <w:tab w:leader="none" w:pos="709" w:val="left"/>
       </w:tabs>
       <w:suppressAutoHyphens w:val="true"/>
-      <w:overflowPunct w:val="false"/>
+      <w:overflowPunct w:val="true"/>
       <w:spacing w:after="40" w:before="40" w:line="220" w:lineRule="atLeast"/>
     </w:pPr>
     <w:rPr>
@@ -9234,10 +10308,10 @@
       <w:lang w:bidi="ar-SA" w:eastAsia="zh-CN" w:val="en-US"/>
     </w:rPr>
   </w:style>
-  <w:style w:styleId="style161" w:type="paragraph">
+  <w:style w:styleId="style164" w:type="paragraph">
     <w:name w:val="Institution"/>
     <w:basedOn w:val="style0"/>
-    <w:next w:val="style161"/>
+    <w:next w:val="style164"/>
     <w:pPr>
       <w:tabs>
         <w:tab w:leader="none" w:pos="1440" w:val="left"/>
@@ -9247,10 +10321,10 @@
     </w:pPr>
     <w:rPr/>
   </w:style>
-  <w:style w:styleId="style162" w:type="paragraph">
+  <w:style w:styleId="style165" w:type="paragraph">
     <w:name w:val="Company Name"/>
     <w:basedOn w:val="style0"/>
-    <w:next w:val="style162"/>
+    <w:next w:val="style165"/>
     <w:pPr>
       <w:tabs>
         <w:tab w:leader="none" w:pos="1440" w:val="left"/>
@@ -9260,10 +10334,10 @@
     </w:pPr>
     <w:rPr/>
   </w:style>
-  <w:style w:styleId="style163" w:type="paragraph">
+  <w:style w:styleId="style166" w:type="paragraph">
     <w:name w:val="Address 2"/>
     <w:basedOn w:val="style0"/>
-    <w:next w:val="style163"/>
+    <w:next w:val="style166"/>
     <w:pPr>
       <w:spacing w:line="160" w:lineRule="atLeast"/>
       <w:jc w:val="center"/>
@@ -9274,10 +10348,10 @@
       <w:sz w:val="15"/>
     </w:rPr>
   </w:style>
-  <w:style w:styleId="style164" w:type="paragraph">
+  <w:style w:styleId="style167" w:type="paragraph">
     <w:name w:val="Address 1"/>
     <w:basedOn w:val="style0"/>
-    <w:next w:val="style164"/>
+    <w:next w:val="style167"/>
     <w:pPr>
       <w:spacing w:line="160" w:lineRule="atLeast"/>
       <w:jc w:val="center"/>
@@ -9288,19 +10362,19 @@
       <w:sz w:val="15"/>
     </w:rPr>
   </w:style>
-  <w:style w:styleId="style165" w:type="paragraph">
+  <w:style w:styleId="style168" w:type="paragraph">
     <w:name w:val="Achievement"/>
-    <w:basedOn w:val="style137"/>
-    <w:next w:val="style165"/>
+    <w:basedOn w:val="style140"/>
+    <w:next w:val="style168"/>
     <w:pPr>
       <w:spacing w:after="60" w:before="0"/>
     </w:pPr>
     <w:rPr/>
   </w:style>
-  <w:style w:styleId="style166" w:type="paragraph">
+  <w:style w:styleId="style169" w:type="paragraph">
     <w:name w:val="Heading Base"/>
-    <w:basedOn w:val="style137"/>
-    <w:next w:val="style166"/>
+    <w:basedOn w:val="style140"/>
+    <w:next w:val="style169"/>
     <w:pPr>
       <w:keepNext/>
       <w:keepLines/>
@@ -9310,10 +10384,10 @@
       <w:caps/>
     </w:rPr>
   </w:style>
-  <w:style w:styleId="style167" w:type="paragraph">
+  <w:style w:styleId="style170" w:type="paragraph">
     <w:name w:val="List Paragraph"/>
     <w:basedOn w:val="style0"/>
-    <w:next w:val="style167"/>
+    <w:next w:val="style170"/>
     <w:pPr>
       <w:ind w:hanging="0" w:left="720" w:right="0"/>
     </w:pPr>

</xml_diff>